<commit_message>
Updated technical report with visualizations
</commit_message>
<xml_diff>
--- a/TechnicalReportPhase4.docx
+++ b/TechnicalReportPhase4.docx
@@ -242,7 +242,7 @@
             </w:rPr>
             <w:fldChar w:fldCharType="separate"/>
           </w:r>
-          <w:hyperlink w:anchor="_Toc520237969" w:history="1">
+          <w:hyperlink w:anchor="_Toc520327696" w:history="1">
             <w:r>
               <w:rPr>
                 <w:rStyle w:val="Hyperlink"/>
@@ -269,7 +269,7 @@
                 <w:noProof/>
                 <w:webHidden/>
               </w:rPr>
-              <w:instrText xml:space="preserve"> PAGEREF _Toc520237969 \h </w:instrText>
+              <w:instrText xml:space="preserve"> PAGEREF _Toc520327696 \h </w:instrText>
             </w:r>
             <w:r>
               <w:rPr>
@@ -310,27 +310,82 @@
               <w:noProof/>
             </w:rPr>
           </w:pPr>
-          <w:hyperlink w:anchor="_Toc520237970" w:history="1">
+          <w:hyperlink w:anchor="_Toc520327697" w:history="1">
             <w:r>
               <w:rPr>
                 <w:rStyle w:val="Hyperlink"/>
                 <w:noProof/>
               </w:rPr>
-              <w:t>2 User Stor</w:t>
-            </w:r>
+              <w:t>2 User Stories</w:t>
+            </w:r>
+            <w:r>
+              <w:rPr>
+                <w:noProof/>
+                <w:webHidden/>
+              </w:rPr>
+              <w:tab/>
+            </w:r>
+            <w:r>
+              <w:rPr>
+                <w:noProof/>
+                <w:webHidden/>
+              </w:rPr>
+              <w:fldChar w:fldCharType="begin"/>
+            </w:r>
+            <w:r>
+              <w:rPr>
+                <w:noProof/>
+                <w:webHidden/>
+              </w:rPr>
+              <w:instrText xml:space="preserve"> PAGEREF _Toc520327697 \h </w:instrText>
+            </w:r>
+            <w:r>
+              <w:rPr>
+                <w:noProof/>
+                <w:webHidden/>
+              </w:rPr>
+            </w:r>
+            <w:r>
+              <w:rPr>
+                <w:noProof/>
+                <w:webHidden/>
+              </w:rPr>
+              <w:fldChar w:fldCharType="separate"/>
+            </w:r>
+            <w:r>
+              <w:rPr>
+                <w:noProof/>
+                <w:webHidden/>
+              </w:rPr>
+              <w:t>3</w:t>
+            </w:r>
+            <w:r>
+              <w:rPr>
+                <w:noProof/>
+                <w:webHidden/>
+              </w:rPr>
+              <w:fldChar w:fldCharType="end"/>
+            </w:r>
+          </w:hyperlink>
+        </w:p>
+        <w:p>
+          <w:pPr>
+            <w:pStyle w:val="TOC3"/>
+            <w:tabs>
+              <w:tab w:val="right" w:leader="dot" w:pos="9350"/>
+            </w:tabs>
+            <w:rPr>
+              <w:noProof/>
+            </w:rPr>
+          </w:pPr>
+          <w:hyperlink w:anchor="_Toc520327698" w:history="1">
             <w:r>
               <w:rPr>
                 <w:rStyle w:val="Hyperlink"/>
-                <w:noProof/>
-              </w:rPr>
-              <w:t>i</w:t>
-            </w:r>
-            <w:r>
-              <w:rPr>
-                <w:rStyle w:val="Hyperlink"/>
-                <w:noProof/>
-              </w:rPr>
-              <w:t>es</w:t>
+                <w:rFonts w:ascii="Times New Roman" w:hAnsi="Times New Roman" w:cs="Times New Roman"/>
+                <w:noProof/>
+              </w:rPr>
+              <w:t>Phase 4 (optional)</w:t>
             </w:r>
             <w:r>
               <w:rPr>
@@ -351,7 +406,7 @@
                 <w:noProof/>
                 <w:webHidden/>
               </w:rPr>
-              <w:instrText xml:space="preserve"> PAGEREF _Toc520237970 \h </w:instrText>
+              <w:instrText xml:space="preserve"> PAGEREF _Toc520327698 \h </w:instrText>
             </w:r>
             <w:r>
               <w:rPr>
@@ -371,7 +426,7 @@
                 <w:noProof/>
                 <w:webHidden/>
               </w:rPr>
-              <w:t>3</w:t>
+              <w:t>6</w:t>
             </w:r>
             <w:r>
               <w:rPr>
@@ -392,27 +447,13 @@
               <w:noProof/>
             </w:rPr>
           </w:pPr>
-          <w:hyperlink w:anchor="_Toc520237971" w:history="1">
+          <w:hyperlink w:anchor="_Toc520327699" w:history="1">
             <w:r>
               <w:rPr>
                 <w:rStyle w:val="Hyperlink"/>
                 <w:noProof/>
               </w:rPr>
-              <w:t>3 RESTful</w:t>
-            </w:r>
-            <w:r>
-              <w:rPr>
-                <w:rStyle w:val="Hyperlink"/>
-                <w:noProof/>
-              </w:rPr>
-              <w:t xml:space="preserve"> </w:t>
-            </w:r>
-            <w:r>
-              <w:rPr>
-                <w:rStyle w:val="Hyperlink"/>
-                <w:noProof/>
-              </w:rPr>
-              <w:t>API</w:t>
+              <w:t>3 RESTful API</w:t>
             </w:r>
             <w:r>
               <w:rPr>
@@ -433,7 +474,7 @@
                 <w:noProof/>
                 <w:webHidden/>
               </w:rPr>
-              <w:instrText xml:space="preserve"> PAGEREF _Toc520237971 \h </w:instrText>
+              <w:instrText xml:space="preserve"> PAGEREF _Toc520327699 \h </w:instrText>
             </w:r>
             <w:r>
               <w:rPr>
@@ -453,7 +494,7 @@
                 <w:noProof/>
                 <w:webHidden/>
               </w:rPr>
-              <w:t>6</w:t>
+              <w:t>7</w:t>
             </w:r>
             <w:r>
               <w:rPr>
@@ -474,7 +515,7 @@
               <w:noProof/>
             </w:rPr>
           </w:pPr>
-          <w:hyperlink w:anchor="_Toc520237972" w:history="1">
+          <w:hyperlink w:anchor="_Toc520327700" w:history="1">
             <w:r>
               <w:rPr>
                 <w:rStyle w:val="Hyperlink"/>
@@ -501,7 +542,7 @@
                 <w:noProof/>
                 <w:webHidden/>
               </w:rPr>
-              <w:instrText xml:space="preserve"> PAGEREF _Toc520237972 \h </w:instrText>
+              <w:instrText xml:space="preserve"> PAGEREF _Toc520327700 \h </w:instrText>
             </w:r>
             <w:r>
               <w:rPr>
@@ -542,7 +583,7 @@
               <w:noProof/>
             </w:rPr>
           </w:pPr>
-          <w:hyperlink w:anchor="_Toc520237973" w:history="1">
+          <w:hyperlink w:anchor="_Toc520327701" w:history="1">
             <w:r>
               <w:rPr>
                 <w:rStyle w:val="Hyperlink"/>
@@ -569,7 +610,7 @@
                 <w:noProof/>
                 <w:webHidden/>
               </w:rPr>
-              <w:instrText xml:space="preserve"> PAGEREF _Toc520237973 \h </w:instrText>
+              <w:instrText xml:space="preserve"> PAGEREF _Toc520327701 \h </w:instrText>
             </w:r>
             <w:r>
               <w:rPr>
@@ -610,7 +651,7 @@
               <w:noProof/>
             </w:rPr>
           </w:pPr>
-          <w:hyperlink w:anchor="_Toc520237974" w:history="1">
+          <w:hyperlink w:anchor="_Toc520327702" w:history="1">
             <w:r>
               <w:rPr>
                 <w:rStyle w:val="Hyperlink"/>
@@ -637,7 +678,7 @@
                 <w:noProof/>
                 <w:webHidden/>
               </w:rPr>
-              <w:instrText xml:space="preserve"> PAGEREF _Toc520237974 \h </w:instrText>
+              <w:instrText xml:space="preserve"> PAGEREF _Toc520327702 \h </w:instrText>
             </w:r>
             <w:r>
               <w:rPr>
@@ -678,7 +719,7 @@
               <w:noProof/>
             </w:rPr>
           </w:pPr>
-          <w:hyperlink w:anchor="_Toc520237975" w:history="1">
+          <w:hyperlink w:anchor="_Toc520327703" w:history="1">
             <w:r>
               <w:rPr>
                 <w:rStyle w:val="Hyperlink"/>
@@ -705,7 +746,7 @@
                 <w:noProof/>
                 <w:webHidden/>
               </w:rPr>
-              <w:instrText xml:space="preserve"> PAGEREF _Toc520237975 \h </w:instrText>
+              <w:instrText xml:space="preserve"> PAGEREF _Toc520327703 \h </w:instrText>
             </w:r>
             <w:r>
               <w:rPr>
@@ -725,7 +766,7 @@
                 <w:noProof/>
                 <w:webHidden/>
               </w:rPr>
-              <w:t>11</w:t>
+              <w:t>12</w:t>
             </w:r>
             <w:r>
               <w:rPr>
@@ -746,7 +787,7 @@
               <w:noProof/>
             </w:rPr>
           </w:pPr>
-          <w:hyperlink w:anchor="_Toc520237976" w:history="1">
+          <w:hyperlink w:anchor="_Toc520327704" w:history="1">
             <w:r>
               <w:rPr>
                 <w:rStyle w:val="Hyperlink"/>
@@ -773,7 +814,7 @@
                 <w:noProof/>
                 <w:webHidden/>
               </w:rPr>
-              <w:instrText xml:space="preserve"> PAGEREF _Toc520237976 \h </w:instrText>
+              <w:instrText xml:space="preserve"> PAGEREF _Toc520327704 \h </w:instrText>
             </w:r>
             <w:r>
               <w:rPr>
@@ -793,7 +834,7 @@
                 <w:noProof/>
                 <w:webHidden/>
               </w:rPr>
-              <w:t>12</w:t>
+              <w:t>13</w:t>
             </w:r>
             <w:r>
               <w:rPr>
@@ -814,7 +855,7 @@
               <w:noProof/>
             </w:rPr>
           </w:pPr>
-          <w:hyperlink w:anchor="_Toc520237977" w:history="1">
+          <w:hyperlink w:anchor="_Toc520327705" w:history="1">
             <w:r>
               <w:rPr>
                 <w:rStyle w:val="Hyperlink"/>
@@ -841,7 +882,7 @@
                 <w:noProof/>
                 <w:webHidden/>
               </w:rPr>
-              <w:instrText xml:space="preserve"> PAGEREF _Toc520237977 \h </w:instrText>
+              <w:instrText xml:space="preserve"> PAGEREF _Toc520327705 \h </w:instrText>
             </w:r>
             <w:r>
               <w:rPr>
@@ -861,7 +902,7 @@
                 <w:noProof/>
                 <w:webHidden/>
               </w:rPr>
-              <w:t>13</w:t>
+              <w:t>14</w:t>
             </w:r>
             <w:r>
               <w:rPr>
@@ -882,7 +923,7 @@
               <w:noProof/>
             </w:rPr>
           </w:pPr>
-          <w:hyperlink w:anchor="_Toc520237978" w:history="1">
+          <w:hyperlink w:anchor="_Toc520327706" w:history="1">
             <w:r>
               <w:rPr>
                 <w:rStyle w:val="Hyperlink"/>
@@ -909,7 +950,7 @@
                 <w:noProof/>
                 <w:webHidden/>
               </w:rPr>
-              <w:instrText xml:space="preserve"> PAGEREF _Toc520237978 \h </w:instrText>
+              <w:instrText xml:space="preserve"> PAGEREF _Toc520327706 \h </w:instrText>
             </w:r>
             <w:r>
               <w:rPr>
@@ -929,7 +970,7 @@
                 <w:noProof/>
                 <w:webHidden/>
               </w:rPr>
-              <w:t>14</w:t>
+              <w:t>15</w:t>
             </w:r>
             <w:r>
               <w:rPr>
@@ -950,7 +991,7 @@
               <w:noProof/>
             </w:rPr>
           </w:pPr>
-          <w:hyperlink w:anchor="_Toc520237979" w:history="1">
+          <w:hyperlink w:anchor="_Toc520327707" w:history="1">
             <w:r>
               <w:rPr>
                 <w:rStyle w:val="Hyperlink"/>
@@ -977,7 +1018,7 @@
                 <w:noProof/>
                 <w:webHidden/>
               </w:rPr>
-              <w:instrText xml:space="preserve"> PAGEREF _Toc520237979 \h </w:instrText>
+              <w:instrText xml:space="preserve"> PAGEREF _Toc520327707 \h </w:instrText>
             </w:r>
             <w:r>
               <w:rPr>
@@ -997,7 +1038,7 @@
                 <w:noProof/>
                 <w:webHidden/>
               </w:rPr>
-              <w:t>15</w:t>
+              <w:t>16</w:t>
             </w:r>
             <w:r>
               <w:rPr>
@@ -1018,7 +1059,7 @@
               <w:noProof/>
             </w:rPr>
           </w:pPr>
-          <w:hyperlink w:anchor="_Toc520237980" w:history="1">
+          <w:hyperlink w:anchor="_Toc520327708" w:history="1">
             <w:r>
               <w:rPr>
                 <w:rStyle w:val="Hyperlink"/>
@@ -1045,7 +1086,7 @@
                 <w:noProof/>
                 <w:webHidden/>
               </w:rPr>
-              <w:instrText xml:space="preserve"> PAGEREF _Toc520237980 \h </w:instrText>
+              <w:instrText xml:space="preserve"> PAGEREF _Toc520327708 \h </w:instrText>
             </w:r>
             <w:r>
               <w:rPr>
@@ -1065,7 +1106,7 @@
                 <w:noProof/>
                 <w:webHidden/>
               </w:rPr>
-              <w:t>15</w:t>
+              <w:t>16</w:t>
             </w:r>
             <w:r>
               <w:rPr>
@@ -1086,7 +1127,7 @@
               <w:noProof/>
             </w:rPr>
           </w:pPr>
-          <w:hyperlink w:anchor="_Toc520237981" w:history="1">
+          <w:hyperlink w:anchor="_Toc520327709" w:history="1">
             <w:r>
               <w:rPr>
                 <w:rStyle w:val="Hyperlink"/>
@@ -1113,7 +1154,7 @@
                 <w:noProof/>
                 <w:webHidden/>
               </w:rPr>
-              <w:instrText xml:space="preserve"> PAGEREF _Toc520237981 \h </w:instrText>
+              <w:instrText xml:space="preserve"> PAGEREF _Toc520327709 \h </w:instrText>
             </w:r>
             <w:r>
               <w:rPr>
@@ -1133,7 +1174,7 @@
                 <w:noProof/>
                 <w:webHidden/>
               </w:rPr>
-              <w:t>15</w:t>
+              <w:t>16</w:t>
             </w:r>
             <w:r>
               <w:rPr>
@@ -1154,7 +1195,7 @@
               <w:noProof/>
             </w:rPr>
           </w:pPr>
-          <w:hyperlink w:anchor="_Toc520237982" w:history="1">
+          <w:hyperlink w:anchor="_Toc520327710" w:history="1">
             <w:r>
               <w:rPr>
                 <w:rStyle w:val="Hyperlink"/>
@@ -1181,7 +1222,7 @@
                 <w:noProof/>
                 <w:webHidden/>
               </w:rPr>
-              <w:instrText xml:space="preserve"> PAGEREF _Toc520237982 \h </w:instrText>
+              <w:instrText xml:space="preserve"> PAGEREF _Toc520327710 \h </w:instrText>
             </w:r>
             <w:r>
               <w:rPr>
@@ -1222,7 +1263,7 @@
               <w:noProof/>
             </w:rPr>
           </w:pPr>
-          <w:hyperlink w:anchor="_Toc520237983" w:history="1">
+          <w:hyperlink w:anchor="_Toc520327711" w:history="1">
             <w:r>
               <w:rPr>
                 <w:rStyle w:val="Hyperlink"/>
@@ -1249,7 +1290,7 @@
                 <w:noProof/>
                 <w:webHidden/>
               </w:rPr>
-              <w:instrText xml:space="preserve"> PAGEREF _Toc520237983 \h </w:instrText>
+              <w:instrText xml:space="preserve"> PAGEREF _Toc520327711 \h </w:instrText>
             </w:r>
             <w:r>
               <w:rPr>
@@ -1290,7 +1331,7 @@
               <w:noProof/>
             </w:rPr>
           </w:pPr>
-          <w:hyperlink w:anchor="_Toc520237984" w:history="1">
+          <w:hyperlink w:anchor="_Toc520327712" w:history="1">
             <w:r>
               <w:rPr>
                 <w:rStyle w:val="Hyperlink"/>
@@ -1317,7 +1358,7 @@
                 <w:noProof/>
                 <w:webHidden/>
               </w:rPr>
-              <w:instrText xml:space="preserve"> PAGEREF _Toc520237984 \h </w:instrText>
+              <w:instrText xml:space="preserve"> PAGEREF _Toc520327712 \h </w:instrText>
             </w:r>
             <w:r>
               <w:rPr>
@@ -1337,7 +1378,7 @@
                 <w:noProof/>
                 <w:webHidden/>
               </w:rPr>
-              <w:t>16</w:t>
+              <w:t>17</w:t>
             </w:r>
             <w:r>
               <w:rPr>
@@ -1358,7 +1399,7 @@
               <w:noProof/>
             </w:rPr>
           </w:pPr>
-          <w:hyperlink w:anchor="_Toc520237985" w:history="1">
+          <w:hyperlink w:anchor="_Toc520327713" w:history="1">
             <w:r>
               <w:rPr>
                 <w:rStyle w:val="Hyperlink"/>
@@ -1385,7 +1426,7 @@
                 <w:noProof/>
                 <w:webHidden/>
               </w:rPr>
-              <w:instrText xml:space="preserve"> PAGEREF _Toc520237985 \h </w:instrText>
+              <w:instrText xml:space="preserve"> PAGEREF _Toc520327713 \h </w:instrText>
             </w:r>
             <w:r>
               <w:rPr>
@@ -1405,7 +1446,7 @@
                 <w:noProof/>
                 <w:webHidden/>
               </w:rPr>
-              <w:t>16</w:t>
+              <w:t>17</w:t>
             </w:r>
             <w:r>
               <w:rPr>
@@ -1426,7 +1467,7 @@
               <w:noProof/>
             </w:rPr>
           </w:pPr>
-          <w:hyperlink w:anchor="_Toc520237986" w:history="1">
+          <w:hyperlink w:anchor="_Toc520327714" w:history="1">
             <w:r>
               <w:rPr>
                 <w:rStyle w:val="Hyperlink"/>
@@ -1453,7 +1494,7 @@
                 <w:noProof/>
                 <w:webHidden/>
               </w:rPr>
-              <w:instrText xml:space="preserve"> PAGEREF _Toc520237986 \h </w:instrText>
+              <w:instrText xml:space="preserve"> PAGEREF _Toc520327714 \h </w:instrText>
             </w:r>
             <w:r>
               <w:rPr>
@@ -1473,7 +1514,7 @@
                 <w:noProof/>
                 <w:webHidden/>
               </w:rPr>
-              <w:t>16</w:t>
+              <w:t>17</w:t>
             </w:r>
             <w:r>
               <w:rPr>
@@ -1494,7 +1535,7 @@
               <w:noProof/>
             </w:rPr>
           </w:pPr>
-          <w:hyperlink w:anchor="_Toc520237987" w:history="1">
+          <w:hyperlink w:anchor="_Toc520327715" w:history="1">
             <w:r>
               <w:rPr>
                 <w:rStyle w:val="Hyperlink"/>
@@ -1521,7 +1562,7 @@
                 <w:noProof/>
                 <w:webHidden/>
               </w:rPr>
-              <w:instrText xml:space="preserve"> PAGEREF _Toc520237987 \h </w:instrText>
+              <w:instrText xml:space="preserve"> PAGEREF _Toc520327715 \h </w:instrText>
             </w:r>
             <w:r>
               <w:rPr>
@@ -1541,7 +1582,7 @@
                 <w:noProof/>
                 <w:webHidden/>
               </w:rPr>
-              <w:t>16</w:t>
+              <w:t>17</w:t>
             </w:r>
             <w:r>
               <w:rPr>
@@ -1562,7 +1603,7 @@
               <w:noProof/>
             </w:rPr>
           </w:pPr>
-          <w:hyperlink w:anchor="_Toc520237988" w:history="1">
+          <w:hyperlink w:anchor="_Toc520327716" w:history="1">
             <w:r>
               <w:rPr>
                 <w:rStyle w:val="Hyperlink"/>
@@ -1589,7 +1630,7 @@
                 <w:noProof/>
                 <w:webHidden/>
               </w:rPr>
-              <w:instrText xml:space="preserve"> PAGEREF _Toc520237988 \h </w:instrText>
+              <w:instrText xml:space="preserve"> PAGEREF _Toc520327716 \h </w:instrText>
             </w:r>
             <w:r>
               <w:rPr>
@@ -1630,7 +1671,7 @@
               <w:noProof/>
             </w:rPr>
           </w:pPr>
-          <w:hyperlink w:anchor="_Toc520237989" w:history="1">
+          <w:hyperlink w:anchor="_Toc520327717" w:history="1">
             <w:r>
               <w:rPr>
                 <w:rStyle w:val="Hyperlink"/>
@@ -1657,7 +1698,7 @@
                 <w:noProof/>
                 <w:webHidden/>
               </w:rPr>
-              <w:instrText xml:space="preserve"> PAGEREF _Toc520237989 \h </w:instrText>
+              <w:instrText xml:space="preserve"> PAGEREF _Toc520327717 \h </w:instrText>
             </w:r>
             <w:r>
               <w:rPr>
@@ -1698,7 +1739,7 @@
               <w:noProof/>
             </w:rPr>
           </w:pPr>
-          <w:hyperlink w:anchor="_Toc520237990" w:history="1">
+          <w:hyperlink w:anchor="_Toc520327718" w:history="1">
             <w:r>
               <w:rPr>
                 <w:rStyle w:val="Hyperlink"/>
@@ -1725,7 +1766,7 @@
                 <w:noProof/>
                 <w:webHidden/>
               </w:rPr>
-              <w:instrText xml:space="preserve"> PAGEREF _Toc520237990 \h </w:instrText>
+              <w:instrText xml:space="preserve"> PAGEREF _Toc520327718 \h </w:instrText>
             </w:r>
             <w:r>
               <w:rPr>
@@ -1766,7 +1807,7 @@
               <w:noProof/>
             </w:rPr>
           </w:pPr>
-          <w:hyperlink w:anchor="_Toc520237991" w:history="1">
+          <w:hyperlink w:anchor="_Toc520327719" w:history="1">
             <w:r>
               <w:rPr>
                 <w:rStyle w:val="Hyperlink"/>
@@ -1793,7 +1834,7 @@
                 <w:noProof/>
                 <w:webHidden/>
               </w:rPr>
-              <w:instrText xml:space="preserve"> PAGEREF _Toc520237991 \h </w:instrText>
+              <w:instrText xml:space="preserve"> PAGEREF _Toc520327719 \h </w:instrText>
             </w:r>
             <w:r>
               <w:rPr>
@@ -1813,7 +1854,7 @@
                 <w:noProof/>
                 <w:webHidden/>
               </w:rPr>
-              <w:t>17</w:t>
+              <w:t>18</w:t>
             </w:r>
             <w:r>
               <w:rPr>
@@ -1834,7 +1875,7 @@
               <w:noProof/>
             </w:rPr>
           </w:pPr>
-          <w:hyperlink w:anchor="_Toc520237992" w:history="1">
+          <w:hyperlink w:anchor="_Toc520327720" w:history="1">
             <w:r>
               <w:rPr>
                 <w:rStyle w:val="Hyperlink"/>
@@ -1861,7 +1902,7 @@
                 <w:noProof/>
                 <w:webHidden/>
               </w:rPr>
-              <w:instrText xml:space="preserve"> PAGEREF _Toc520237992 \h </w:instrText>
+              <w:instrText xml:space="preserve"> PAGEREF _Toc520327720 \h </w:instrText>
             </w:r>
             <w:r>
               <w:rPr>
@@ -1881,7 +1922,7 @@
                 <w:noProof/>
                 <w:webHidden/>
               </w:rPr>
-              <w:t>17</w:t>
+              <w:t>18</w:t>
             </w:r>
             <w:r>
               <w:rPr>
@@ -1902,7 +1943,7 @@
               <w:noProof/>
             </w:rPr>
           </w:pPr>
-          <w:hyperlink w:anchor="_Toc520237993" w:history="1">
+          <w:hyperlink w:anchor="_Toc520327721" w:history="1">
             <w:r>
               <w:rPr>
                 <w:rStyle w:val="Hyperlink"/>
@@ -1929,7 +1970,7 @@
                 <w:noProof/>
                 <w:webHidden/>
               </w:rPr>
-              <w:instrText xml:space="preserve"> PAGEREF _Toc520237993 \h </w:instrText>
+              <w:instrText xml:space="preserve"> PAGEREF _Toc520327721 \h </w:instrText>
             </w:r>
             <w:r>
               <w:rPr>
@@ -1949,7 +1990,7 @@
                 <w:noProof/>
                 <w:webHidden/>
               </w:rPr>
-              <w:t>17</w:t>
+              <w:t>18</w:t>
             </w:r>
             <w:r>
               <w:rPr>
@@ -1970,7 +2011,7 @@
               <w:noProof/>
             </w:rPr>
           </w:pPr>
-          <w:hyperlink w:anchor="_Toc520237994" w:history="1">
+          <w:hyperlink w:anchor="_Toc520327722" w:history="1">
             <w:r>
               <w:rPr>
                 <w:rStyle w:val="Hyperlink"/>
@@ -1997,7 +2038,7 @@
                 <w:noProof/>
                 <w:webHidden/>
               </w:rPr>
-              <w:instrText xml:space="preserve"> PAGEREF _Toc520237994 \h </w:instrText>
+              <w:instrText xml:space="preserve"> PAGEREF _Toc520327722 \h </w:instrText>
             </w:r>
             <w:r>
               <w:rPr>
@@ -2017,7 +2058,7 @@
                 <w:noProof/>
                 <w:webHidden/>
               </w:rPr>
-              <w:t>17</w:t>
+              <w:t>18</w:t>
             </w:r>
             <w:r>
               <w:rPr>
@@ -2038,7 +2079,7 @@
               <w:noProof/>
             </w:rPr>
           </w:pPr>
-          <w:hyperlink w:anchor="_Toc520237995" w:history="1">
+          <w:hyperlink w:anchor="_Toc520327723" w:history="1">
             <w:r>
               <w:rPr>
                 <w:rStyle w:val="Hyperlink"/>
@@ -2065,7 +2106,7 @@
                 <w:noProof/>
                 <w:webHidden/>
               </w:rPr>
-              <w:instrText xml:space="preserve"> PAGEREF _Toc520237995 \h </w:instrText>
+              <w:instrText xml:space="preserve"> PAGEREF _Toc520327723 \h </w:instrText>
             </w:r>
             <w:r>
               <w:rPr>
@@ -2085,7 +2126,7 @@
                 <w:noProof/>
                 <w:webHidden/>
               </w:rPr>
-              <w:t>17</w:t>
+              <w:t>18</w:t>
             </w:r>
             <w:r>
               <w:rPr>
@@ -2106,7 +2147,7 @@
               <w:noProof/>
             </w:rPr>
           </w:pPr>
-          <w:hyperlink w:anchor="_Toc520237996" w:history="1">
+          <w:hyperlink w:anchor="_Toc520327724" w:history="1">
             <w:r>
               <w:rPr>
                 <w:rStyle w:val="Hyperlink"/>
@@ -2133,7 +2174,7 @@
                 <w:noProof/>
                 <w:webHidden/>
               </w:rPr>
-              <w:instrText xml:space="preserve"> PAGEREF _Toc520237996 \h </w:instrText>
+              <w:instrText xml:space="preserve"> PAGEREF _Toc520327724 \h </w:instrText>
             </w:r>
             <w:r>
               <w:rPr>
@@ -2174,7 +2215,7 @@
               <w:noProof/>
             </w:rPr>
           </w:pPr>
-          <w:hyperlink w:anchor="_Toc520237997" w:history="1">
+          <w:hyperlink w:anchor="_Toc520327725" w:history="1">
             <w:r>
               <w:rPr>
                 <w:rStyle w:val="Hyperlink"/>
@@ -2201,7 +2242,7 @@
                 <w:noProof/>
                 <w:webHidden/>
               </w:rPr>
-              <w:instrText xml:space="preserve"> PAGEREF _Toc520237997 \h </w:instrText>
+              <w:instrText xml:space="preserve"> PAGEREF _Toc520327725 \h </w:instrText>
             </w:r>
             <w:r>
               <w:rPr>
@@ -2242,7 +2283,7 @@
               <w:noProof/>
             </w:rPr>
           </w:pPr>
-          <w:hyperlink w:anchor="_Toc520237998" w:history="1">
+          <w:hyperlink w:anchor="_Toc520327726" w:history="1">
             <w:r>
               <w:rPr>
                 <w:rStyle w:val="Hyperlink"/>
@@ -2269,7 +2310,7 @@
                 <w:noProof/>
                 <w:webHidden/>
               </w:rPr>
-              <w:instrText xml:space="preserve"> PAGEREF _Toc520237998 \h </w:instrText>
+              <w:instrText xml:space="preserve"> PAGEREF _Toc520327726 \h </w:instrText>
             </w:r>
             <w:r>
               <w:rPr>
@@ -2310,7 +2351,7 @@
               <w:noProof/>
             </w:rPr>
           </w:pPr>
-          <w:hyperlink w:anchor="_Toc520237999" w:history="1">
+          <w:hyperlink w:anchor="_Toc520327727" w:history="1">
             <w:r>
               <w:rPr>
                 <w:rStyle w:val="Hyperlink"/>
@@ -2337,7 +2378,7 @@
                 <w:noProof/>
                 <w:webHidden/>
               </w:rPr>
-              <w:instrText xml:space="preserve"> PAGEREF _Toc520237999 \h </w:instrText>
+              <w:instrText xml:space="preserve"> PAGEREF _Toc520327727 \h </w:instrText>
             </w:r>
             <w:r>
               <w:rPr>
@@ -2378,7 +2419,7 @@
               <w:noProof/>
             </w:rPr>
           </w:pPr>
-          <w:hyperlink w:anchor="_Toc520238000" w:history="1">
+          <w:hyperlink w:anchor="_Toc520327728" w:history="1">
             <w:r>
               <w:rPr>
                 <w:rStyle w:val="Hyperlink"/>
@@ -2405,7 +2446,7 @@
                 <w:noProof/>
                 <w:webHidden/>
               </w:rPr>
-              <w:instrText xml:space="preserve"> PAGEREF _Toc520238000 \h </w:instrText>
+              <w:instrText xml:space="preserve"> PAGEREF _Toc520327728 \h </w:instrText>
             </w:r>
             <w:r>
               <w:rPr>
@@ -2446,7 +2487,7 @@
               <w:noProof/>
             </w:rPr>
           </w:pPr>
-          <w:hyperlink w:anchor="_Toc520238001" w:history="1">
+          <w:hyperlink w:anchor="_Toc520327729" w:history="1">
             <w:r>
               <w:rPr>
                 <w:rStyle w:val="Hyperlink"/>
@@ -2473,7 +2514,7 @@
                 <w:noProof/>
                 <w:webHidden/>
               </w:rPr>
-              <w:instrText xml:space="preserve"> PAGEREF _Toc520238001 \h </w:instrText>
+              <w:instrText xml:space="preserve"> PAGEREF _Toc520327729 \h </w:instrText>
             </w:r>
             <w:r>
               <w:rPr>
@@ -2493,7 +2534,7 @@
                 <w:noProof/>
                 <w:webHidden/>
               </w:rPr>
-              <w:t>18</w:t>
+              <w:t>19</w:t>
             </w:r>
             <w:r>
               <w:rPr>
@@ -2514,7 +2555,7 @@
               <w:noProof/>
             </w:rPr>
           </w:pPr>
-          <w:hyperlink w:anchor="_Toc520238002" w:history="1">
+          <w:hyperlink w:anchor="_Toc520327730" w:history="1">
             <w:r>
               <w:rPr>
                 <w:rStyle w:val="Hyperlink"/>
@@ -2541,7 +2582,7 @@
                 <w:noProof/>
                 <w:webHidden/>
               </w:rPr>
-              <w:instrText xml:space="preserve"> PAGEREF _Toc520238002 \h </w:instrText>
+              <w:instrText xml:space="preserve"> PAGEREF _Toc520327730 \h </w:instrText>
             </w:r>
             <w:r>
               <w:rPr>
@@ -2561,7 +2602,7 @@
                 <w:noProof/>
                 <w:webHidden/>
               </w:rPr>
-              <w:t>18</w:t>
+              <w:t>19</w:t>
             </w:r>
             <w:r>
               <w:rPr>
@@ -2582,7 +2623,7 @@
               <w:noProof/>
             </w:rPr>
           </w:pPr>
-          <w:hyperlink w:anchor="_Toc520238003" w:history="1">
+          <w:hyperlink w:anchor="_Toc520327731" w:history="1">
             <w:r>
               <w:rPr>
                 <w:rStyle w:val="Hyperlink"/>
@@ -2609,7 +2650,7 @@
                 <w:noProof/>
                 <w:webHidden/>
               </w:rPr>
-              <w:instrText xml:space="preserve"> PAGEREF _Toc520238003 \h </w:instrText>
+              <w:instrText xml:space="preserve"> PAGEREF _Toc520327731 \h </w:instrText>
             </w:r>
             <w:r>
               <w:rPr>
@@ -2650,7 +2691,7 @@
               <w:noProof/>
             </w:rPr>
           </w:pPr>
-          <w:hyperlink w:anchor="_Toc520238004" w:history="1">
+          <w:hyperlink w:anchor="_Toc520327732" w:history="1">
             <w:r>
               <w:rPr>
                 <w:rStyle w:val="Hyperlink"/>
@@ -2677,7 +2718,7 @@
                 <w:noProof/>
                 <w:webHidden/>
               </w:rPr>
-              <w:instrText xml:space="preserve"> PAGEREF _Toc520238004 \h </w:instrText>
+              <w:instrText xml:space="preserve"> PAGEREF _Toc520327732 \h </w:instrText>
             </w:r>
             <w:r>
               <w:rPr>
@@ -2697,7 +2738,7 @@
                 <w:noProof/>
                 <w:webHidden/>
               </w:rPr>
-              <w:t>19</w:t>
+              <w:t>20</w:t>
             </w:r>
             <w:r>
               <w:rPr>
@@ -2718,7 +2759,7 @@
               <w:noProof/>
             </w:rPr>
           </w:pPr>
-          <w:hyperlink w:anchor="_Toc520238005" w:history="1">
+          <w:hyperlink w:anchor="_Toc520327733" w:history="1">
             <w:r>
               <w:rPr>
                 <w:rStyle w:val="Hyperlink"/>
@@ -2745,7 +2786,7 @@
                 <w:noProof/>
                 <w:webHidden/>
               </w:rPr>
-              <w:instrText xml:space="preserve"> PAGEREF _Toc520238005 \h </w:instrText>
+              <w:instrText xml:space="preserve"> PAGEREF _Toc520327733 \h </w:instrText>
             </w:r>
             <w:r>
               <w:rPr>
@@ -2786,7 +2827,7 @@
               <w:noProof/>
             </w:rPr>
           </w:pPr>
-          <w:hyperlink w:anchor="_Toc520238006" w:history="1">
+          <w:hyperlink w:anchor="_Toc520327734" w:history="1">
             <w:r>
               <w:rPr>
                 <w:rStyle w:val="Hyperlink"/>
@@ -2813,7 +2854,7 @@
                 <w:noProof/>
                 <w:webHidden/>
               </w:rPr>
-              <w:instrText xml:space="preserve"> PAGEREF _Toc520238006 \h </w:instrText>
+              <w:instrText xml:space="preserve"> PAGEREF _Toc520327734 \h </w:instrText>
             </w:r>
             <w:r>
               <w:rPr>
@@ -2854,7 +2895,7 @@
               <w:noProof/>
             </w:rPr>
           </w:pPr>
-          <w:hyperlink w:anchor="_Toc520238007" w:history="1">
+          <w:hyperlink w:anchor="_Toc520327735" w:history="1">
             <w:r>
               <w:rPr>
                 <w:rStyle w:val="Hyperlink"/>
@@ -2881,7 +2922,7 @@
                 <w:noProof/>
                 <w:webHidden/>
               </w:rPr>
-              <w:instrText xml:space="preserve"> PAGEREF _Toc520238007 \h </w:instrText>
+              <w:instrText xml:space="preserve"> PAGEREF _Toc520327735 \h </w:instrText>
             </w:r>
             <w:r>
               <w:rPr>
@@ -2922,13 +2963,13 @@
               <w:noProof/>
             </w:rPr>
           </w:pPr>
-          <w:hyperlink w:anchor="_Toc520238008" w:history="1">
+          <w:hyperlink w:anchor="_Toc520327736" w:history="1">
             <w:r>
               <w:rPr>
                 <w:rStyle w:val="Hyperlink"/>
                 <w:noProof/>
               </w:rPr>
-              <w:t>15 Charts</w:t>
+              <w:t>15 Visualizations</w:t>
             </w:r>
             <w:r>
               <w:rPr>
@@ -2949,7 +2990,7 @@
                 <w:noProof/>
                 <w:webHidden/>
               </w:rPr>
-              <w:instrText xml:space="preserve"> PAGEREF _Toc520238008 \h </w:instrText>
+              <w:instrText xml:space="preserve"> PAGEREF _Toc520327736 \h </w:instrText>
             </w:r>
             <w:r>
               <w:rPr>
@@ -2969,7 +3010,75 @@
                 <w:noProof/>
                 <w:webHidden/>
               </w:rPr>
-              <w:t>21</w:t>
+              <w:t>22</w:t>
+            </w:r>
+            <w:r>
+              <w:rPr>
+                <w:noProof/>
+                <w:webHidden/>
+              </w:rPr>
+              <w:fldChar w:fldCharType="end"/>
+            </w:r>
+          </w:hyperlink>
+        </w:p>
+        <w:p>
+          <w:pPr>
+            <w:pStyle w:val="TOC1"/>
+            <w:tabs>
+              <w:tab w:val="right" w:leader="dot" w:pos="9350"/>
+            </w:tabs>
+            <w:rPr>
+              <w:noProof/>
+            </w:rPr>
+          </w:pPr>
+          <w:hyperlink w:anchor="_Toc520327737" w:history="1">
+            <w:r>
+              <w:rPr>
+                <w:rStyle w:val="Hyperlink"/>
+                <w:noProof/>
+              </w:rPr>
+              <w:t>16 Charts</w:t>
+            </w:r>
+            <w:r>
+              <w:rPr>
+                <w:noProof/>
+                <w:webHidden/>
+              </w:rPr>
+              <w:tab/>
+            </w:r>
+            <w:r>
+              <w:rPr>
+                <w:noProof/>
+                <w:webHidden/>
+              </w:rPr>
+              <w:fldChar w:fldCharType="begin"/>
+            </w:r>
+            <w:r>
+              <w:rPr>
+                <w:noProof/>
+                <w:webHidden/>
+              </w:rPr>
+              <w:instrText xml:space="preserve"> PAGEREF _Toc520327737 \h </w:instrText>
+            </w:r>
+            <w:r>
+              <w:rPr>
+                <w:noProof/>
+                <w:webHidden/>
+              </w:rPr>
+            </w:r>
+            <w:r>
+              <w:rPr>
+                <w:noProof/>
+                <w:webHidden/>
+              </w:rPr>
+              <w:fldChar w:fldCharType="separate"/>
+            </w:r>
+            <w:r>
+              <w:rPr>
+                <w:noProof/>
+                <w:webHidden/>
+              </w:rPr>
+              <w:t>22</w:t>
             </w:r>
             <w:r>
               <w:rPr>
@@ -2996,7 +3105,7 @@
       <w:pPr>
         <w:pStyle w:val="Heading1"/>
       </w:pPr>
-      <w:bookmarkStart w:id="1" w:name="_Toc520237969"/>
+      <w:bookmarkStart w:id="1" w:name="_Toc520327696"/>
       <w:r>
         <w:t xml:space="preserve">1 </w:t>
       </w:r>
@@ -3042,23 +3151,34 @@
           <w:sz w:val="24"/>
           <w:szCs w:val="24"/>
         </w:rPr>
-        <w:t xml:space="preserve"> project is to provide an avenue for students to donate or exchange their textbooks. This will help students who have a financial barrier to their education, and in turn be of community service.</w:t>
+        <w:t xml:space="preserve"> project is to provide an avenue for students to donate or exchange their textbooks. This will hel</w:t>
+      </w:r>
+      <w:bookmarkStart w:id="2" w:name="_GoBack"/>
+      <w:bookmarkEnd w:id="2"/>
+      <w:r>
+        <w:rPr>
+          <w:rFonts w:ascii="Times New Roman" w:hAnsi="Times New Roman" w:cs="Times New Roman"/>
+          <w:color w:val="000000"/>
+          <w:sz w:val="24"/>
+          <w:szCs w:val="24"/>
+        </w:rPr>
+        <w:t>p students who have a financial barrier to their education, and in turn be of community service.</w:t>
       </w:r>
     </w:p>
     <w:p>
       <w:pPr>
         <w:pStyle w:val="Heading1"/>
       </w:pPr>
-      <w:bookmarkStart w:id="2" w:name="_Toc517966880"/>
-      <w:bookmarkStart w:id="3" w:name="_Toc520237970"/>
+      <w:bookmarkStart w:id="3" w:name="_Toc517966880"/>
+      <w:bookmarkStart w:id="4" w:name="_Toc520327697"/>
       <w:r>
         <w:t xml:space="preserve">2 </w:t>
       </w:r>
       <w:r>
         <w:t>User Stories</w:t>
       </w:r>
-      <w:bookmarkEnd w:id="2"/>
       <w:bookmarkEnd w:id="3"/>
+      <w:bookmarkEnd w:id="4"/>
     </w:p>
     <w:p>
       <w:pPr>
@@ -3076,7 +3196,7 @@
           <w:szCs w:val="24"/>
         </w:rPr>
       </w:pPr>
-      <w:bookmarkStart w:id="4" w:name="_Toc517966881"/>
+      <w:bookmarkStart w:id="5" w:name="_Toc517966881"/>
       <w:r>
         <w:rPr>
           <w:rFonts w:ascii="Times New Roman" w:hAnsi="Times New Roman" w:cs="Times New Roman"/>
@@ -3336,6 +3456,7 @@
           <w:sz w:val="24"/>
           <w:szCs w:val="24"/>
         </w:rPr>
+        <w:lastRenderedPageBreak/>
         <w:t xml:space="preserve">    Actual time: 1 hour</w:t>
       </w:r>
     </w:p>
@@ -3354,7 +3475,6 @@
           <w:sz w:val="24"/>
           <w:szCs w:val="24"/>
         </w:rPr>
-        <w:lastRenderedPageBreak/>
         <w:t xml:space="preserve">User </w:t>
       </w:r>
       <w:r>
@@ -4045,23 +4165,7 @@
           <w:sz w:val="24"/>
           <w:szCs w:val="24"/>
         </w:rPr>
-        <w:t xml:space="preserve">adding </w:t>
-      </w:r>
-      <w:r>
-        <w:rPr>
-          <w:rFonts w:ascii="Times New Roman" w:hAnsi="Times New Roman" w:cs="Times New Roman"/>
-          <w:sz w:val="24"/>
-          <w:szCs w:val="24"/>
-        </w:rPr>
-        <w:t xml:space="preserve">a </w:t>
-      </w:r>
-      <w:r>
-        <w:rPr>
-          <w:rFonts w:ascii="Times New Roman" w:hAnsi="Times New Roman" w:cs="Times New Roman"/>
-          <w:sz w:val="24"/>
-          <w:szCs w:val="24"/>
-        </w:rPr>
-        <w:t xml:space="preserve">textbook would modify the database and so is an advanced feature that would come in a later version of </w:t>
+        <w:t xml:space="preserve">adding a textbook would modify the database and so is an advanced feature that would come in a later version of </w:t>
       </w:r>
       <w:proofErr w:type="spellStart"/>
       <w:r>
@@ -5272,20 +5376,13 @@
     </w:p>
     <w:p>
       <w:pPr>
-        <w:rPr>
-          <w:rFonts w:ascii="Times New Roman" w:hAnsi="Times New Roman" w:cs="Times New Roman"/>
-          <w:sz w:val="24"/>
-          <w:szCs w:val="24"/>
-        </w:rPr>
-      </w:pPr>
-      <w:r>
-        <w:rPr>
-          <w:rFonts w:ascii="Times New Roman" w:hAnsi="Times New Roman" w:cs="Times New Roman"/>
-          <w:sz w:val="24"/>
-          <w:szCs w:val="24"/>
-        </w:rPr>
-        <w:t xml:space="preserve">    </w:t>
-      </w:r>
+        <w:ind w:firstLine="240"/>
+        <w:rPr>
+          <w:rFonts w:ascii="Times New Roman" w:hAnsi="Times New Roman" w:cs="Times New Roman"/>
+          <w:sz w:val="24"/>
+          <w:szCs w:val="24"/>
+        </w:rPr>
+      </w:pPr>
       <w:r>
         <w:rPr>
           <w:rFonts w:ascii="Times New Roman" w:hAnsi="Times New Roman" w:cs="Times New Roman"/>
@@ -5313,24 +5410,365 @@
     </w:p>
     <w:p>
       <w:pPr>
+        <w:pStyle w:val="Heading3"/>
+        <w:rPr>
+          <w:rFonts w:ascii="Times New Roman" w:hAnsi="Times New Roman" w:cs="Times New Roman"/>
+        </w:rPr>
+      </w:pPr>
+      <w:bookmarkStart w:id="6" w:name="_Toc520327698"/>
+      <w:r>
+        <w:rPr>
+          <w:rFonts w:ascii="Times New Roman" w:hAnsi="Times New Roman" w:cs="Times New Roman"/>
+        </w:rPr>
+        <w:t>Phase 4 (optional)</w:t>
+      </w:r>
+      <w:bookmarkEnd w:id="6"/>
+    </w:p>
+    <w:p>
+      <w:pPr>
+        <w:rPr>
+          <w:rFonts w:ascii="Times New Roman" w:hAnsi="Times New Roman" w:cs="Times New Roman"/>
+          <w:b/>
+          <w:sz w:val="24"/>
+          <w:szCs w:val="24"/>
+        </w:rPr>
+      </w:pPr>
+      <w:r>
+        <w:rPr>
+          <w:rFonts w:ascii="Times New Roman" w:hAnsi="Times New Roman" w:cs="Times New Roman"/>
+          <w:b/>
+          <w:sz w:val="24"/>
+          <w:szCs w:val="24"/>
+        </w:rPr>
+        <w:t>User Story 1</w:t>
+      </w:r>
+      <w:r>
+        <w:rPr>
+          <w:rFonts w:ascii="Times New Roman" w:hAnsi="Times New Roman" w:cs="Times New Roman"/>
+          <w:b/>
+          <w:sz w:val="24"/>
+          <w:szCs w:val="24"/>
+        </w:rPr>
+        <w:t>6</w:t>
+      </w:r>
+      <w:r>
+        <w:rPr>
+          <w:rFonts w:ascii="Times New Roman" w:hAnsi="Times New Roman" w:cs="Times New Roman"/>
+          <w:b/>
+          <w:sz w:val="24"/>
+          <w:szCs w:val="24"/>
+        </w:rPr>
+        <w:t>:</w:t>
+      </w:r>
+    </w:p>
+    <w:p>
+      <w:pPr>
+        <w:rPr>
+          <w:rFonts w:ascii="Times New Roman" w:hAnsi="Times New Roman" w:cs="Times New Roman"/>
+          <w:sz w:val="24"/>
+          <w:szCs w:val="24"/>
+        </w:rPr>
+      </w:pPr>
+      <w:r>
+        <w:rPr>
+          <w:rFonts w:ascii="Times New Roman" w:hAnsi="Times New Roman" w:cs="Times New Roman"/>
+          <w:sz w:val="24"/>
+          <w:szCs w:val="24"/>
+        </w:rPr>
+        <w:t xml:space="preserve">Create a visualization showing all the available books by subject as a percent of total books. </w:t>
+      </w:r>
+      <w:r>
+        <w:rPr>
+          <w:rFonts w:ascii="Times New Roman" w:hAnsi="Times New Roman" w:cs="Times New Roman"/>
+          <w:sz w:val="24"/>
+          <w:szCs w:val="24"/>
+        </w:rPr>
+        <w:t>This could be in the form of a graph, with size representing the number of books in a subject.</w:t>
+      </w:r>
+    </w:p>
+    <w:p>
+      <w:pPr>
+        <w:rPr>
+          <w:rFonts w:ascii="Times New Roman" w:hAnsi="Times New Roman" w:cs="Times New Roman"/>
+          <w:sz w:val="24"/>
+          <w:szCs w:val="24"/>
+        </w:rPr>
+      </w:pPr>
+      <w:r>
+        <w:rPr>
+          <w:rFonts w:ascii="Times New Roman" w:hAnsi="Times New Roman" w:cs="Times New Roman"/>
+          <w:sz w:val="24"/>
+          <w:szCs w:val="24"/>
+        </w:rPr>
+        <w:t xml:space="preserve">This </w:t>
+      </w:r>
+      <w:r>
+        <w:rPr>
+          <w:rFonts w:ascii="Times New Roman" w:hAnsi="Times New Roman" w:cs="Times New Roman"/>
+          <w:sz w:val="24"/>
+          <w:szCs w:val="24"/>
+        </w:rPr>
+        <w:t>visualization</w:t>
+      </w:r>
+      <w:r>
+        <w:rPr>
+          <w:rFonts w:ascii="Times New Roman" w:hAnsi="Times New Roman" w:cs="Times New Roman"/>
+          <w:sz w:val="24"/>
+          <w:szCs w:val="24"/>
+        </w:rPr>
+        <w:t xml:space="preserve"> is fully implemented</w:t>
+      </w:r>
+      <w:r>
+        <w:rPr>
+          <w:rFonts w:ascii="Times New Roman" w:hAnsi="Times New Roman" w:cs="Times New Roman"/>
+          <w:sz w:val="24"/>
+          <w:szCs w:val="24"/>
+        </w:rPr>
+        <w:t xml:space="preserve"> as a tree map.</w:t>
+      </w:r>
+    </w:p>
+    <w:p>
+      <w:pPr>
+        <w:rPr>
+          <w:rFonts w:ascii="Times New Roman" w:hAnsi="Times New Roman" w:cs="Times New Roman"/>
+          <w:sz w:val="24"/>
+          <w:szCs w:val="24"/>
+        </w:rPr>
+      </w:pPr>
+      <w:r>
+        <w:rPr>
+          <w:rFonts w:ascii="Times New Roman" w:hAnsi="Times New Roman" w:cs="Times New Roman"/>
+          <w:sz w:val="24"/>
+          <w:szCs w:val="24"/>
+        </w:rPr>
+        <w:t xml:space="preserve">    Estimated time: </w:t>
+      </w:r>
+      <w:r>
+        <w:rPr>
+          <w:rFonts w:ascii="Times New Roman" w:hAnsi="Times New Roman" w:cs="Times New Roman"/>
+          <w:sz w:val="24"/>
+          <w:szCs w:val="24"/>
+        </w:rPr>
+        <w:t>3</w:t>
+      </w:r>
+      <w:r>
+        <w:rPr>
+          <w:rFonts w:ascii="Times New Roman" w:hAnsi="Times New Roman" w:cs="Times New Roman"/>
+          <w:sz w:val="24"/>
+          <w:szCs w:val="24"/>
+        </w:rPr>
+        <w:t xml:space="preserve"> hours</w:t>
+      </w:r>
+    </w:p>
+    <w:p>
+      <w:pPr>
+        <w:ind w:firstLine="240"/>
+        <w:rPr>
+          <w:rFonts w:ascii="Times New Roman" w:hAnsi="Times New Roman" w:cs="Times New Roman"/>
+          <w:sz w:val="24"/>
+          <w:szCs w:val="24"/>
+        </w:rPr>
+      </w:pPr>
+      <w:r>
+        <w:rPr>
+          <w:rFonts w:ascii="Times New Roman" w:hAnsi="Times New Roman" w:cs="Times New Roman"/>
+          <w:sz w:val="24"/>
+          <w:szCs w:val="24"/>
+        </w:rPr>
+        <w:t xml:space="preserve">Actual time: </w:t>
+      </w:r>
+      <w:r>
+        <w:rPr>
+          <w:rFonts w:ascii="Times New Roman" w:hAnsi="Times New Roman" w:cs="Times New Roman"/>
+          <w:sz w:val="24"/>
+          <w:szCs w:val="24"/>
+        </w:rPr>
+        <w:t>2</w:t>
+      </w:r>
+      <w:r>
+        <w:rPr>
+          <w:rFonts w:ascii="Times New Roman" w:hAnsi="Times New Roman" w:cs="Times New Roman"/>
+          <w:sz w:val="24"/>
+          <w:szCs w:val="24"/>
+        </w:rPr>
+        <w:t xml:space="preserve"> hours</w:t>
+      </w:r>
+    </w:p>
+    <w:p>
+      <w:pPr>
+        <w:rPr>
+          <w:rFonts w:ascii="Times New Roman" w:hAnsi="Times New Roman" w:cs="Times New Roman"/>
+          <w:b/>
+          <w:sz w:val="24"/>
+          <w:szCs w:val="24"/>
+        </w:rPr>
+      </w:pPr>
+      <w:r>
+        <w:rPr>
+          <w:rFonts w:ascii="Times New Roman" w:hAnsi="Times New Roman" w:cs="Times New Roman"/>
+          <w:b/>
+          <w:sz w:val="24"/>
+          <w:szCs w:val="24"/>
+        </w:rPr>
+        <w:t>User Story 1</w:t>
+      </w:r>
+      <w:r>
+        <w:rPr>
+          <w:rFonts w:ascii="Times New Roman" w:hAnsi="Times New Roman" w:cs="Times New Roman"/>
+          <w:b/>
+          <w:sz w:val="24"/>
+          <w:szCs w:val="24"/>
+        </w:rPr>
+        <w:t>7</w:t>
+      </w:r>
+      <w:r>
+        <w:rPr>
+          <w:rFonts w:ascii="Times New Roman" w:hAnsi="Times New Roman" w:cs="Times New Roman"/>
+          <w:b/>
+          <w:sz w:val="24"/>
+          <w:szCs w:val="24"/>
+        </w:rPr>
+        <w:t>:</w:t>
+      </w:r>
+    </w:p>
+    <w:p>
+      <w:pPr>
+        <w:rPr>
+          <w:rFonts w:ascii="Times New Roman" w:hAnsi="Times New Roman" w:cs="Times New Roman"/>
+          <w:sz w:val="24"/>
+          <w:szCs w:val="24"/>
+        </w:rPr>
+      </w:pPr>
+      <w:r>
+        <w:rPr>
+          <w:rFonts w:ascii="Times New Roman" w:hAnsi="Times New Roman" w:cs="Times New Roman"/>
+          <w:sz w:val="24"/>
+          <w:szCs w:val="24"/>
+        </w:rPr>
+        <w:lastRenderedPageBreak/>
+        <w:t xml:space="preserve">Create a visualization to visualize each developer’s git statistics. This can also be in the form a graph. </w:t>
+      </w:r>
+    </w:p>
+    <w:p>
+      <w:pPr>
+        <w:rPr>
+          <w:rFonts w:ascii="Times New Roman" w:hAnsi="Times New Roman" w:cs="Times New Roman"/>
+          <w:sz w:val="24"/>
+          <w:szCs w:val="24"/>
+        </w:rPr>
+      </w:pPr>
+      <w:r>
+        <w:rPr>
+          <w:rFonts w:ascii="Times New Roman" w:hAnsi="Times New Roman" w:cs="Times New Roman"/>
+          <w:sz w:val="24"/>
+          <w:szCs w:val="24"/>
+        </w:rPr>
+        <w:t xml:space="preserve">This </w:t>
+      </w:r>
+      <w:r>
+        <w:rPr>
+          <w:rFonts w:ascii="Times New Roman" w:hAnsi="Times New Roman" w:cs="Times New Roman"/>
+          <w:sz w:val="24"/>
+          <w:szCs w:val="24"/>
+        </w:rPr>
+        <w:t>visualization is fully implemented as a bar graph.</w:t>
+      </w:r>
+      <w:r>
+        <w:rPr>
+          <w:rFonts w:ascii="Times New Roman" w:hAnsi="Times New Roman" w:cs="Times New Roman"/>
+          <w:sz w:val="24"/>
+          <w:szCs w:val="24"/>
+        </w:rPr>
+        <w:t xml:space="preserve"> </w:t>
+      </w:r>
+    </w:p>
+    <w:p>
+      <w:pPr>
+        <w:rPr>
+          <w:rFonts w:ascii="Times New Roman" w:hAnsi="Times New Roman" w:cs="Times New Roman"/>
+          <w:sz w:val="24"/>
+          <w:szCs w:val="24"/>
+        </w:rPr>
+      </w:pPr>
+      <w:r>
+        <w:rPr>
+          <w:rFonts w:ascii="Times New Roman" w:hAnsi="Times New Roman" w:cs="Times New Roman"/>
+          <w:sz w:val="24"/>
+          <w:szCs w:val="24"/>
+        </w:rPr>
+        <w:t xml:space="preserve">    Estimated time: </w:t>
+      </w:r>
+      <w:r>
+        <w:rPr>
+          <w:rFonts w:ascii="Times New Roman" w:hAnsi="Times New Roman" w:cs="Times New Roman"/>
+          <w:sz w:val="24"/>
+          <w:szCs w:val="24"/>
+        </w:rPr>
+        <w:t>3</w:t>
+      </w:r>
+      <w:r>
+        <w:rPr>
+          <w:rFonts w:ascii="Times New Roman" w:hAnsi="Times New Roman" w:cs="Times New Roman"/>
+          <w:sz w:val="24"/>
+          <w:szCs w:val="24"/>
+        </w:rPr>
+        <w:t xml:space="preserve"> hours</w:t>
+      </w:r>
+    </w:p>
+    <w:p>
+      <w:pPr>
+        <w:ind w:firstLine="240"/>
+        <w:rPr>
+          <w:rFonts w:ascii="Times New Roman" w:hAnsi="Times New Roman" w:cs="Times New Roman"/>
+          <w:sz w:val="24"/>
+          <w:szCs w:val="24"/>
+        </w:rPr>
+      </w:pPr>
+      <w:r>
+        <w:rPr>
+          <w:rFonts w:ascii="Times New Roman" w:hAnsi="Times New Roman" w:cs="Times New Roman"/>
+          <w:sz w:val="24"/>
+          <w:szCs w:val="24"/>
+        </w:rPr>
+        <w:t xml:space="preserve">Actual time: </w:t>
+      </w:r>
+      <w:r>
+        <w:rPr>
+          <w:rFonts w:ascii="Times New Roman" w:hAnsi="Times New Roman" w:cs="Times New Roman"/>
+          <w:sz w:val="24"/>
+          <w:szCs w:val="24"/>
+        </w:rPr>
+        <w:t>2</w:t>
+      </w:r>
+      <w:r>
+        <w:rPr>
+          <w:rFonts w:ascii="Times New Roman" w:hAnsi="Times New Roman" w:cs="Times New Roman"/>
+          <w:sz w:val="24"/>
+          <w:szCs w:val="24"/>
+        </w:rPr>
+        <w:t xml:space="preserve"> hours</w:t>
+      </w:r>
+    </w:p>
+    <w:p>
+      <w:pPr>
         <w:pStyle w:val="Heading1"/>
       </w:pPr>
-      <w:bookmarkStart w:id="5" w:name="_Toc520237971"/>
+      <w:bookmarkStart w:id="7" w:name="_Toc520327699"/>
       <w:r>
         <w:t xml:space="preserve">3 </w:t>
       </w:r>
       <w:r>
         <w:t>RESTful API</w:t>
       </w:r>
-      <w:bookmarkEnd w:id="4"/>
       <w:bookmarkEnd w:id="5"/>
+      <w:bookmarkEnd w:id="7"/>
     </w:p>
     <w:p>
       <w:pPr>
         <w:pStyle w:val="NormalWeb"/>
         <w:spacing w:before="0" w:beforeAutospacing="0" w:after="0" w:afterAutospacing="0"/>
       </w:pPr>
-      <w:bookmarkStart w:id="6" w:name="_Toc517966882"/>
+      <w:bookmarkStart w:id="8" w:name="_Toc517966882"/>
       <w:r>
         <w:rPr>
           <w:color w:val="000000"/>
@@ -5422,7 +5860,6 @@
         <w:rPr>
           <w:color w:val="000000"/>
         </w:rPr>
-        <w:lastRenderedPageBreak/>
         <w:t xml:space="preserve">Details of </w:t>
       </w:r>
       <w:proofErr w:type="spellStart"/>
@@ -6174,6 +6611,7 @@
               <w:rPr>
                 <w:color w:val="000000"/>
               </w:rPr>
+              <w:lastRenderedPageBreak/>
               <w:t>/book/title/&lt;title&gt;</w:t>
             </w:r>
           </w:p>
@@ -6992,7 +7430,6 @@
               <w:rPr>
                 <w:color w:val="000000"/>
               </w:rPr>
-              <w:lastRenderedPageBreak/>
               <w:t>/</w:t>
             </w:r>
             <w:r>
@@ -7462,7 +7899,7 @@
       <w:pPr>
         <w:pStyle w:val="Heading2"/>
       </w:pPr>
-      <w:bookmarkStart w:id="7" w:name="_Toc520237972"/>
+      <w:bookmarkStart w:id="9" w:name="_Toc520327700"/>
       <w:r>
         <w:t xml:space="preserve">3.1. </w:t>
       </w:r>
@@ -7472,7 +7909,7 @@
       <w:r>
         <w:t xml:space="preserve"> User</w:t>
       </w:r>
-      <w:bookmarkEnd w:id="7"/>
+      <w:bookmarkEnd w:id="9"/>
     </w:p>
     <w:p>
       <w:pPr>
@@ -7517,6 +7954,7 @@
         <w:rPr>
           <w:noProof/>
         </w:rPr>
+        <w:lastRenderedPageBreak/>
         <mc:AlternateContent>
           <mc:Choice Requires="wps">
             <w:drawing>
@@ -8087,7 +8525,6 @@
           <w:iCs/>
           <w:color w:val="333333"/>
         </w:rPr>
-        <w:lastRenderedPageBreak/>
         <w:t xml:space="preserve">Example </w:t>
       </w:r>
       <w:r>
@@ -8822,7 +9259,7 @@
       <w:pPr>
         <w:pStyle w:val="Heading2"/>
       </w:pPr>
-      <w:bookmarkStart w:id="8" w:name="_Toc520237973"/>
+      <w:bookmarkStart w:id="10" w:name="_Toc520327701"/>
       <w:r>
         <w:t xml:space="preserve">3.2. </w:t>
       </w:r>
@@ -8832,7 +9269,7 @@
       <w:r>
         <w:t xml:space="preserve"> Book</w:t>
       </w:r>
-      <w:bookmarkEnd w:id="8"/>
+      <w:bookmarkEnd w:id="10"/>
     </w:p>
     <w:p>
       <w:pPr>
@@ -8861,6 +9298,7 @@
         <w:rPr>
           <w:color w:val="333333"/>
         </w:rPr>
+        <w:lastRenderedPageBreak/>
         <w:t>Example request:</w:t>
       </w:r>
       <w:r>
@@ -9535,7 +9973,6 @@
         <w:rPr>
           <w:noProof/>
         </w:rPr>
-        <w:lastRenderedPageBreak/>
         <mc:AlternateContent>
           <mc:Choice Requires="wps">
             <w:drawing>
@@ -10107,6 +10544,7 @@
         <w:rPr>
           <w:noProof/>
         </w:rPr>
+        <w:lastRenderedPageBreak/>
         <mc:AlternateContent>
           <mc:Choice Requires="wps">
             <w:drawing>
@@ -11156,7 +11594,6 @@
               <w:rPr>
                 <w:color w:val="000000"/>
               </w:rPr>
-              <w:lastRenderedPageBreak/>
               <w:t>subtitle</w:t>
             </w:r>
           </w:p>
@@ -11832,7 +12269,7 @@
       <w:pPr>
         <w:pStyle w:val="Heading2"/>
       </w:pPr>
-      <w:bookmarkStart w:id="9" w:name="_Toc520237974"/>
+      <w:bookmarkStart w:id="11" w:name="_Toc520327702"/>
       <w:r>
         <w:t xml:space="preserve">3.3. </w:t>
       </w:r>
@@ -11842,7 +12279,7 @@
       <w:r>
         <w:t xml:space="preserve"> Meeting</w:t>
       </w:r>
-      <w:bookmarkEnd w:id="9"/>
+      <w:bookmarkEnd w:id="11"/>
     </w:p>
     <w:p>
       <w:pPr>
@@ -12010,6 +12447,7 @@
           <w:iCs/>
           <w:color w:val="333333"/>
         </w:rPr>
+        <w:lastRenderedPageBreak/>
         <w:t>Response format</w:t>
       </w:r>
     </w:p>
@@ -12468,7 +12906,7 @@
       <w:pPr>
         <w:pStyle w:val="Heading2"/>
       </w:pPr>
-      <w:bookmarkStart w:id="10" w:name="_Toc520237975"/>
+      <w:bookmarkStart w:id="12" w:name="_Toc520327703"/>
       <w:r>
         <w:t xml:space="preserve">3.4. </w:t>
       </w:r>
@@ -12478,7 +12916,7 @@
       <w:r>
         <w:t xml:space="preserve"> Course</w:t>
       </w:r>
-      <w:bookmarkEnd w:id="10"/>
+      <w:bookmarkEnd w:id="12"/>
     </w:p>
     <w:p>
       <w:pPr>
@@ -12693,7 +13131,6 @@
           <w:iCs/>
           <w:color w:val="333333"/>
         </w:rPr>
-        <w:lastRenderedPageBreak/>
         <w:t>Get details of a course</w:t>
       </w:r>
       <w:r>
@@ -13208,6 +13645,7 @@
               <w:rPr>
                 <w:color w:val="000000"/>
               </w:rPr>
+              <w:lastRenderedPageBreak/>
               <w:t>Course ID</w:t>
             </w:r>
           </w:p>
@@ -13584,7 +14022,7 @@
       <w:pPr>
         <w:pStyle w:val="Heading2"/>
       </w:pPr>
-      <w:bookmarkStart w:id="11" w:name="_Toc520237976"/>
+      <w:bookmarkStart w:id="13" w:name="_Toc520327704"/>
       <w:r>
         <w:t xml:space="preserve">3.5. </w:t>
       </w:r>
@@ -13594,7 +14032,7 @@
       <w:r>
         <w:t xml:space="preserve"> Request</w:t>
       </w:r>
-      <w:bookmarkEnd w:id="11"/>
+      <w:bookmarkEnd w:id="13"/>
     </w:p>
     <w:p>
       <w:pPr>
@@ -14055,7 +14493,6 @@
           <w:iCs/>
           <w:color w:val="333333"/>
         </w:rPr>
-        <w:lastRenderedPageBreak/>
         <w:t>Add a new request</w:t>
       </w:r>
     </w:p>
@@ -14640,6 +15077,7 @@
               <w:rPr>
                 <w:color w:val="000000"/>
               </w:rPr>
+              <w:lastRenderedPageBreak/>
               <w:t>user_id</w:t>
             </w:r>
             <w:proofErr w:type="spellEnd"/>
@@ -14823,7 +15261,7 @@
       <w:pPr>
         <w:pStyle w:val="Heading2"/>
       </w:pPr>
-      <w:bookmarkStart w:id="12" w:name="_Toc520237977"/>
+      <w:bookmarkStart w:id="14" w:name="_Toc520327705"/>
       <w:r>
         <w:t xml:space="preserve">3.6. </w:t>
       </w:r>
@@ -14833,7 +15271,7 @@
       <w:r>
         <w:t xml:space="preserve"> Offer</w:t>
       </w:r>
-      <w:bookmarkEnd w:id="12"/>
+      <w:bookmarkEnd w:id="14"/>
     </w:p>
     <w:p>
       <w:pPr>
@@ -15308,7 +15746,6 @@
         <w:rPr>
           <w:noProof/>
         </w:rPr>
-        <w:lastRenderedPageBreak/>
         <mc:AlternateContent>
           <mc:Choice Requires="wps">
             <w:drawing>
@@ -16011,6 +16448,7 @@
         <w:spacing w:before="0" w:beforeAutospacing="0" w:after="200" w:afterAutospacing="0"/>
       </w:pPr>
       <w:r>
+        <w:lastRenderedPageBreak/>
         <w:t> </w:t>
       </w:r>
     </w:p>
@@ -16018,7 +16456,7 @@
       <w:pPr>
         <w:pStyle w:val="Heading2"/>
       </w:pPr>
-      <w:bookmarkStart w:id="13" w:name="_Toc520237978"/>
+      <w:bookmarkStart w:id="15" w:name="_Toc520327706"/>
       <w:r>
         <w:t xml:space="preserve">3.7. </w:t>
       </w:r>
@@ -16028,7 +16466,7 @@
       <w:r>
         <w:t xml:space="preserve"> Report</w:t>
       </w:r>
-      <w:bookmarkEnd w:id="13"/>
+      <w:bookmarkEnd w:id="15"/>
     </w:p>
     <w:p>
       <w:pPr>
@@ -16513,7 +16951,6 @@
         <w:rPr>
           <w:noProof/>
         </w:rPr>
-        <w:lastRenderedPageBreak/>
         <mc:AlternateContent>
           <mc:Choice Requires="wps">
             <w:drawing>
@@ -17232,28 +17669,29 @@
       <w:pPr>
         <w:pStyle w:val="Heading1"/>
       </w:pPr>
-      <w:bookmarkStart w:id="14" w:name="_Toc520237979"/>
-      <w:r>
+      <w:bookmarkStart w:id="16" w:name="_Toc520327707"/>
+      <w:r>
+        <w:lastRenderedPageBreak/>
         <w:t xml:space="preserve">4 </w:t>
       </w:r>
       <w:r>
         <w:t>Models</w:t>
       </w:r>
-      <w:bookmarkEnd w:id="6"/>
-      <w:bookmarkEnd w:id="14"/>
+      <w:bookmarkEnd w:id="8"/>
+      <w:bookmarkEnd w:id="16"/>
     </w:p>
     <w:p>
       <w:pPr>
         <w:pStyle w:val="Heading2"/>
       </w:pPr>
-      <w:bookmarkStart w:id="15" w:name="_Toc520237980"/>
+      <w:bookmarkStart w:id="17" w:name="_Toc520327708"/>
       <w:r>
         <w:t xml:space="preserve">4.1 </w:t>
       </w:r>
       <w:r>
         <w:t>Book</w:t>
       </w:r>
-      <w:bookmarkEnd w:id="15"/>
+      <w:bookmarkEnd w:id="17"/>
     </w:p>
     <w:tbl>
       <w:tblPr>
@@ -18433,14 +18871,14 @@
       <w:pPr>
         <w:pStyle w:val="Heading2"/>
       </w:pPr>
-      <w:bookmarkStart w:id="16" w:name="_Toc520237981"/>
+      <w:bookmarkStart w:id="18" w:name="_Toc520327709"/>
       <w:r>
         <w:t xml:space="preserve">4.2 </w:t>
       </w:r>
       <w:r>
         <w:t>Review</w:t>
       </w:r>
-      <w:bookmarkEnd w:id="16"/>
+      <w:bookmarkEnd w:id="18"/>
     </w:p>
     <w:tbl>
       <w:tblPr>
@@ -18520,7 +18958,6 @@
                 <w:sz w:val="24"/>
                 <w:szCs w:val="24"/>
               </w:rPr>
-              <w:lastRenderedPageBreak/>
               <w:t>Review_id</w:t>
             </w:r>
             <w:proofErr w:type="spellEnd"/>
@@ -18725,11 +19162,11 @@
       <w:pPr>
         <w:pStyle w:val="Heading2"/>
       </w:pPr>
-      <w:bookmarkStart w:id="17" w:name="_Toc520237982"/>
+      <w:bookmarkStart w:id="19" w:name="_Toc520327710"/>
       <w:r>
         <w:t>4.3 Meeting</w:t>
       </w:r>
-      <w:bookmarkEnd w:id="17"/>
+      <w:bookmarkEnd w:id="19"/>
     </w:p>
     <w:tbl>
       <w:tblPr>
@@ -18932,14 +19369,14 @@
       <w:pPr>
         <w:pStyle w:val="Heading2"/>
       </w:pPr>
-      <w:bookmarkStart w:id="18" w:name="_Toc520237983"/>
+      <w:bookmarkStart w:id="20" w:name="_Toc520327711"/>
       <w:r>
         <w:t xml:space="preserve">4.4 </w:t>
       </w:r>
       <w:r>
         <w:t>User</w:t>
       </w:r>
-      <w:bookmarkEnd w:id="18"/>
+      <w:bookmarkEnd w:id="20"/>
     </w:p>
     <w:tbl>
       <w:tblPr>
@@ -19107,6 +19544,7 @@
                 <w:sz w:val="24"/>
                 <w:szCs w:val="24"/>
               </w:rPr>
+              <w:lastRenderedPageBreak/>
               <w:t>Password</w:t>
             </w:r>
           </w:p>
@@ -19188,7 +19626,7 @@
       <w:pPr>
         <w:pStyle w:val="Heading2"/>
       </w:pPr>
-      <w:bookmarkStart w:id="19" w:name="_Toc520237984"/>
+      <w:bookmarkStart w:id="21" w:name="_Toc520327712"/>
       <w:r>
         <w:t xml:space="preserve">4.5 </w:t>
       </w:r>
@@ -19198,7 +19636,7 @@
       <w:r>
         <w:t>ourse</w:t>
       </w:r>
-      <w:bookmarkEnd w:id="19"/>
+      <w:bookmarkEnd w:id="21"/>
     </w:p>
     <w:tbl>
       <w:tblPr>
@@ -19486,34 +19924,34 @@
       <w:pPr>
         <w:pStyle w:val="Heading1"/>
       </w:pPr>
-      <w:bookmarkStart w:id="20" w:name="_Toc517966883"/>
-      <w:bookmarkStart w:id="21" w:name="_Toc520237985"/>
+      <w:bookmarkStart w:id="22" w:name="_Toc517966883"/>
+      <w:bookmarkStart w:id="23" w:name="_Toc520327713"/>
       <w:r>
         <w:t xml:space="preserve">5 </w:t>
       </w:r>
       <w:r>
         <w:t>Tools</w:t>
-      </w:r>
-      <w:bookmarkEnd w:id="20"/>
-      <w:bookmarkEnd w:id="21"/>
-    </w:p>
-    <w:p>
-      <w:pPr>
-        <w:pStyle w:val="Heading2"/>
-      </w:pPr>
-      <w:bookmarkStart w:id="22" w:name="_Toc517966884"/>
-      <w:bookmarkStart w:id="23" w:name="_Toc520237986"/>
-      <w:r>
-        <w:t xml:space="preserve">5.1 </w:t>
-      </w:r>
-      <w:r>
-        <w:t>Postman</w:t>
       </w:r>
       <w:bookmarkEnd w:id="22"/>
       <w:bookmarkEnd w:id="23"/>
     </w:p>
     <w:p>
       <w:pPr>
+        <w:pStyle w:val="Heading2"/>
+      </w:pPr>
+      <w:bookmarkStart w:id="24" w:name="_Toc517966884"/>
+      <w:bookmarkStart w:id="25" w:name="_Toc520327714"/>
+      <w:r>
+        <w:t xml:space="preserve">5.1 </w:t>
+      </w:r>
+      <w:r>
+        <w:t>Postman</w:t>
+      </w:r>
+      <w:bookmarkEnd w:id="24"/>
+      <w:bookmarkEnd w:id="25"/>
+    </w:p>
+    <w:p>
+      <w:pPr>
         <w:rPr>
           <w:rFonts w:ascii="Times New Roman" w:hAnsi="Times New Roman" w:cs="Times New Roman"/>
           <w:sz w:val="24"/>
@@ -19567,14 +20005,14 @@
       <w:pPr>
         <w:pStyle w:val="Heading2"/>
       </w:pPr>
-      <w:bookmarkStart w:id="24" w:name="_Toc520237987"/>
+      <w:bookmarkStart w:id="26" w:name="_Toc520327715"/>
       <w:r>
         <w:t xml:space="preserve">5.2 </w:t>
       </w:r>
       <w:r>
         <w:t>Bootstrap</w:t>
       </w:r>
-      <w:bookmarkEnd w:id="24"/>
+      <w:bookmarkEnd w:id="26"/>
     </w:p>
     <w:p>
       <w:pPr>
@@ -19626,207 +20064,501 @@
           <w:sz w:val="24"/>
           <w:szCs w:val="24"/>
         </w:rPr>
-        <w:t xml:space="preserve"> our web pages ensured that the fonts were </w:t>
-      </w:r>
-      <w:r>
-        <w:rPr>
-          <w:rFonts w:ascii="Times New Roman" w:hAnsi="Times New Roman" w:cs="Times New Roman"/>
-          <w:sz w:val="24"/>
-          <w:szCs w:val="24"/>
-        </w:rPr>
+        <w:t xml:space="preserve"> our web pages ensured that the fonts were aesthetically pleasing and easy-to-read. Furthermore, we were better able to organize our information.</w:t>
+      </w:r>
+    </w:p>
+    <w:p>
+      <w:pPr>
+        <w:pStyle w:val="Heading2"/>
+      </w:pPr>
+      <w:bookmarkStart w:id="27" w:name="_Toc520327716"/>
+      <w:r>
+        <w:t xml:space="preserve">5.3 </w:t>
+      </w:r>
+      <w:r>
+        <w:t>Slack</w:t>
+      </w:r>
+      <w:bookmarkEnd w:id="27"/>
+    </w:p>
+    <w:p>
+      <w:pPr>
+        <w:rPr>
+          <w:rFonts w:ascii="Times New Roman" w:hAnsi="Times New Roman" w:cs="Times New Roman"/>
+          <w:sz w:val="24"/>
+          <w:szCs w:val="24"/>
+        </w:rPr>
+      </w:pPr>
+      <w:r>
+        <w:rPr>
+          <w:rFonts w:ascii="Times New Roman" w:hAnsi="Times New Roman" w:cs="Times New Roman"/>
+          <w:sz w:val="24"/>
+          <w:szCs w:val="24"/>
+        </w:rPr>
+        <w:t xml:space="preserve">Slack has proven essential for communication. Our entire team is available on a single slack channel, connected to our phones and computers, allowing us to be in constant communication. Through this mechanism, we </w:t>
+      </w:r>
+      <w:proofErr w:type="gramStart"/>
+      <w:r>
+        <w:rPr>
+          <w:rFonts w:ascii="Times New Roman" w:hAnsi="Times New Roman" w:cs="Times New Roman"/>
+          <w:sz w:val="24"/>
+          <w:szCs w:val="24"/>
+        </w:rPr>
+        <w:t>are able to</w:t>
+      </w:r>
+      <w:proofErr w:type="gramEnd"/>
+      <w:r>
+        <w:rPr>
+          <w:rFonts w:ascii="Times New Roman" w:hAnsi="Times New Roman" w:cs="Times New Roman"/>
+          <w:sz w:val="24"/>
+          <w:szCs w:val="24"/>
+        </w:rPr>
+        <w:t xml:space="preserve"> communicate, meet up, ask clarifying questions, and coordinate the shared assignment and division of tasks. </w:t>
+      </w:r>
+    </w:p>
+    <w:p>
+      <w:pPr>
+        <w:pStyle w:val="Heading2"/>
+      </w:pPr>
+      <w:bookmarkStart w:id="28" w:name="_Toc520327717"/>
+      <w:r>
+        <w:t xml:space="preserve">5.4 </w:t>
+      </w:r>
+      <w:r>
+        <w:t>Git</w:t>
+      </w:r>
+      <w:bookmarkEnd w:id="28"/>
+    </w:p>
+    <w:p>
+      <w:pPr>
+        <w:rPr>
+          <w:rFonts w:ascii="Times New Roman" w:hAnsi="Times New Roman" w:cs="Times New Roman"/>
+          <w:sz w:val="24"/>
+          <w:szCs w:val="24"/>
+        </w:rPr>
+      </w:pPr>
+      <w:r>
+        <w:rPr>
+          <w:rFonts w:ascii="Times New Roman" w:hAnsi="Times New Roman" w:cs="Times New Roman"/>
+          <w:sz w:val="24"/>
+          <w:szCs w:val="24"/>
+        </w:rPr>
+        <w:t xml:space="preserve">Git has been an invaluable tool to allow multiple contributions to this project. </w:t>
+      </w:r>
+      <w:r>
+        <w:rPr>
+          <w:rFonts w:ascii="Times New Roman" w:hAnsi="Times New Roman" w:cs="Times New Roman"/>
+          <w:sz w:val="24"/>
+          <w:szCs w:val="24"/>
+        </w:rPr>
+        <w:t xml:space="preserve">We have set up a shared </w:t>
+      </w:r>
+      <w:proofErr w:type="spellStart"/>
+      <w:r>
+        <w:rPr>
+          <w:rFonts w:ascii="Times New Roman" w:hAnsi="Times New Roman" w:cs="Times New Roman"/>
+          <w:sz w:val="24"/>
+          <w:szCs w:val="24"/>
+        </w:rPr>
+        <w:t>Mibrary</w:t>
+      </w:r>
+      <w:proofErr w:type="spellEnd"/>
+      <w:r>
+        <w:rPr>
+          <w:rFonts w:ascii="Times New Roman" w:hAnsi="Times New Roman" w:cs="Times New Roman"/>
+          <w:sz w:val="24"/>
+          <w:szCs w:val="24"/>
+        </w:rPr>
+        <w:t xml:space="preserve"> repo with CI. We commit to the repo</w:t>
+      </w:r>
+      <w:r>
+        <w:rPr>
+          <w:rFonts w:ascii="Times New Roman" w:hAnsi="Times New Roman" w:cs="Times New Roman"/>
+          <w:sz w:val="24"/>
+          <w:szCs w:val="24"/>
+        </w:rPr>
+        <w:t>sitory</w:t>
+      </w:r>
+      <w:r>
+        <w:rPr>
+          <w:rFonts w:ascii="Times New Roman" w:hAnsi="Times New Roman" w:cs="Times New Roman"/>
+          <w:sz w:val="24"/>
+          <w:szCs w:val="24"/>
+        </w:rPr>
+        <w:t xml:space="preserve"> </w:t>
+      </w:r>
+      <w:r>
+        <w:rPr>
+          <w:rFonts w:ascii="Times New Roman" w:hAnsi="Times New Roman" w:cs="Times New Roman"/>
+          <w:sz w:val="24"/>
+          <w:szCs w:val="24"/>
+        </w:rPr>
+        <w:t>often,</w:t>
+      </w:r>
+      <w:r>
+        <w:rPr>
+          <w:rFonts w:ascii="Times New Roman" w:hAnsi="Times New Roman" w:cs="Times New Roman"/>
+          <w:sz w:val="24"/>
+          <w:szCs w:val="24"/>
+        </w:rPr>
+        <w:t xml:space="preserve"> so we can always be working with the latest code. This allows all of us to update the same website codebase frequently, whenever individually we see a change that should be made.</w:t>
+      </w:r>
+    </w:p>
+    <w:p>
+      <w:pPr>
+        <w:pStyle w:val="Heading2"/>
+      </w:pPr>
+      <w:bookmarkStart w:id="29" w:name="_Toc520327718"/>
+      <w:r>
+        <w:t>5.5 MySQL</w:t>
+      </w:r>
+      <w:bookmarkEnd w:id="29"/>
+    </w:p>
+    <w:p>
+      <w:pPr>
+        <w:rPr>
+          <w:rFonts w:ascii="Times New Roman" w:hAnsi="Times New Roman" w:cs="Times New Roman"/>
+          <w:sz w:val="24"/>
+          <w:szCs w:val="24"/>
+        </w:rPr>
+      </w:pPr>
+      <w:r>
+        <w:rPr>
+          <w:rFonts w:ascii="Times New Roman" w:hAnsi="Times New Roman" w:cs="Times New Roman"/>
+          <w:sz w:val="24"/>
+          <w:szCs w:val="24"/>
+        </w:rPr>
+        <w:t>We used a MySQL database to store the data on the various models that are scraped from our API. MySQL commands allow our API to quickly and easily extract data from our database. A more detailed example of our models is found in the Models section.</w:t>
+      </w:r>
+    </w:p>
+    <w:p>
+      <w:pPr>
+        <w:pStyle w:val="Heading2"/>
+      </w:pPr>
+      <w:bookmarkStart w:id="30" w:name="_Toc520327719"/>
+      <w:r>
         <w:lastRenderedPageBreak/>
-        <w:t>aesthetically pleasing and easy-to-read. Furthermore, we were better able to organize our information.</w:t>
+        <w:t>5.6 Flask</w:t>
+      </w:r>
+      <w:bookmarkEnd w:id="30"/>
+    </w:p>
+    <w:p>
+      <w:pPr>
+        <w:rPr>
+          <w:rFonts w:ascii="Times New Roman" w:hAnsi="Times New Roman" w:cs="Times New Roman"/>
+          <w:sz w:val="24"/>
+          <w:szCs w:val="24"/>
+        </w:rPr>
+      </w:pPr>
+      <w:r>
+        <w:rPr>
+          <w:rFonts w:ascii="Times New Roman" w:hAnsi="Times New Roman" w:cs="Times New Roman"/>
+          <w:sz w:val="24"/>
+          <w:szCs w:val="24"/>
+        </w:rPr>
+        <w:t xml:space="preserve">Flask was the base for our backend, using Python. With Flask we spun up the backend of the site that connected to the database and exposed the </w:t>
+      </w:r>
+      <w:proofErr w:type="spellStart"/>
+      <w:r>
+        <w:rPr>
+          <w:rFonts w:ascii="Times New Roman" w:hAnsi="Times New Roman" w:cs="Times New Roman"/>
+          <w:sz w:val="24"/>
+          <w:szCs w:val="24"/>
+        </w:rPr>
+        <w:t>Mibrary</w:t>
+      </w:r>
+      <w:proofErr w:type="spellEnd"/>
+      <w:r>
+        <w:rPr>
+          <w:rFonts w:ascii="Times New Roman" w:hAnsi="Times New Roman" w:cs="Times New Roman"/>
+          <w:sz w:val="24"/>
+          <w:szCs w:val="24"/>
+        </w:rPr>
+        <w:t xml:space="preserve"> API for the React frontend to consume.</w:t>
       </w:r>
     </w:p>
     <w:p>
       <w:pPr>
         <w:pStyle w:val="Heading2"/>
       </w:pPr>
-      <w:bookmarkStart w:id="25" w:name="_Toc520237988"/>
-      <w:r>
-        <w:t xml:space="preserve">5.3 </w:t>
-      </w:r>
-      <w:r>
-        <w:t>Slack</w:t>
-      </w:r>
-      <w:bookmarkEnd w:id="25"/>
-    </w:p>
-    <w:p>
-      <w:pPr>
-        <w:rPr>
-          <w:rFonts w:ascii="Times New Roman" w:hAnsi="Times New Roman" w:cs="Times New Roman"/>
-          <w:sz w:val="24"/>
-          <w:szCs w:val="24"/>
-        </w:rPr>
-      </w:pPr>
-      <w:r>
-        <w:rPr>
-          <w:rFonts w:ascii="Times New Roman" w:hAnsi="Times New Roman" w:cs="Times New Roman"/>
-          <w:sz w:val="24"/>
-          <w:szCs w:val="24"/>
-        </w:rPr>
-        <w:t xml:space="preserve">Slack has proven essential for communication. Our entire team is available on a single slack channel, connected to our phones and computers, allowing us to be in constant communication. Through this mechanism, we </w:t>
-      </w:r>
-      <w:proofErr w:type="gramStart"/>
-      <w:r>
-        <w:rPr>
-          <w:rFonts w:ascii="Times New Roman" w:hAnsi="Times New Roman" w:cs="Times New Roman"/>
-          <w:sz w:val="24"/>
-          <w:szCs w:val="24"/>
-        </w:rPr>
-        <w:t>are able to</w:t>
-      </w:r>
-      <w:proofErr w:type="gramEnd"/>
-      <w:r>
-        <w:rPr>
-          <w:rFonts w:ascii="Times New Roman" w:hAnsi="Times New Roman" w:cs="Times New Roman"/>
-          <w:sz w:val="24"/>
-          <w:szCs w:val="24"/>
-        </w:rPr>
-        <w:t xml:space="preserve"> communicate, meet up, ask clarifying questions, and coordinate the shared assignment and division of tasks. </w:t>
+      <w:bookmarkStart w:id="31" w:name="_Toc520327720"/>
+      <w:r>
+        <w:t>5.7 React</w:t>
+      </w:r>
+      <w:bookmarkEnd w:id="31"/>
+    </w:p>
+    <w:p>
+      <w:pPr>
+        <w:rPr>
+          <w:rFonts w:ascii="Times New Roman" w:hAnsi="Times New Roman" w:cs="Times New Roman"/>
+          <w:sz w:val="24"/>
+          <w:szCs w:val="24"/>
+        </w:rPr>
+      </w:pPr>
+      <w:r>
+        <w:rPr>
+          <w:rFonts w:ascii="Times New Roman" w:hAnsi="Times New Roman" w:cs="Times New Roman"/>
+          <w:sz w:val="24"/>
+          <w:szCs w:val="24"/>
+        </w:rPr>
+        <w:t>React is the JavaScript framework that we used for the frontend of the website. There was an initial time to learn how to use React, but after a while the site began to come together. After a few hours, the initial site was ported to React. React contains multiple components, allowing different pages and pieces of the website to be reused and displayed conveniently.</w:t>
+      </w:r>
+    </w:p>
+    <w:p>
+      <w:pPr>
+        <w:pStyle w:val="Heading3"/>
+      </w:pPr>
+      <w:bookmarkStart w:id="32" w:name="_Toc520327721"/>
+      <w:r>
+        <w:t>5.7.1 React-Router</w:t>
+      </w:r>
+      <w:bookmarkEnd w:id="32"/>
+    </w:p>
+    <w:p>
+      <w:pPr>
+        <w:rPr>
+          <w:rFonts w:ascii="Times New Roman" w:hAnsi="Times New Roman" w:cs="Times New Roman"/>
+          <w:sz w:val="24"/>
+          <w:szCs w:val="24"/>
+        </w:rPr>
+      </w:pPr>
+      <w:r>
+        <w:rPr>
+          <w:rFonts w:ascii="Times New Roman" w:hAnsi="Times New Roman" w:cs="Times New Roman"/>
+          <w:sz w:val="24"/>
+          <w:szCs w:val="24"/>
+        </w:rPr>
+        <w:t>React-Router is the library for React that allows linking to different pages. The site must be under a &lt;</w:t>
+      </w:r>
+      <w:proofErr w:type="spellStart"/>
+      <w:r>
+        <w:rPr>
+          <w:rFonts w:ascii="Times New Roman" w:hAnsi="Times New Roman" w:cs="Times New Roman"/>
+          <w:sz w:val="24"/>
+          <w:szCs w:val="24"/>
+        </w:rPr>
+        <w:t>BrowserRotuer</w:t>
+      </w:r>
+      <w:proofErr w:type="spellEnd"/>
+      <w:r>
+        <w:rPr>
+          <w:rFonts w:ascii="Times New Roman" w:hAnsi="Times New Roman" w:cs="Times New Roman"/>
+          <w:sz w:val="24"/>
+          <w:szCs w:val="24"/>
+        </w:rPr>
+        <w:t xml:space="preserve">&gt; </w:t>
+      </w:r>
+      <w:r>
+        <w:rPr>
+          <w:rFonts w:ascii="Times New Roman" w:hAnsi="Times New Roman" w:cs="Times New Roman"/>
+          <w:sz w:val="24"/>
+          <w:szCs w:val="24"/>
+        </w:rPr>
+        <w:t>tag and</w:t>
+      </w:r>
+      <w:r>
+        <w:rPr>
+          <w:rFonts w:ascii="Times New Roman" w:hAnsi="Times New Roman" w:cs="Times New Roman"/>
+          <w:sz w:val="24"/>
+          <w:szCs w:val="24"/>
+        </w:rPr>
+        <w:t xml:space="preserve"> should be loaded through a Component that has a series of Switch tags to load different pages depending on the path being linked to by Link tags in other pages. Once installed, and after looking through a tutorial, this library was relatively easy to understand and use. </w:t>
       </w:r>
     </w:p>
     <w:p>
       <w:pPr>
         <w:pStyle w:val="Heading2"/>
       </w:pPr>
-      <w:bookmarkStart w:id="26" w:name="_Toc520237989"/>
-      <w:r>
-        <w:t xml:space="preserve">5.4 </w:t>
-      </w:r>
-      <w:r>
-        <w:t>Git</w:t>
-      </w:r>
-      <w:bookmarkEnd w:id="26"/>
-    </w:p>
-    <w:p>
-      <w:pPr>
-        <w:rPr>
-          <w:rFonts w:ascii="Times New Roman" w:hAnsi="Times New Roman" w:cs="Times New Roman"/>
-          <w:sz w:val="24"/>
-          <w:szCs w:val="24"/>
-        </w:rPr>
-      </w:pPr>
-      <w:r>
-        <w:rPr>
-          <w:rFonts w:ascii="Times New Roman" w:hAnsi="Times New Roman" w:cs="Times New Roman"/>
-          <w:sz w:val="24"/>
-          <w:szCs w:val="24"/>
-        </w:rPr>
-        <w:t xml:space="preserve">Git has been an invaluable tool to allow multiple contributions to this project. </w:t>
-      </w:r>
-      <w:r>
-        <w:rPr>
-          <w:rFonts w:ascii="Times New Roman" w:hAnsi="Times New Roman" w:cs="Times New Roman"/>
-          <w:sz w:val="24"/>
-          <w:szCs w:val="24"/>
-        </w:rPr>
-        <w:t xml:space="preserve">We have set up a shared </w:t>
+      <w:bookmarkStart w:id="33" w:name="_Toc520327722"/>
+      <w:r>
+        <w:t>5.8 Docker</w:t>
+      </w:r>
+      <w:bookmarkEnd w:id="33"/>
+    </w:p>
+    <w:p>
+      <w:pPr>
+        <w:rPr>
+          <w:rFonts w:ascii="Times New Roman" w:hAnsi="Times New Roman" w:cs="Times New Roman"/>
+          <w:sz w:val="24"/>
+          <w:szCs w:val="24"/>
+        </w:rPr>
+      </w:pPr>
+      <w:r>
+        <w:rPr>
+          <w:rFonts w:ascii="Times New Roman" w:hAnsi="Times New Roman" w:cs="Times New Roman"/>
+          <w:sz w:val="24"/>
+          <w:szCs w:val="24"/>
+        </w:rPr>
+        <w:t>We used Docker</w:t>
+      </w:r>
+      <w:r>
+        <w:rPr>
+          <w:rFonts w:ascii="Times New Roman" w:hAnsi="Times New Roman" w:cs="Times New Roman"/>
+          <w:sz w:val="24"/>
+          <w:szCs w:val="24"/>
+        </w:rPr>
+        <w:t xml:space="preserve"> to create images for the front and back end of the website. This allowed us to all have a common version and set of tools for the </w:t>
+      </w:r>
+      <w:r>
+        <w:rPr>
+          <w:rFonts w:ascii="Times New Roman" w:hAnsi="Times New Roman" w:cs="Times New Roman"/>
+          <w:sz w:val="24"/>
+          <w:szCs w:val="24"/>
+        </w:rPr>
+        <w:t>website and</w:t>
+      </w:r>
+      <w:r>
+        <w:rPr>
+          <w:rFonts w:ascii="Times New Roman" w:hAnsi="Times New Roman" w:cs="Times New Roman"/>
+          <w:sz w:val="24"/>
+          <w:szCs w:val="24"/>
+        </w:rPr>
+        <w:t xml:space="preserve"> allowing it to run consistently both on the Amazon hosting, and part of the GitLab CI. </w:t>
+      </w:r>
+    </w:p>
+    <w:p>
+      <w:pPr>
+        <w:pStyle w:val="Heading2"/>
+      </w:pPr>
+      <w:bookmarkStart w:id="34" w:name="_Toc520327723"/>
+      <w:r>
+        <w:t>5.9 Mocha</w:t>
+      </w:r>
+      <w:bookmarkEnd w:id="34"/>
+    </w:p>
+    <w:p>
+      <w:pPr>
+        <w:rPr>
+          <w:rFonts w:ascii="Times New Roman" w:hAnsi="Times New Roman" w:cs="Times New Roman"/>
+          <w:sz w:val="24"/>
+          <w:szCs w:val="24"/>
+        </w:rPr>
+      </w:pPr>
+      <w:r>
+        <w:rPr>
+          <w:rFonts w:ascii="Times New Roman" w:hAnsi="Times New Roman" w:cs="Times New Roman"/>
+          <w:sz w:val="24"/>
+          <w:szCs w:val="24"/>
+        </w:rPr>
+        <w:t>Mocha was the testing library used to test our frontend JavaScript code. Although it was rather confusing to set up, eventually tests were created and integrated with the GitLab CI.</w:t>
+      </w:r>
+    </w:p>
+    <w:p>
+      <w:pPr>
+        <w:pStyle w:val="Heading2"/>
+      </w:pPr>
+      <w:bookmarkStart w:id="35" w:name="_Toc520327724"/>
+      <w:r>
+        <w:t xml:space="preserve">5.10 </w:t>
       </w:r>
       <w:proofErr w:type="spellStart"/>
       <w:r>
-        <w:rPr>
-          <w:rFonts w:ascii="Times New Roman" w:hAnsi="Times New Roman" w:cs="Times New Roman"/>
-          <w:sz w:val="24"/>
-          <w:szCs w:val="24"/>
-        </w:rPr>
-        <w:t>Mibrary</w:t>
-      </w:r>
+        <w:t>unittest</w:t>
+      </w:r>
+      <w:bookmarkEnd w:id="35"/>
       <w:proofErr w:type="spellEnd"/>
-      <w:r>
-        <w:rPr>
-          <w:rFonts w:ascii="Times New Roman" w:hAnsi="Times New Roman" w:cs="Times New Roman"/>
-          <w:sz w:val="24"/>
-          <w:szCs w:val="24"/>
-        </w:rPr>
-        <w:t xml:space="preserve"> repo with CI. We commit to the repo</w:t>
-      </w:r>
-      <w:r>
-        <w:rPr>
-          <w:rFonts w:ascii="Times New Roman" w:hAnsi="Times New Roman" w:cs="Times New Roman"/>
-          <w:sz w:val="24"/>
-          <w:szCs w:val="24"/>
-        </w:rPr>
-        <w:t>sitory</w:t>
-      </w:r>
-      <w:r>
-        <w:rPr>
-          <w:rFonts w:ascii="Times New Roman" w:hAnsi="Times New Roman" w:cs="Times New Roman"/>
-          <w:sz w:val="24"/>
-          <w:szCs w:val="24"/>
-        </w:rPr>
-        <w:t xml:space="preserve"> </w:t>
-      </w:r>
-      <w:r>
-        <w:rPr>
-          <w:rFonts w:ascii="Times New Roman" w:hAnsi="Times New Roman" w:cs="Times New Roman"/>
-          <w:sz w:val="24"/>
-          <w:szCs w:val="24"/>
-        </w:rPr>
-        <w:t>often,</w:t>
-      </w:r>
-      <w:r>
-        <w:rPr>
-          <w:rFonts w:ascii="Times New Roman" w:hAnsi="Times New Roman" w:cs="Times New Roman"/>
-          <w:sz w:val="24"/>
-          <w:szCs w:val="24"/>
-        </w:rPr>
-        <w:t xml:space="preserve"> so we can always be working with the latest code. This allows all of us to update the same website codebase frequently, whenever individually we see a change that should be made.</w:t>
+    </w:p>
+    <w:p>
+      <w:pPr>
+        <w:rPr>
+          <w:rFonts w:ascii="Times New Roman" w:hAnsi="Times New Roman" w:cs="Times New Roman"/>
+          <w:sz w:val="24"/>
+          <w:szCs w:val="24"/>
+        </w:rPr>
+      </w:pPr>
+      <w:proofErr w:type="spellStart"/>
+      <w:r>
+        <w:rPr>
+          <w:rFonts w:ascii="Times New Roman" w:hAnsi="Times New Roman" w:cs="Times New Roman"/>
+          <w:sz w:val="24"/>
+          <w:szCs w:val="24"/>
+        </w:rPr>
+        <w:t>Unittest</w:t>
+      </w:r>
+      <w:proofErr w:type="spellEnd"/>
+      <w:r>
+        <w:rPr>
+          <w:rFonts w:ascii="Times New Roman" w:hAnsi="Times New Roman" w:cs="Times New Roman"/>
+          <w:sz w:val="24"/>
+          <w:szCs w:val="24"/>
+        </w:rPr>
+        <w:t xml:space="preserve"> is the Python unit testing framework to test the backend code. </w:t>
+      </w:r>
+      <w:r>
+        <w:rPr>
+          <w:rFonts w:ascii="Times New Roman" w:hAnsi="Times New Roman" w:cs="Times New Roman"/>
+          <w:sz w:val="24"/>
+          <w:szCs w:val="24"/>
+        </w:rPr>
+        <w:t>These tests will also be integrated with the GitLab CI.</w:t>
       </w:r>
     </w:p>
     <w:p>
       <w:pPr>
         <w:pStyle w:val="Heading2"/>
       </w:pPr>
-      <w:bookmarkStart w:id="27" w:name="_Toc520237990"/>
-      <w:r>
-        <w:t>5.5 MySQL</w:t>
-      </w:r>
-      <w:bookmarkEnd w:id="27"/>
-    </w:p>
-    <w:p>
-      <w:pPr>
-        <w:rPr>
-          <w:rFonts w:ascii="Times New Roman" w:hAnsi="Times New Roman" w:cs="Times New Roman"/>
-          <w:sz w:val="24"/>
-          <w:szCs w:val="24"/>
-        </w:rPr>
-      </w:pPr>
-      <w:r>
-        <w:rPr>
-          <w:rFonts w:ascii="Times New Roman" w:hAnsi="Times New Roman" w:cs="Times New Roman"/>
-          <w:sz w:val="24"/>
-          <w:szCs w:val="24"/>
-        </w:rPr>
-        <w:t>We used a MySQL database to store the data on the various models that are scraped from our API. MySQL commands allow our API to quickly and easily extract data from our database. A more detailed example of our models is found in the Models section.</w:t>
+      <w:bookmarkStart w:id="36" w:name="_Toc520327725"/>
+      <w:r>
+        <w:t>5.11 Selenium</w:t>
+      </w:r>
+      <w:bookmarkEnd w:id="36"/>
+    </w:p>
+    <w:p>
+      <w:pPr>
+        <w:rPr>
+          <w:rFonts w:ascii="Times New Roman" w:hAnsi="Times New Roman" w:cs="Times New Roman"/>
+          <w:sz w:val="24"/>
+          <w:szCs w:val="24"/>
+        </w:rPr>
+      </w:pPr>
+      <w:r>
+        <w:rPr>
+          <w:rFonts w:ascii="Times New Roman" w:hAnsi="Times New Roman" w:cs="Times New Roman"/>
+          <w:sz w:val="24"/>
+          <w:szCs w:val="24"/>
+        </w:rPr>
+        <w:t xml:space="preserve">Selenium was used to test the GUI and interface. These tests were acceptance tests to verify that the site does what the users want. These weren’t programmatic tests of </w:t>
+      </w:r>
+      <w:r>
+        <w:rPr>
+          <w:rFonts w:ascii="Times New Roman" w:hAnsi="Times New Roman" w:cs="Times New Roman"/>
+          <w:sz w:val="24"/>
+          <w:szCs w:val="24"/>
+        </w:rPr>
+        <w:t xml:space="preserve">individual </w:t>
+      </w:r>
+      <w:r>
+        <w:rPr>
+          <w:rFonts w:ascii="Times New Roman" w:hAnsi="Times New Roman" w:cs="Times New Roman"/>
+          <w:sz w:val="24"/>
+          <w:szCs w:val="24"/>
+        </w:rPr>
+        <w:t>program functions.</w:t>
       </w:r>
     </w:p>
     <w:p>
       <w:pPr>
         <w:pStyle w:val="Heading2"/>
       </w:pPr>
-      <w:bookmarkStart w:id="28" w:name="_Toc520237991"/>
-      <w:r>
-        <w:t>5.6 Flask</w:t>
-      </w:r>
-      <w:bookmarkEnd w:id="28"/>
-    </w:p>
-    <w:p>
-      <w:pPr>
-        <w:rPr>
-          <w:rFonts w:ascii="Times New Roman" w:hAnsi="Times New Roman" w:cs="Times New Roman"/>
-          <w:sz w:val="24"/>
-          <w:szCs w:val="24"/>
-        </w:rPr>
-      </w:pPr>
-      <w:r>
-        <w:rPr>
-          <w:rFonts w:ascii="Times New Roman" w:hAnsi="Times New Roman" w:cs="Times New Roman"/>
-          <w:sz w:val="24"/>
-          <w:szCs w:val="24"/>
-        </w:rPr>
-        <w:t xml:space="preserve">Flask was the base for our backend, using Python. With Flask we spun up the backend of the site that connected to the database and exposed the </w:t>
-      </w:r>
+      <w:bookmarkStart w:id="37" w:name="_Toc520327726"/>
+      <w:r>
+        <w:t xml:space="preserve">5.12 </w:t>
+      </w:r>
+      <w:r>
+        <w:t>Visual Paradigm</w:t>
+      </w:r>
+      <w:r>
+        <w:t>: Plant UML</w:t>
+      </w:r>
+      <w:bookmarkEnd w:id="37"/>
+    </w:p>
+    <w:p>
+      <w:pPr>
+        <w:rPr>
+          <w:rFonts w:ascii="Times New Roman" w:hAnsi="Times New Roman" w:cs="Times New Roman"/>
+          <w:sz w:val="24"/>
+          <w:szCs w:val="24"/>
+        </w:rPr>
+      </w:pPr>
       <w:proofErr w:type="spellStart"/>
       <w:r>
         <w:rPr>
@@ -19834,7 +20566,7 @@
           <w:sz w:val="24"/>
           <w:szCs w:val="24"/>
         </w:rPr>
-        <w:t>Mibrary</w:t>
+        <w:t>PlantUML</w:t>
       </w:r>
       <w:proofErr w:type="spellEnd"/>
       <w:r>
@@ -19843,339 +20575,36 @@
           <w:sz w:val="24"/>
           <w:szCs w:val="24"/>
         </w:rPr>
-        <w:t xml:space="preserve"> API for the React frontend to consume.</w:t>
-      </w:r>
+        <w:t xml:space="preserve"> was used to generate and plan the features and characteristics of the data that is stored in the backend database. </w:t>
+      </w:r>
+    </w:p>
+    <w:p>
+      <w:pPr>
+        <w:pStyle w:val="Heading1"/>
+      </w:pPr>
+      <w:bookmarkStart w:id="38" w:name="_Toc517966885"/>
+      <w:bookmarkStart w:id="39" w:name="_Toc520327727"/>
+      <w:r>
+        <w:t xml:space="preserve">6 </w:t>
+      </w:r>
+      <w:r>
+        <w:t>Hosting</w:t>
+      </w:r>
+      <w:bookmarkEnd w:id="38"/>
+      <w:bookmarkEnd w:id="39"/>
     </w:p>
     <w:p>
       <w:pPr>
         <w:pStyle w:val="Heading2"/>
       </w:pPr>
-      <w:bookmarkStart w:id="29" w:name="_Toc520237992"/>
-      <w:r>
-        <w:t>5.7 React</w:t>
-      </w:r>
-      <w:bookmarkEnd w:id="29"/>
-    </w:p>
-    <w:p>
-      <w:pPr>
-        <w:rPr>
-          <w:rFonts w:ascii="Times New Roman" w:hAnsi="Times New Roman" w:cs="Times New Roman"/>
-          <w:sz w:val="24"/>
-          <w:szCs w:val="24"/>
-        </w:rPr>
-      </w:pPr>
-      <w:r>
-        <w:rPr>
-          <w:rFonts w:ascii="Times New Roman" w:hAnsi="Times New Roman" w:cs="Times New Roman"/>
-          <w:sz w:val="24"/>
-          <w:szCs w:val="24"/>
-        </w:rPr>
-        <w:t>React is the JavaScript framework that we used for the frontend of the website. There was an initial time to learn how to use React, but after a while the site began to come together. After a few hours, the initial site was ported to React. React contains multiple components, allowing different pages and pieces of the website to be reused and displayed conveniently.</w:t>
-      </w:r>
-    </w:p>
-    <w:p>
-      <w:pPr>
-        <w:pStyle w:val="Heading3"/>
-      </w:pPr>
-      <w:bookmarkStart w:id="30" w:name="_Toc520237993"/>
-      <w:r>
-        <w:t>5.7.1 React-Router</w:t>
-      </w:r>
-      <w:bookmarkEnd w:id="30"/>
-    </w:p>
-    <w:p>
-      <w:pPr>
-        <w:rPr>
-          <w:rFonts w:ascii="Times New Roman" w:hAnsi="Times New Roman" w:cs="Times New Roman"/>
-          <w:sz w:val="24"/>
-          <w:szCs w:val="24"/>
-        </w:rPr>
-      </w:pPr>
-      <w:r>
-        <w:rPr>
-          <w:rFonts w:ascii="Times New Roman" w:hAnsi="Times New Roman" w:cs="Times New Roman"/>
-          <w:sz w:val="24"/>
-          <w:szCs w:val="24"/>
-        </w:rPr>
-        <w:t>React-Router is the library for React that allows linking to different pages. The site must be under a &lt;</w:t>
-      </w:r>
-      <w:proofErr w:type="spellStart"/>
-      <w:r>
-        <w:rPr>
-          <w:rFonts w:ascii="Times New Roman" w:hAnsi="Times New Roman" w:cs="Times New Roman"/>
-          <w:sz w:val="24"/>
-          <w:szCs w:val="24"/>
-        </w:rPr>
-        <w:t>BrowserRotuer</w:t>
-      </w:r>
-      <w:proofErr w:type="spellEnd"/>
-      <w:r>
-        <w:rPr>
-          <w:rFonts w:ascii="Times New Roman" w:hAnsi="Times New Roman" w:cs="Times New Roman"/>
-          <w:sz w:val="24"/>
-          <w:szCs w:val="24"/>
-        </w:rPr>
-        <w:t xml:space="preserve">&gt; </w:t>
-      </w:r>
-      <w:r>
-        <w:rPr>
-          <w:rFonts w:ascii="Times New Roman" w:hAnsi="Times New Roman" w:cs="Times New Roman"/>
-          <w:sz w:val="24"/>
-          <w:szCs w:val="24"/>
-        </w:rPr>
-        <w:t>tag and</w:t>
-      </w:r>
-      <w:r>
-        <w:rPr>
-          <w:rFonts w:ascii="Times New Roman" w:hAnsi="Times New Roman" w:cs="Times New Roman"/>
-          <w:sz w:val="24"/>
-          <w:szCs w:val="24"/>
-        </w:rPr>
-        <w:t xml:space="preserve"> should be loaded through a Component that has a series of Switch tags to load different pages depending on the path being linked to by Link tags in other pages. Once installed, and after looking through a tutorial, this library was relatively easy to understand and use. </w:t>
-      </w:r>
-    </w:p>
-    <w:p>
-      <w:pPr>
-        <w:pStyle w:val="Heading2"/>
-      </w:pPr>
-      <w:bookmarkStart w:id="31" w:name="_Toc520237994"/>
-      <w:r>
-        <w:t>5.8 Docker</w:t>
-      </w:r>
-      <w:bookmarkEnd w:id="31"/>
-    </w:p>
-    <w:p>
-      <w:pPr>
-        <w:rPr>
-          <w:rFonts w:ascii="Times New Roman" w:hAnsi="Times New Roman" w:cs="Times New Roman"/>
-          <w:sz w:val="24"/>
-          <w:szCs w:val="24"/>
-        </w:rPr>
-      </w:pPr>
-      <w:r>
-        <w:rPr>
-          <w:rFonts w:ascii="Times New Roman" w:hAnsi="Times New Roman" w:cs="Times New Roman"/>
-          <w:sz w:val="24"/>
-          <w:szCs w:val="24"/>
-        </w:rPr>
-        <w:t>We used Docker</w:t>
-      </w:r>
-      <w:r>
-        <w:rPr>
-          <w:rFonts w:ascii="Times New Roman" w:hAnsi="Times New Roman" w:cs="Times New Roman"/>
-          <w:sz w:val="24"/>
-          <w:szCs w:val="24"/>
-        </w:rPr>
-        <w:t xml:space="preserve"> to create images for the front and back end of the website. This allowed us to all have a common version and set of tools for the </w:t>
-      </w:r>
-      <w:r>
-        <w:rPr>
-          <w:rFonts w:ascii="Times New Roman" w:hAnsi="Times New Roman" w:cs="Times New Roman"/>
-          <w:sz w:val="24"/>
-          <w:szCs w:val="24"/>
-        </w:rPr>
-        <w:t>website and</w:t>
-      </w:r>
-      <w:r>
-        <w:rPr>
-          <w:rFonts w:ascii="Times New Roman" w:hAnsi="Times New Roman" w:cs="Times New Roman"/>
-          <w:sz w:val="24"/>
-          <w:szCs w:val="24"/>
-        </w:rPr>
-        <w:t xml:space="preserve"> allowing it to run consistently both on the Amazon hosting, and part of the GitLab CI. </w:t>
-      </w:r>
-    </w:p>
-    <w:p>
-      <w:pPr>
-        <w:pStyle w:val="Heading2"/>
-      </w:pPr>
-      <w:bookmarkStart w:id="32" w:name="_Toc520237995"/>
-      <w:r>
-        <w:t>5.9 Mocha</w:t>
-      </w:r>
-      <w:bookmarkEnd w:id="32"/>
-    </w:p>
-    <w:p>
-      <w:pPr>
-        <w:rPr>
-          <w:rFonts w:ascii="Times New Roman" w:hAnsi="Times New Roman" w:cs="Times New Roman"/>
-          <w:sz w:val="24"/>
-          <w:szCs w:val="24"/>
-        </w:rPr>
-      </w:pPr>
-      <w:r>
-        <w:rPr>
-          <w:rFonts w:ascii="Times New Roman" w:hAnsi="Times New Roman" w:cs="Times New Roman"/>
-          <w:sz w:val="24"/>
-          <w:szCs w:val="24"/>
-        </w:rPr>
-        <w:t>Mocha was the testing library used to test our frontend JavaScript code. Although it was rather confusing to set up, eventually tests were created and integrated with the GitLab CI.</w:t>
-      </w:r>
-    </w:p>
-    <w:p>
-      <w:pPr>
-        <w:pStyle w:val="Heading2"/>
-      </w:pPr>
-      <w:bookmarkStart w:id="33" w:name="_Toc520237996"/>
-      <w:r>
-        <w:lastRenderedPageBreak/>
-        <w:t xml:space="preserve">5.10 </w:t>
-      </w:r>
-      <w:proofErr w:type="spellStart"/>
-      <w:r>
-        <w:t>unittest</w:t>
-      </w:r>
-      <w:bookmarkEnd w:id="33"/>
-      <w:proofErr w:type="spellEnd"/>
-    </w:p>
-    <w:p>
-      <w:pPr>
-        <w:rPr>
-          <w:rFonts w:ascii="Times New Roman" w:hAnsi="Times New Roman" w:cs="Times New Roman"/>
-          <w:sz w:val="24"/>
-          <w:szCs w:val="24"/>
-        </w:rPr>
-      </w:pPr>
-      <w:proofErr w:type="spellStart"/>
-      <w:r>
-        <w:rPr>
-          <w:rFonts w:ascii="Times New Roman" w:hAnsi="Times New Roman" w:cs="Times New Roman"/>
-          <w:sz w:val="24"/>
-          <w:szCs w:val="24"/>
-        </w:rPr>
-        <w:t>Unittest</w:t>
-      </w:r>
-      <w:proofErr w:type="spellEnd"/>
-      <w:r>
-        <w:rPr>
-          <w:rFonts w:ascii="Times New Roman" w:hAnsi="Times New Roman" w:cs="Times New Roman"/>
-          <w:sz w:val="24"/>
-          <w:szCs w:val="24"/>
-        </w:rPr>
-        <w:t xml:space="preserve"> is the Python unit testing framework to test the backend code. </w:t>
-      </w:r>
-      <w:r>
-        <w:rPr>
-          <w:rFonts w:ascii="Times New Roman" w:hAnsi="Times New Roman" w:cs="Times New Roman"/>
-          <w:sz w:val="24"/>
-          <w:szCs w:val="24"/>
-        </w:rPr>
-        <w:t>These tests will also be integrated with the GitLab CI.</w:t>
-      </w:r>
-    </w:p>
-    <w:p>
-      <w:pPr>
-        <w:pStyle w:val="Heading2"/>
-      </w:pPr>
-      <w:bookmarkStart w:id="34" w:name="_Toc520237997"/>
-      <w:r>
-        <w:t>5.11 Selenium</w:t>
-      </w:r>
-      <w:bookmarkEnd w:id="34"/>
-    </w:p>
-    <w:p>
-      <w:pPr>
-        <w:rPr>
-          <w:rFonts w:ascii="Times New Roman" w:hAnsi="Times New Roman" w:cs="Times New Roman"/>
-          <w:sz w:val="24"/>
-          <w:szCs w:val="24"/>
-        </w:rPr>
-      </w:pPr>
-      <w:r>
-        <w:rPr>
-          <w:rFonts w:ascii="Times New Roman" w:hAnsi="Times New Roman" w:cs="Times New Roman"/>
-          <w:sz w:val="24"/>
-          <w:szCs w:val="24"/>
-        </w:rPr>
-        <w:t xml:space="preserve">Selenium was used to test the GUI and interface. These tests were acceptance tests to verify that the site does what the users want. These weren’t programmatic tests of </w:t>
-      </w:r>
-      <w:r>
-        <w:rPr>
-          <w:rFonts w:ascii="Times New Roman" w:hAnsi="Times New Roman" w:cs="Times New Roman"/>
-          <w:sz w:val="24"/>
-          <w:szCs w:val="24"/>
-        </w:rPr>
-        <w:t xml:space="preserve">individual </w:t>
-      </w:r>
-      <w:r>
-        <w:rPr>
-          <w:rFonts w:ascii="Times New Roman" w:hAnsi="Times New Roman" w:cs="Times New Roman"/>
-          <w:sz w:val="24"/>
-          <w:szCs w:val="24"/>
-        </w:rPr>
-        <w:t>program functions.</w:t>
-      </w:r>
-    </w:p>
-    <w:p>
-      <w:pPr>
-        <w:pStyle w:val="Heading2"/>
-      </w:pPr>
-      <w:bookmarkStart w:id="35" w:name="_Toc520237998"/>
-      <w:r>
-        <w:t xml:space="preserve">5.12 </w:t>
-      </w:r>
-      <w:r>
-        <w:t>Visual Paradigm</w:t>
-      </w:r>
-      <w:r>
-        <w:t>: Plant UML</w:t>
-      </w:r>
-      <w:bookmarkEnd w:id="35"/>
-    </w:p>
-    <w:p>
-      <w:pPr>
-        <w:rPr>
-          <w:rFonts w:ascii="Times New Roman" w:hAnsi="Times New Roman" w:cs="Times New Roman"/>
-          <w:sz w:val="24"/>
-          <w:szCs w:val="24"/>
-        </w:rPr>
-      </w:pPr>
-      <w:proofErr w:type="spellStart"/>
-      <w:r>
-        <w:rPr>
-          <w:rFonts w:ascii="Times New Roman" w:hAnsi="Times New Roman" w:cs="Times New Roman"/>
-          <w:sz w:val="24"/>
-          <w:szCs w:val="24"/>
-        </w:rPr>
-        <w:t>PlantUML</w:t>
-      </w:r>
-      <w:proofErr w:type="spellEnd"/>
-      <w:r>
-        <w:rPr>
-          <w:rFonts w:ascii="Times New Roman" w:hAnsi="Times New Roman" w:cs="Times New Roman"/>
-          <w:sz w:val="24"/>
-          <w:szCs w:val="24"/>
-        </w:rPr>
-        <w:t xml:space="preserve"> was used to generate and plan the features and characteristics of the data that is stored in the backend database. </w:t>
-      </w:r>
-    </w:p>
-    <w:p>
-      <w:pPr>
-        <w:pStyle w:val="Heading1"/>
-      </w:pPr>
-      <w:bookmarkStart w:id="36" w:name="_Toc517966885"/>
-      <w:bookmarkStart w:id="37" w:name="_Toc520237999"/>
-      <w:r>
-        <w:t xml:space="preserve">6 </w:t>
-      </w:r>
-      <w:r>
-        <w:t>Hosting</w:t>
-      </w:r>
-      <w:bookmarkEnd w:id="36"/>
-      <w:bookmarkEnd w:id="37"/>
-    </w:p>
-    <w:p>
-      <w:pPr>
-        <w:pStyle w:val="Heading2"/>
-      </w:pPr>
-      <w:bookmarkStart w:id="38" w:name="_Toc520238000"/>
+      <w:bookmarkStart w:id="40" w:name="_Toc520327728"/>
       <w:r>
         <w:t xml:space="preserve">6.1 </w:t>
       </w:r>
       <w:r>
         <w:t>Namecheap</w:t>
       </w:r>
-      <w:bookmarkEnd w:id="38"/>
+      <w:bookmarkEnd w:id="40"/>
     </w:p>
     <w:p>
       <w:pPr>
@@ -20205,14 +20634,14 @@
       <w:pPr>
         <w:pStyle w:val="Heading2"/>
       </w:pPr>
-      <w:bookmarkStart w:id="39" w:name="_Toc520238001"/>
+      <w:bookmarkStart w:id="41" w:name="_Toc520327729"/>
       <w:r>
         <w:t xml:space="preserve">6.2 </w:t>
       </w:r>
       <w:r>
         <w:t>AWS</w:t>
       </w:r>
-      <w:bookmarkEnd w:id="39"/>
+      <w:bookmarkEnd w:id="41"/>
     </w:p>
     <w:p>
       <w:pPr>
@@ -20434,11 +20863,11 @@
       <w:pPr>
         <w:pStyle w:val="Heading1"/>
       </w:pPr>
-      <w:bookmarkStart w:id="40" w:name="_Toc520238002"/>
+      <w:bookmarkStart w:id="42" w:name="_Toc520327730"/>
       <w:r>
         <w:t>8 Pagination</w:t>
       </w:r>
-      <w:bookmarkEnd w:id="40"/>
+      <w:bookmarkEnd w:id="42"/>
     </w:p>
     <w:p>
       <w:pPr>
@@ -20526,16 +20955,7 @@
           <w:sz w:val="24"/>
           <w:szCs w:val="24"/>
         </w:rPr>
-        <w:t xml:space="preserve"> was the amount of model links that would be displayed on each page. When the page itself was loaded, we would get the list of </w:t>
-      </w:r>
-      <w:r>
-        <w:rPr>
-          <w:rFonts w:ascii="Times New Roman" w:hAnsi="Times New Roman" w:cs="Times New Roman"/>
-          <w:sz w:val="24"/>
-          <w:szCs w:val="24"/>
-        </w:rPr>
-        <w:lastRenderedPageBreak/>
-        <w:t xml:space="preserve">models from the </w:t>
+        <w:t xml:space="preserve"> was the amount of model links that would be displayed on each page. When the page itself was loaded, we would get the list of models from the </w:t>
       </w:r>
       <w:proofErr w:type="spellStart"/>
       <w:r>
@@ -20584,11 +21004,11 @@
       <w:pPr>
         <w:pStyle w:val="Heading1"/>
       </w:pPr>
-      <w:bookmarkStart w:id="41" w:name="_Toc520238003"/>
+      <w:bookmarkStart w:id="43" w:name="_Toc520327731"/>
       <w:r>
         <w:t>10 Filtering</w:t>
       </w:r>
-      <w:bookmarkEnd w:id="41"/>
+      <w:bookmarkEnd w:id="43"/>
     </w:p>
     <w:p>
       <w:pPr>
@@ -20828,6 +21248,7 @@
           <w:sz w:val="24"/>
           <w:szCs w:val="24"/>
         </w:rPr>
+        <w:lastRenderedPageBreak/>
         <w:t>Email</w:t>
       </w:r>
     </w:p>
@@ -21059,11 +21480,11 @@
       <w:pPr>
         <w:pStyle w:val="Heading1"/>
       </w:pPr>
-      <w:bookmarkStart w:id="42" w:name="_Toc520238004"/>
+      <w:bookmarkStart w:id="44" w:name="_Toc520327732"/>
       <w:r>
         <w:t>11 Searching</w:t>
       </w:r>
-      <w:bookmarkEnd w:id="42"/>
+      <w:bookmarkEnd w:id="44"/>
     </w:p>
     <w:p>
       <w:pPr>
@@ -21190,12 +21611,11 @@
       <w:pPr>
         <w:pStyle w:val="Heading1"/>
       </w:pPr>
-      <w:bookmarkStart w:id="43" w:name="_Toc520238005"/>
-      <w:r>
-        <w:lastRenderedPageBreak/>
+      <w:bookmarkStart w:id="45" w:name="_Toc520327733"/>
+      <w:r>
         <w:t>12 Sorting</w:t>
       </w:r>
-      <w:bookmarkEnd w:id="43"/>
+      <w:bookmarkEnd w:id="45"/>
     </w:p>
     <w:p>
       <w:pPr>
@@ -21430,14 +21850,14 @@
       <w:pPr>
         <w:pStyle w:val="Heading1"/>
       </w:pPr>
-      <w:bookmarkStart w:id="44" w:name="_Toc520238006"/>
+      <w:bookmarkStart w:id="46" w:name="_Toc520327734"/>
       <w:r>
         <w:t>13</w:t>
       </w:r>
       <w:r>
         <w:t xml:space="preserve"> DB</w:t>
       </w:r>
-      <w:bookmarkEnd w:id="44"/>
+      <w:bookmarkEnd w:id="46"/>
     </w:p>
     <w:p>
       <w:pPr>
@@ -21487,6 +21907,7 @@
           <w:noProof/>
           <w:color w:val="000000"/>
         </w:rPr>
+        <w:lastRenderedPageBreak/>
         <w:drawing>
           <wp:inline distT="0" distB="0" distL="0" distR="0" wp14:anchorId="23ED2F40" wp14:editId="6FEB6A8D">
             <wp:extent cx="5943600" cy="2374900"/>
@@ -21676,7 +22097,6 @@
           <w:color w:val="000000"/>
           <w:u w:val="single"/>
         </w:rPr>
-        <w:lastRenderedPageBreak/>
         <w:t>Course_Book</w:t>
       </w:r>
       <w:proofErr w:type="spellEnd"/>
@@ -21812,7 +22232,7 @@
       <w:pPr>
         <w:pStyle w:val="Heading1"/>
       </w:pPr>
-      <w:bookmarkStart w:id="45" w:name="_Toc520238007"/>
+      <w:bookmarkStart w:id="47" w:name="_Toc520327735"/>
       <w:r>
         <w:t>1</w:t>
       </w:r>
@@ -21822,7 +22242,7 @@
       <w:r>
         <w:t xml:space="preserve"> Testing</w:t>
       </w:r>
-      <w:bookmarkEnd w:id="45"/>
+      <w:bookmarkEnd w:id="47"/>
     </w:p>
     <w:p>
       <w:pPr>
@@ -21864,7 +22284,16 @@
           <w:sz w:val="24"/>
           <w:szCs w:val="24"/>
         </w:rPr>
-        <w:t xml:space="preserve"> framework for Python. This involved testing our API scraping calls and our own API, as well as accessing the database. To unit test the frontend we used mocha with JavaScript. We tested our calls to our API and our loading of data from that API on the frontend. </w:t>
+        <w:t xml:space="preserve"> framework for Python. This involved testing our API scraping calls and our own API, as well as accessing the database. To unit test the frontend we used mocha with JavaScript. We </w:t>
+      </w:r>
+      <w:r>
+        <w:rPr>
+          <w:rFonts w:ascii="Times New Roman" w:hAnsi="Times New Roman" w:cs="Times New Roman"/>
+          <w:sz w:val="24"/>
+          <w:szCs w:val="24"/>
+        </w:rPr>
+        <w:lastRenderedPageBreak/>
+        <w:t xml:space="preserve">tested our calls to our API and our loading of data from that API on the frontend. </w:t>
       </w:r>
       <w:proofErr w:type="gramStart"/>
       <w:r>
@@ -21941,22 +22370,208 @@
       <w:pPr>
         <w:pStyle w:val="Heading1"/>
       </w:pPr>
-      <w:bookmarkStart w:id="46" w:name="_Toc520238008"/>
+      <w:bookmarkStart w:id="48" w:name="_Toc520327736"/>
+      <w:r>
+        <w:t>15 Visualizations</w:t>
+      </w:r>
+      <w:bookmarkEnd w:id="48"/>
+    </w:p>
+    <w:p>
+      <w:pPr>
+        <w:rPr>
+          <w:rFonts w:ascii="Times New Roman" w:hAnsi="Times New Roman" w:cs="Times New Roman"/>
+          <w:sz w:val="24"/>
+          <w:szCs w:val="24"/>
+        </w:rPr>
+      </w:pPr>
+      <w:proofErr w:type="gramStart"/>
+      <w:r>
+        <w:rPr>
+          <w:rFonts w:ascii="Times New Roman" w:hAnsi="Times New Roman" w:cs="Times New Roman"/>
+          <w:sz w:val="24"/>
+          <w:szCs w:val="24"/>
+        </w:rPr>
+        <w:t>In order to</w:t>
+      </w:r>
+      <w:proofErr w:type="gramEnd"/>
+      <w:r>
+        <w:rPr>
+          <w:rFonts w:ascii="Times New Roman" w:hAnsi="Times New Roman" w:cs="Times New Roman"/>
+          <w:sz w:val="24"/>
+          <w:szCs w:val="24"/>
+        </w:rPr>
+        <w:t xml:space="preserve"> create </w:t>
+      </w:r>
+      <w:r>
+        <w:rPr>
+          <w:rFonts w:ascii="Times New Roman" w:hAnsi="Times New Roman" w:cs="Times New Roman"/>
+          <w:sz w:val="24"/>
+          <w:szCs w:val="24"/>
+        </w:rPr>
+        <w:t>visualizations,</w:t>
+      </w:r>
+      <w:r>
+        <w:rPr>
+          <w:rFonts w:ascii="Times New Roman" w:hAnsi="Times New Roman" w:cs="Times New Roman"/>
+          <w:sz w:val="24"/>
+          <w:szCs w:val="24"/>
+        </w:rPr>
+        <w:t xml:space="preserve"> </w:t>
+      </w:r>
+      <w:r>
+        <w:rPr>
+          <w:rFonts w:ascii="Times New Roman" w:hAnsi="Times New Roman" w:cs="Times New Roman"/>
+          <w:sz w:val="24"/>
+          <w:szCs w:val="24"/>
+        </w:rPr>
+        <w:t xml:space="preserve">we utilized the D3 JavaScript library. D3 allows you to manipulate documents based on data, creating neat visualizations tied to a data source, using all the capabilities of modern browsers to apply transformations to the document. We created three visualizations for our site: </w:t>
+      </w:r>
+    </w:p>
+    <w:p>
+      <w:pPr>
+        <w:pStyle w:val="ListParagraph"/>
+        <w:numPr>
+          <w:ilvl w:val="0"/>
+          <w:numId w:val="8"/>
+        </w:numPr>
+        <w:rPr>
+          <w:rFonts w:ascii="Times New Roman" w:hAnsi="Times New Roman" w:cs="Times New Roman"/>
+          <w:sz w:val="24"/>
+          <w:szCs w:val="24"/>
+        </w:rPr>
+      </w:pPr>
+      <w:r>
+        <w:rPr>
+          <w:rFonts w:ascii="Times New Roman" w:hAnsi="Times New Roman" w:cs="Times New Roman"/>
+          <w:sz w:val="24"/>
+          <w:szCs w:val="24"/>
+        </w:rPr>
+        <w:t>Books by subject as a tree map</w:t>
+      </w:r>
+    </w:p>
+    <w:p>
+      <w:pPr>
+        <w:pStyle w:val="ListParagraph"/>
+        <w:numPr>
+          <w:ilvl w:val="0"/>
+          <w:numId w:val="8"/>
+        </w:numPr>
+        <w:rPr>
+          <w:rFonts w:ascii="Times New Roman" w:hAnsi="Times New Roman" w:cs="Times New Roman"/>
+          <w:sz w:val="24"/>
+          <w:szCs w:val="24"/>
+        </w:rPr>
+      </w:pPr>
+      <w:r>
+        <w:rPr>
+          <w:rFonts w:ascii="Times New Roman" w:hAnsi="Times New Roman" w:cs="Times New Roman"/>
+          <w:sz w:val="24"/>
+          <w:szCs w:val="24"/>
+        </w:rPr>
+        <w:t>Courses by department as circles with radius being the square root of the number of courses</w:t>
+      </w:r>
+    </w:p>
+    <w:p>
+      <w:pPr>
+        <w:pStyle w:val="ListParagraph"/>
+        <w:numPr>
+          <w:ilvl w:val="0"/>
+          <w:numId w:val="8"/>
+        </w:numPr>
+        <w:rPr>
+          <w:rFonts w:ascii="Times New Roman" w:hAnsi="Times New Roman" w:cs="Times New Roman"/>
+          <w:sz w:val="24"/>
+          <w:szCs w:val="24"/>
+        </w:rPr>
+      </w:pPr>
+      <w:r>
+        <w:rPr>
+          <w:rFonts w:ascii="Times New Roman" w:hAnsi="Times New Roman" w:cs="Times New Roman"/>
+          <w:sz w:val="24"/>
+          <w:szCs w:val="24"/>
+        </w:rPr>
+        <w:t>GitLab commits as a bar graph, relative to the aggregate</w:t>
+      </w:r>
+    </w:p>
+    <w:p>
+      <w:pPr>
+        <w:rPr>
+          <w:rFonts w:ascii="Times New Roman" w:hAnsi="Times New Roman" w:cs="Times New Roman"/>
+          <w:sz w:val="24"/>
+          <w:szCs w:val="24"/>
+        </w:rPr>
+      </w:pPr>
+      <w:r>
+        <w:rPr>
+          <w:rFonts w:ascii="Times New Roman" w:hAnsi="Times New Roman" w:cs="Times New Roman"/>
+          <w:sz w:val="24"/>
+          <w:szCs w:val="24"/>
+        </w:rPr>
+        <w:t xml:space="preserve">These visualizations are available </w:t>
+      </w:r>
+      <w:r>
+        <w:rPr>
+          <w:rFonts w:ascii="Times New Roman" w:hAnsi="Times New Roman" w:cs="Times New Roman"/>
+          <w:sz w:val="24"/>
+          <w:szCs w:val="24"/>
+        </w:rPr>
+        <w:t>in the “Chart</w:t>
+      </w:r>
+      <w:r>
+        <w:rPr>
+          <w:rFonts w:ascii="Times New Roman" w:hAnsi="Times New Roman" w:cs="Times New Roman"/>
+          <w:sz w:val="24"/>
+          <w:szCs w:val="24"/>
+        </w:rPr>
+        <w:t>s</w:t>
+      </w:r>
+      <w:r>
+        <w:rPr>
+          <w:rFonts w:ascii="Times New Roman" w:hAnsi="Times New Roman" w:cs="Times New Roman"/>
+          <w:sz w:val="24"/>
+          <w:szCs w:val="24"/>
+        </w:rPr>
+        <w:t>” section (heading 16) of this document.</w:t>
+      </w:r>
+    </w:p>
+    <w:p>
+      <w:pPr>
+        <w:rPr>
+          <w:rFonts w:ascii="Times New Roman" w:hAnsi="Times New Roman" w:cs="Times New Roman"/>
+          <w:sz w:val="24"/>
+          <w:szCs w:val="24"/>
+        </w:rPr>
+      </w:pPr>
+      <w:r>
+        <w:rPr>
+          <w:rFonts w:ascii="Times New Roman" w:hAnsi="Times New Roman" w:cs="Times New Roman"/>
+          <w:sz w:val="24"/>
+          <w:szCs w:val="24"/>
+        </w:rPr>
+        <w:t xml:space="preserve">D3 employs a declarative syntax, based on making selections of elements and then “entering” (appending) the elements onto the document based on the data provided to the selection.  The elements can then have their properties modified with simple syntax, by changing different method calls together. </w:t>
+      </w:r>
+    </w:p>
+    <w:p>
+      <w:pPr>
+        <w:pStyle w:val="Heading1"/>
+      </w:pPr>
+      <w:bookmarkStart w:id="49" w:name="_Toc520327737"/>
       <w:r>
         <w:t>1</w:t>
       </w:r>
       <w:r>
-        <w:t>5</w:t>
+        <w:t>6</w:t>
       </w:r>
       <w:r>
         <w:t xml:space="preserve"> </w:t>
       </w:r>
       <w:r>
-        <w:t>Charts</w:t>
-      </w:r>
-      <w:bookmarkStart w:id="47" w:name="_GoBack"/>
-      <w:bookmarkEnd w:id="46"/>
-      <w:bookmarkEnd w:id="47"/>
+        <w:t>Chart</w:t>
+      </w:r>
+      <w:r>
+        <w:t>s</w:t>
+      </w:r>
+      <w:bookmarkEnd w:id="49"/>
     </w:p>
     <w:p>
       <w:r>
@@ -21964,10 +22579,10 @@
           <w:noProof/>
         </w:rPr>
         <w:drawing>
-          <wp:inline distT="0" distB="0" distL="0" distR="0" wp14:anchorId="01C40915" wp14:editId="6C5F2BD0">
+          <wp:inline distT="0" distB="0" distL="0" distR="0" wp14:anchorId="3BC3467B" wp14:editId="4D73B925">
             <wp:extent cx="5867400" cy="3167062"/>
             <wp:effectExtent l="0" t="0" r="0" b="14605"/>
-            <wp:docPr id="2" name="Chart 2">
+            <wp:docPr id="1" name="Chart 1">
               <a:extLst xmlns:a="http://schemas.openxmlformats.org/drawingml/2006/main">
                 <a:ext uri="{FF2B5EF4-FFF2-40B4-BE49-F238E27FC236}">
                   <a16:creationId xmlns:a16="http://schemas.microsoft.com/office/drawing/2014/main" id="{AEA963F6-E8DD-4215-9D14-45535332A6C8}"/>
@@ -21984,8 +22599,136 @@
         </w:drawing>
       </w:r>
     </w:p>
+    <w:p>
+      <w:r>
+        <w:rPr>
+          <w:noProof/>
+        </w:rPr>
+        <w:lastRenderedPageBreak/>
+        <w:drawing>
+          <wp:inline distT="0" distB="0" distL="0" distR="0" wp14:anchorId="0D823B0A" wp14:editId="00E15A72">
+            <wp:extent cx="5943600" cy="3551555"/>
+            <wp:effectExtent l="0" t="0" r="0" b="0"/>
+            <wp:docPr id="4" name="Picture 4"/>
+            <wp:cNvGraphicFramePr>
+              <a:graphicFrameLocks xmlns:a="http://schemas.openxmlformats.org/drawingml/2006/main" noChangeAspect="1"/>
+            </wp:cNvGraphicFramePr>
+            <a:graphic xmlns:a="http://schemas.openxmlformats.org/drawingml/2006/main">
+              <a:graphicData uri="http://schemas.openxmlformats.org/drawingml/2006/picture">
+                <pic:pic xmlns:pic="http://schemas.openxmlformats.org/drawingml/2006/picture">
+                  <pic:nvPicPr>
+                    <pic:cNvPr id="1" name=""/>
+                    <pic:cNvPicPr/>
+                  </pic:nvPicPr>
+                  <pic:blipFill>
+                    <a:blip r:embed="rId15"/>
+                    <a:stretch>
+                      <a:fillRect/>
+                    </a:stretch>
+                  </pic:blipFill>
+                  <pic:spPr>
+                    <a:xfrm>
+                      <a:off x="0" y="0"/>
+                      <a:ext cx="5943600" cy="3551555"/>
+                    </a:xfrm>
+                    <a:prstGeom prst="rect">
+                      <a:avLst/>
+                    </a:prstGeom>
+                  </pic:spPr>
+                </pic:pic>
+              </a:graphicData>
+            </a:graphic>
+          </wp:inline>
+        </w:drawing>
+      </w:r>
+    </w:p>
+    <w:p>
+      <w:r>
+        <w:rPr>
+          <w:noProof/>
+        </w:rPr>
+        <w:drawing>
+          <wp:inline distT="0" distB="0" distL="0" distR="0" wp14:anchorId="3FE59A06" wp14:editId="6652BEAE">
+            <wp:extent cx="5286375" cy="2628900"/>
+            <wp:effectExtent l="0" t="0" r="9525" b="0"/>
+            <wp:docPr id="5" name="Picture 5"/>
+            <wp:cNvGraphicFramePr>
+              <a:graphicFrameLocks xmlns:a="http://schemas.openxmlformats.org/drawingml/2006/main" noChangeAspect="1"/>
+            </wp:cNvGraphicFramePr>
+            <a:graphic xmlns:a="http://schemas.openxmlformats.org/drawingml/2006/main">
+              <a:graphicData uri="http://schemas.openxmlformats.org/drawingml/2006/picture">
+                <pic:pic xmlns:pic="http://schemas.openxmlformats.org/drawingml/2006/picture">
+                  <pic:nvPicPr>
+                    <pic:cNvPr id="1" name=""/>
+                    <pic:cNvPicPr/>
+                  </pic:nvPicPr>
+                  <pic:blipFill>
+                    <a:blip r:embed="rId16"/>
+                    <a:stretch>
+                      <a:fillRect/>
+                    </a:stretch>
+                  </pic:blipFill>
+                  <pic:spPr>
+                    <a:xfrm>
+                      <a:off x="0" y="0"/>
+                      <a:ext cx="5286375" cy="2628900"/>
+                    </a:xfrm>
+                    <a:prstGeom prst="rect">
+                      <a:avLst/>
+                    </a:prstGeom>
+                  </pic:spPr>
+                </pic:pic>
+              </a:graphicData>
+            </a:graphic>
+          </wp:inline>
+        </w:drawing>
+      </w:r>
+    </w:p>
+    <w:p>
+      <w:r>
+        <w:rPr>
+          <w:noProof/>
+        </w:rPr>
+        <w:lastRenderedPageBreak/>
+        <w:drawing>
+          <wp:inline distT="0" distB="0" distL="0" distR="0" wp14:anchorId="076141AD" wp14:editId="4E6904A7">
+            <wp:extent cx="5943600" cy="2175510"/>
+            <wp:effectExtent l="0" t="0" r="0" b="0"/>
+            <wp:docPr id="6" name="Picture 6"/>
+            <wp:cNvGraphicFramePr>
+              <a:graphicFrameLocks xmlns:a="http://schemas.openxmlformats.org/drawingml/2006/main" noChangeAspect="1"/>
+            </wp:cNvGraphicFramePr>
+            <a:graphic xmlns:a="http://schemas.openxmlformats.org/drawingml/2006/main">
+              <a:graphicData uri="http://schemas.openxmlformats.org/drawingml/2006/picture">
+                <pic:pic xmlns:pic="http://schemas.openxmlformats.org/drawingml/2006/picture">
+                  <pic:nvPicPr>
+                    <pic:cNvPr id="1" name=""/>
+                    <pic:cNvPicPr/>
+                  </pic:nvPicPr>
+                  <pic:blipFill>
+                    <a:blip r:embed="rId17"/>
+                    <a:stretch>
+                      <a:fillRect/>
+                    </a:stretch>
+                  </pic:blipFill>
+                  <pic:spPr>
+                    <a:xfrm>
+                      <a:off x="0" y="0"/>
+                      <a:ext cx="5943600" cy="2175510"/>
+                    </a:xfrm>
+                    <a:prstGeom prst="rect">
+                      <a:avLst/>
+                    </a:prstGeom>
+                  </pic:spPr>
+                </pic:pic>
+              </a:graphicData>
+            </a:graphic>
+          </wp:inline>
+        </w:drawing>
+      </w:r>
+    </w:p>
     <w:sectPr>
-      <w:headerReference w:type="default" r:id="rId15"/>
+      <w:headerReference w:type="default" r:id="rId18"/>
       <w:pgSz w:w="12240" w:h="15840"/>
       <w:pgMar w:top="1440" w:right="1440" w:bottom="1440" w:left="1440" w:header="720" w:footer="720" w:gutter="0"/>
       <w:cols w:space="720"/>
@@ -22890,6 +23633,92 @@
       </w:rPr>
     </w:lvl>
   </w:abstractNum>
+  <w:abstractNum w:abstractNumId="7" w15:restartNumberingAfterBreak="0">
+    <w:nsid w:val="7D1905CD"/>
+    <w:multiLevelType w:val="hybridMultilevel"/>
+    <w:tmpl w:val="56D8F834"/>
+    <w:lvl w:ilvl="0" w:tplc="0409000F">
+      <w:start w:val="1"/>
+      <w:numFmt w:val="decimal"/>
+      <w:lvlText w:val="%1."/>
+      <w:lvlJc w:val="left"/>
+      <w:pPr>
+        <w:ind w:left="720" w:hanging="360"/>
+      </w:pPr>
+    </w:lvl>
+    <w:lvl w:ilvl="1" w:tplc="04090019" w:tentative="1">
+      <w:start w:val="1"/>
+      <w:numFmt w:val="lowerLetter"/>
+      <w:lvlText w:val="%2."/>
+      <w:lvlJc w:val="left"/>
+      <w:pPr>
+        <w:ind w:left="1440" w:hanging="360"/>
+      </w:pPr>
+    </w:lvl>
+    <w:lvl w:ilvl="2" w:tplc="0409001B" w:tentative="1">
+      <w:start w:val="1"/>
+      <w:numFmt w:val="lowerRoman"/>
+      <w:lvlText w:val="%3."/>
+      <w:lvlJc w:val="right"/>
+      <w:pPr>
+        <w:ind w:left="2160" w:hanging="180"/>
+      </w:pPr>
+    </w:lvl>
+    <w:lvl w:ilvl="3" w:tplc="0409000F" w:tentative="1">
+      <w:start w:val="1"/>
+      <w:numFmt w:val="decimal"/>
+      <w:lvlText w:val="%4."/>
+      <w:lvlJc w:val="left"/>
+      <w:pPr>
+        <w:ind w:left="2880" w:hanging="360"/>
+      </w:pPr>
+    </w:lvl>
+    <w:lvl w:ilvl="4" w:tplc="04090019" w:tentative="1">
+      <w:start w:val="1"/>
+      <w:numFmt w:val="lowerLetter"/>
+      <w:lvlText w:val="%5."/>
+      <w:lvlJc w:val="left"/>
+      <w:pPr>
+        <w:ind w:left="3600" w:hanging="360"/>
+      </w:pPr>
+    </w:lvl>
+    <w:lvl w:ilvl="5" w:tplc="0409001B" w:tentative="1">
+      <w:start w:val="1"/>
+      <w:numFmt w:val="lowerRoman"/>
+      <w:lvlText w:val="%6."/>
+      <w:lvlJc w:val="right"/>
+      <w:pPr>
+        <w:ind w:left="4320" w:hanging="180"/>
+      </w:pPr>
+    </w:lvl>
+    <w:lvl w:ilvl="6" w:tplc="0409000F" w:tentative="1">
+      <w:start w:val="1"/>
+      <w:numFmt w:val="decimal"/>
+      <w:lvlText w:val="%7."/>
+      <w:lvlJc w:val="left"/>
+      <w:pPr>
+        <w:ind w:left="5040" w:hanging="360"/>
+      </w:pPr>
+    </w:lvl>
+    <w:lvl w:ilvl="7" w:tplc="04090019" w:tentative="1">
+      <w:start w:val="1"/>
+      <w:numFmt w:val="lowerLetter"/>
+      <w:lvlText w:val="%8."/>
+      <w:lvlJc w:val="left"/>
+      <w:pPr>
+        <w:ind w:left="5760" w:hanging="360"/>
+      </w:pPr>
+    </w:lvl>
+    <w:lvl w:ilvl="8" w:tplc="0409001B" w:tentative="1">
+      <w:start w:val="1"/>
+      <w:numFmt w:val="lowerRoman"/>
+      <w:lvlText w:val="%9."/>
+      <w:lvlJc w:val="right"/>
+      <w:pPr>
+        <w:ind w:left="6480" w:hanging="180"/>
+      </w:pPr>
+    </w:lvl>
+  </w:abstractNum>
   <w:num w:numId="1">
     <w:abstractNumId w:val="4"/>
   </w:num>
@@ -22910,6 +23739,9 @@
   </w:num>
   <w:num w:numId="7">
     <w:abstractNumId w:val="6"/>
+  </w:num>
+  <w:num w:numId="8">
+    <w:abstractNumId w:val="7"/>
   </w:num>
 </w:numbering>
 </file>
@@ -23761,9 +24593,9 @@
           <c:invertIfNegative val="0"/>
           <c:cat>
             <c:strRef>
-              <c:f>Sheet1!$A$2:$A$16</c:f>
+              <c:f>Sheet1!$A$2:$A$18</c:f>
               <c:strCache>
-                <c:ptCount val="15"/>
+                <c:ptCount val="17"/>
                 <c:pt idx="0">
                   <c:v>#1</c:v>
                 </c:pt>
@@ -23809,15 +24641,21 @@
                 <c:pt idx="14">
                   <c:v>#15</c:v>
                 </c:pt>
+                <c:pt idx="15">
+                  <c:v>#16</c:v>
+                </c:pt>
+                <c:pt idx="16">
+                  <c:v>#17</c:v>
+                </c:pt>
               </c:strCache>
             </c:strRef>
           </c:cat>
           <c:val>
             <c:numRef>
-              <c:f>Sheet1!$B$2:$B$16</c:f>
+              <c:f>Sheet1!$B$2:$B$18</c:f>
               <c:numCache>
                 <c:formatCode>General</c:formatCode>
-                <c:ptCount val="15"/>
+                <c:ptCount val="17"/>
                 <c:pt idx="0">
                   <c:v>1</c:v>
                 </c:pt>
@@ -23863,12 +24701,18 @@
                 <c:pt idx="14">
                   <c:v>4</c:v>
                 </c:pt>
+                <c:pt idx="15">
+                  <c:v>3</c:v>
+                </c:pt>
+                <c:pt idx="16">
+                  <c:v>3</c:v>
+                </c:pt>
               </c:numCache>
             </c:numRef>
           </c:val>
           <c:extLst>
             <c:ext xmlns:c16="http://schemas.microsoft.com/office/drawing/2014/chart" uri="{C3380CC4-5D6E-409C-BE32-E72D297353CC}">
-              <c16:uniqueId val="{00000000-D953-471E-A8EA-95A2B553F2D6}"/>
+              <c16:uniqueId val="{00000000-9023-4E55-B900-F6E326C19104}"/>
             </c:ext>
           </c:extLst>
         </c:ser>
@@ -23898,9 +24742,9 @@
           <c:invertIfNegative val="0"/>
           <c:cat>
             <c:strRef>
-              <c:f>Sheet1!$A$2:$A$16</c:f>
+              <c:f>Sheet1!$A$2:$A$18</c:f>
               <c:strCache>
-                <c:ptCount val="15"/>
+                <c:ptCount val="17"/>
                 <c:pt idx="0">
                   <c:v>#1</c:v>
                 </c:pt>
@@ -23946,15 +24790,21 @@
                 <c:pt idx="14">
                   <c:v>#15</c:v>
                 </c:pt>
+                <c:pt idx="15">
+                  <c:v>#16</c:v>
+                </c:pt>
+                <c:pt idx="16">
+                  <c:v>#17</c:v>
+                </c:pt>
               </c:strCache>
             </c:strRef>
           </c:cat>
           <c:val>
             <c:numRef>
-              <c:f>Sheet1!$C$2:$C$16</c:f>
+              <c:f>Sheet1!$C$2:$C$18</c:f>
               <c:numCache>
                 <c:formatCode>General</c:formatCode>
-                <c:ptCount val="15"/>
+                <c:ptCount val="17"/>
                 <c:pt idx="0">
                   <c:v>1</c:v>
                 </c:pt>
@@ -23997,12 +24847,18 @@
                 <c:pt idx="14">
                   <c:v>3</c:v>
                 </c:pt>
+                <c:pt idx="15">
+                  <c:v>2</c:v>
+                </c:pt>
+                <c:pt idx="16">
+                  <c:v>2</c:v>
+                </c:pt>
               </c:numCache>
             </c:numRef>
           </c:val>
           <c:extLst>
             <c:ext xmlns:c16="http://schemas.microsoft.com/office/drawing/2014/chart" uri="{C3380CC4-5D6E-409C-BE32-E72D297353CC}">
-              <c16:uniqueId val="{00000001-D953-471E-A8EA-95A2B553F2D6}"/>
+              <c16:uniqueId val="{00000001-9023-4E55-B900-F6E326C19104}"/>
             </c:ext>
           </c:extLst>
         </c:ser>
@@ -25153,7 +26009,7 @@
 </file>
 
 <file path=customXml/itemProps1.xml><?xml version="1.0" encoding="utf-8"?>
-<ds:datastoreItem xmlns:ds="http://schemas.openxmlformats.org/officeDocument/2006/customXml" ds:itemID="{8B62B661-1AE8-469F-B03E-E13D737700E0}">
+<ds:datastoreItem xmlns:ds="http://schemas.openxmlformats.org/officeDocument/2006/customXml" ds:itemID="{CC7F25C7-42F6-4D9A-8F0C-BECDFEA24D21}">
   <ds:schemaRefs>
     <ds:schemaRef ds:uri="http://schemas.openxmlformats.org/officeDocument/2006/bibliography"/>
   </ds:schemaRefs>

</xml_diff>

<commit_message>
Updated technical report with new URL
</commit_message>
<xml_diff>
--- a/TechnicalReportPhase4.docx
+++ b/TechnicalReportPhase4.docx
@@ -12,6 +12,8 @@
         </w:rPr>
       </w:pPr>
       <w:bookmarkStart w:id="0" w:name="_Toc517966879"/>
+      <w:bookmarkStart w:id="1" w:name="_GoBack"/>
+      <w:bookmarkEnd w:id="1"/>
     </w:p>
     <w:p>
       <w:pPr>
@@ -3105,7 +3107,7 @@
       <w:pPr>
         <w:pStyle w:val="Heading1"/>
       </w:pPr>
-      <w:bookmarkStart w:id="1" w:name="_Toc520327696"/>
+      <w:bookmarkStart w:id="2" w:name="_Toc520327696"/>
       <w:r>
         <w:t xml:space="preserve">1 </w:t>
       </w:r>
@@ -3113,7 +3115,7 @@
         <w:t>Motivation</w:t>
       </w:r>
       <w:bookmarkEnd w:id="0"/>
-      <w:bookmarkEnd w:id="1"/>
+      <w:bookmarkEnd w:id="2"/>
     </w:p>
     <w:p>
       <w:pPr>
@@ -3151,18 +3153,7 @@
           <w:sz w:val="24"/>
           <w:szCs w:val="24"/>
         </w:rPr>
-        <w:t xml:space="preserve"> project is to provide an avenue for students to donate or exchange their textbooks. This will hel</w:t>
-      </w:r>
-      <w:bookmarkStart w:id="2" w:name="_GoBack"/>
-      <w:bookmarkEnd w:id="2"/>
-      <w:r>
-        <w:rPr>
-          <w:rFonts w:ascii="Times New Roman" w:hAnsi="Times New Roman" w:cs="Times New Roman"/>
-          <w:color w:val="000000"/>
-          <w:sz w:val="24"/>
-          <w:szCs w:val="24"/>
-        </w:rPr>
-        <w:t>p students who have a financial barrier to their education, and in turn be of community service.</w:t>
+        <w:t xml:space="preserve"> project is to provide an avenue for students to donate or exchange their textbooks. This will help students who have a financial barrier to their education, and in turn be of community service.</w:t>
       </w:r>
     </w:p>
     <w:p>
@@ -5967,13 +5958,22 @@
           <w:rPr>
             <w:rStyle w:val="Hyperlink"/>
             <w:rFonts w:ascii="Times New Roman" w:hAnsi="Times New Roman" w:cs="Times New Roman"/>
-            <w:color w:val="1155CC"/>
             <w:sz w:val="24"/>
             <w:szCs w:val="24"/>
           </w:rPr>
-          <w:t>https://mibrary.me/api</w:t>
+          <w:t>https://api.mibrary.me</w:t>
         </w:r>
       </w:hyperlink>
+      <w:r>
+        <w:rPr>
+          <w:rStyle w:val="Hyperlink"/>
+          <w:rFonts w:ascii="Times New Roman" w:hAnsi="Times New Roman" w:cs="Times New Roman"/>
+          <w:color w:val="1155CC"/>
+          <w:sz w:val="24"/>
+          <w:szCs w:val="24"/>
+        </w:rPr>
+        <w:t>/</w:t>
+      </w:r>
     </w:p>
     <w:p>
       <w:pPr>
@@ -8008,7 +8008,23 @@
                                 <w:sz w:val="24"/>
                                 <w:szCs w:val="24"/>
                               </w:rPr>
-                              <w:t>curl --request GET --url https://mibrary.me/api/users</w:t>
+                              <w:t>curl --request GET --url https://</w:t>
+                            </w:r>
+                            <w:r>
+                              <w:rPr>
+                                <w:rFonts w:ascii="Times New Roman" w:hAnsi="Times New Roman" w:cs="Times New Roman"/>
+                                <w:sz w:val="24"/>
+                                <w:szCs w:val="24"/>
+                              </w:rPr>
+                              <w:t>api.mibrary.me</w:t>
+                            </w:r>
+                            <w:r>
+                              <w:rPr>
+                                <w:rFonts w:ascii="Times New Roman" w:hAnsi="Times New Roman" w:cs="Times New Roman"/>
+                                <w:sz w:val="24"/>
+                                <w:szCs w:val="24"/>
+                              </w:rPr>
+                              <w:t>/users</w:t>
                             </w:r>
                           </w:p>
                         </w:txbxContent>
@@ -8046,7 +8062,23 @@
                           <w:sz w:val="24"/>
                           <w:szCs w:val="24"/>
                         </w:rPr>
-                        <w:t>curl --request GET --url https://mibrary.me/api/users</w:t>
+                        <w:t>curl --request GET --url https://</w:t>
+                      </w:r>
+                      <w:r>
+                        <w:rPr>
+                          <w:rFonts w:ascii="Times New Roman" w:hAnsi="Times New Roman" w:cs="Times New Roman"/>
+                          <w:sz w:val="24"/>
+                          <w:szCs w:val="24"/>
+                        </w:rPr>
+                        <w:t>api.mibrary.me</w:t>
+                      </w:r>
+                      <w:r>
+                        <w:rPr>
+                          <w:rFonts w:ascii="Times New Roman" w:hAnsi="Times New Roman" w:cs="Times New Roman"/>
+                          <w:sz w:val="24"/>
+                          <w:szCs w:val="24"/>
+                        </w:rPr>
+                        <w:t>/users</w:t>
                       </w:r>
                     </w:p>
                   </w:txbxContent>
@@ -8195,7 +8227,31 @@
                                 <w:sz w:val="24"/>
                                 <w:szCs w:val="24"/>
                               </w:rPr>
-                              <w:t>curl --request GET --url https://mibrary.me/api/user</w:t>
+                              <w:t>curl --request GET --</w:t>
+                            </w:r>
+                            <w:r>
+                              <w:rPr>
+                                <w:rFonts w:ascii="Times New Roman" w:hAnsi="Times New Roman" w:cs="Times New Roman"/>
+                                <w:sz w:val="24"/>
+                                <w:szCs w:val="24"/>
+                              </w:rPr>
+                              <w:t>url https://</w:t>
+                            </w:r>
+                            <w:r>
+                              <w:rPr>
+                                <w:rFonts w:ascii="Times New Roman" w:hAnsi="Times New Roman" w:cs="Times New Roman"/>
+                                <w:sz w:val="24"/>
+                                <w:szCs w:val="24"/>
+                              </w:rPr>
+                              <w:t>api.mibrary.me</w:t>
+                            </w:r>
+                            <w:r>
+                              <w:rPr>
+                                <w:rFonts w:ascii="Times New Roman" w:hAnsi="Times New Roman" w:cs="Times New Roman"/>
+                                <w:sz w:val="24"/>
+                                <w:szCs w:val="24"/>
+                              </w:rPr>
+                              <w:t>/user</w:t>
                             </w:r>
                             <w:r>
                               <w:rPr>
@@ -8243,7 +8299,31 @@
                           <w:sz w:val="24"/>
                           <w:szCs w:val="24"/>
                         </w:rPr>
-                        <w:t>curl --request GET --url https://mibrary.me/api/user</w:t>
+                        <w:t>curl --request GET --</w:t>
+                      </w:r>
+                      <w:r>
+                        <w:rPr>
+                          <w:rFonts w:ascii="Times New Roman" w:hAnsi="Times New Roman" w:cs="Times New Roman"/>
+                          <w:sz w:val="24"/>
+                          <w:szCs w:val="24"/>
+                        </w:rPr>
+                        <w:t>url https://</w:t>
+                      </w:r>
+                      <w:r>
+                        <w:rPr>
+                          <w:rFonts w:ascii="Times New Roman" w:hAnsi="Times New Roman" w:cs="Times New Roman"/>
+                          <w:sz w:val="24"/>
+                          <w:szCs w:val="24"/>
+                        </w:rPr>
+                        <w:t>api.mibrary.me</w:t>
+                      </w:r>
+                      <w:r>
+                        <w:rPr>
+                          <w:rFonts w:ascii="Times New Roman" w:hAnsi="Times New Roman" w:cs="Times New Roman"/>
+                          <w:sz w:val="24"/>
+                          <w:szCs w:val="24"/>
+                        </w:rPr>
+                        <w:t>/user</w:t>
                       </w:r>
                       <w:r>
                         <w:rPr>
@@ -8380,7 +8460,31 @@
                                 <w:sz w:val="24"/>
                                 <w:szCs w:val="24"/>
                               </w:rPr>
-                              <w:t>curl --request GET --url https://mibrary.me/api/user</w:t>
+                              <w:t>curl --request GET --</w:t>
+                            </w:r>
+                            <w:r>
+                              <w:rPr>
+                                <w:rFonts w:ascii="Times New Roman" w:hAnsi="Times New Roman" w:cs="Times New Roman"/>
+                                <w:sz w:val="24"/>
+                                <w:szCs w:val="24"/>
+                              </w:rPr>
+                              <w:t>url https://</w:t>
+                            </w:r>
+                            <w:r>
+                              <w:rPr>
+                                <w:rFonts w:ascii="Times New Roman" w:hAnsi="Times New Roman" w:cs="Times New Roman"/>
+                                <w:sz w:val="24"/>
+                                <w:szCs w:val="24"/>
+                              </w:rPr>
+                              <w:t>api.mibrary.me</w:t>
+                            </w:r>
+                            <w:r>
+                              <w:rPr>
+                                <w:rFonts w:ascii="Times New Roman" w:hAnsi="Times New Roman" w:cs="Times New Roman"/>
+                                <w:sz w:val="24"/>
+                                <w:szCs w:val="24"/>
+                              </w:rPr>
+                              <w:t>/user</w:t>
                             </w:r>
                             <w:r>
                               <w:rPr>
@@ -8428,7 +8532,31 @@
                           <w:sz w:val="24"/>
                           <w:szCs w:val="24"/>
                         </w:rPr>
-                        <w:t>curl --request GET --url https://mibrary.me/api/user</w:t>
+                        <w:t>curl --request GET --</w:t>
+                      </w:r>
+                      <w:r>
+                        <w:rPr>
+                          <w:rFonts w:ascii="Times New Roman" w:hAnsi="Times New Roman" w:cs="Times New Roman"/>
+                          <w:sz w:val="24"/>
+                          <w:szCs w:val="24"/>
+                        </w:rPr>
+                        <w:t>url https://</w:t>
+                      </w:r>
+                      <w:r>
+                        <w:rPr>
+                          <w:rFonts w:ascii="Times New Roman" w:hAnsi="Times New Roman" w:cs="Times New Roman"/>
+                          <w:sz w:val="24"/>
+                          <w:szCs w:val="24"/>
+                        </w:rPr>
+                        <w:t>api.mibrary.me</w:t>
+                      </w:r>
+                      <w:r>
+                        <w:rPr>
+                          <w:rFonts w:ascii="Times New Roman" w:hAnsi="Times New Roman" w:cs="Times New Roman"/>
+                          <w:sz w:val="24"/>
+                          <w:szCs w:val="24"/>
+                        </w:rPr>
+                        <w:t>/user</w:t>
                       </w:r>
                       <w:r>
                         <w:rPr>
@@ -8630,7 +8758,31 @@
                                 <w:sz w:val="24"/>
                                 <w:szCs w:val="24"/>
                               </w:rPr>
-                              <w:t xml:space="preserve"> --url https://mibrary.me/api/</w:t>
+                              <w:t xml:space="preserve"> --</w:t>
+                            </w:r>
+                            <w:r>
+                              <w:rPr>
+                                <w:rFonts w:ascii="Times New Roman" w:hAnsi="Times New Roman" w:cs="Times New Roman"/>
+                                <w:sz w:val="24"/>
+                                <w:szCs w:val="24"/>
+                              </w:rPr>
+                              <w:t>url https://</w:t>
+                            </w:r>
+                            <w:r>
+                              <w:rPr>
+                                <w:rFonts w:ascii="Times New Roman" w:hAnsi="Times New Roman" w:cs="Times New Roman"/>
+                                <w:sz w:val="24"/>
+                                <w:szCs w:val="24"/>
+                              </w:rPr>
+                              <w:t>api.mibrary.me</w:t>
+                            </w:r>
+                            <w:r>
+                              <w:rPr>
+                                <w:rFonts w:ascii="Times New Roman" w:hAnsi="Times New Roman" w:cs="Times New Roman"/>
+                                <w:sz w:val="24"/>
+                                <w:szCs w:val="24"/>
+                              </w:rPr>
+                              <w:t>/</w:t>
                             </w:r>
                             <w:r>
                               <w:rPr>
@@ -8694,7 +8846,31 @@
                           <w:sz w:val="24"/>
                           <w:szCs w:val="24"/>
                         </w:rPr>
-                        <w:t xml:space="preserve"> --url https://mibrary.me/api/</w:t>
+                        <w:t xml:space="preserve"> --</w:t>
+                      </w:r>
+                      <w:r>
+                        <w:rPr>
+                          <w:rFonts w:ascii="Times New Roman" w:hAnsi="Times New Roman" w:cs="Times New Roman"/>
+                          <w:sz w:val="24"/>
+                          <w:szCs w:val="24"/>
+                        </w:rPr>
+                        <w:t>url https://</w:t>
+                      </w:r>
+                      <w:r>
+                        <w:rPr>
+                          <w:rFonts w:ascii="Times New Roman" w:hAnsi="Times New Roman" w:cs="Times New Roman"/>
+                          <w:sz w:val="24"/>
+                          <w:szCs w:val="24"/>
+                        </w:rPr>
+                        <w:t>api.mibrary.me</w:t>
+                      </w:r>
+                      <w:r>
+                        <w:rPr>
+                          <w:rFonts w:ascii="Times New Roman" w:hAnsi="Times New Roman" w:cs="Times New Roman"/>
+                          <w:sz w:val="24"/>
+                          <w:szCs w:val="24"/>
+                        </w:rPr>
+                        <w:t>/</w:t>
                       </w:r>
                       <w:r>
                         <w:rPr>
@@ -9366,7 +9542,31 @@
                                 <w:sz w:val="24"/>
                                 <w:szCs w:val="24"/>
                               </w:rPr>
-                              <w:t>curl --request GET --url https://mibrary.me/api/</w:t>
+                              <w:t>curl --request GET --</w:t>
+                            </w:r>
+                            <w:r>
+                              <w:rPr>
+                                <w:rFonts w:ascii="Times New Roman" w:hAnsi="Times New Roman" w:cs="Times New Roman"/>
+                                <w:sz w:val="24"/>
+                                <w:szCs w:val="24"/>
+                              </w:rPr>
+                              <w:t>url https://</w:t>
+                            </w:r>
+                            <w:r>
+                              <w:rPr>
+                                <w:rFonts w:ascii="Times New Roman" w:hAnsi="Times New Roman" w:cs="Times New Roman"/>
+                                <w:sz w:val="24"/>
+                                <w:szCs w:val="24"/>
+                              </w:rPr>
+                              <w:t>api.mibrary.me</w:t>
+                            </w:r>
+                            <w:r>
+                              <w:rPr>
+                                <w:rFonts w:ascii="Times New Roman" w:hAnsi="Times New Roman" w:cs="Times New Roman"/>
+                                <w:sz w:val="24"/>
+                                <w:szCs w:val="24"/>
+                              </w:rPr>
+                              <w:t>/</w:t>
                             </w:r>
                             <w:r>
                               <w:rPr>
@@ -9414,7 +9614,31 @@
                           <w:sz w:val="24"/>
                           <w:szCs w:val="24"/>
                         </w:rPr>
-                        <w:t>curl --request GET --url https://mibrary.me/api/</w:t>
+                        <w:t>curl --request GET --</w:t>
+                      </w:r>
+                      <w:r>
+                        <w:rPr>
+                          <w:rFonts w:ascii="Times New Roman" w:hAnsi="Times New Roman" w:cs="Times New Roman"/>
+                          <w:sz w:val="24"/>
+                          <w:szCs w:val="24"/>
+                        </w:rPr>
+                        <w:t>url https://</w:t>
+                      </w:r>
+                      <w:r>
+                        <w:rPr>
+                          <w:rFonts w:ascii="Times New Roman" w:hAnsi="Times New Roman" w:cs="Times New Roman"/>
+                          <w:sz w:val="24"/>
+                          <w:szCs w:val="24"/>
+                        </w:rPr>
+                        <w:t>api.mibrary.me</w:t>
+                      </w:r>
+                      <w:r>
+                        <w:rPr>
+                          <w:rFonts w:ascii="Times New Roman" w:hAnsi="Times New Roman" w:cs="Times New Roman"/>
+                          <w:sz w:val="24"/>
+                          <w:szCs w:val="24"/>
+                        </w:rPr>
+                        <w:t>/</w:t>
                       </w:r>
                       <w:r>
                         <w:rPr>
@@ -9592,7 +9816,31 @@
                                 <w:sz w:val="24"/>
                                 <w:szCs w:val="24"/>
                               </w:rPr>
-                              <w:t>curl --request GET --url https://mibrary.me/api/</w:t>
+                              <w:t>curl --request GET --</w:t>
+                            </w:r>
+                            <w:r>
+                              <w:rPr>
+                                <w:rFonts w:ascii="Times New Roman" w:hAnsi="Times New Roman" w:cs="Times New Roman"/>
+                                <w:sz w:val="24"/>
+                                <w:szCs w:val="24"/>
+                              </w:rPr>
+                              <w:t>url https://</w:t>
+                            </w:r>
+                            <w:r>
+                              <w:rPr>
+                                <w:rFonts w:ascii="Times New Roman" w:hAnsi="Times New Roman" w:cs="Times New Roman"/>
+                                <w:sz w:val="24"/>
+                                <w:szCs w:val="24"/>
+                              </w:rPr>
+                              <w:t>api.mibrary.me</w:t>
+                            </w:r>
+                            <w:r>
+                              <w:rPr>
+                                <w:rFonts w:ascii="Times New Roman" w:hAnsi="Times New Roman" w:cs="Times New Roman"/>
+                                <w:sz w:val="24"/>
+                                <w:szCs w:val="24"/>
+                              </w:rPr>
+                              <w:t>/</w:t>
                             </w:r>
                             <w:r>
                               <w:rPr>
@@ -9640,7 +9888,31 @@
                           <w:sz w:val="24"/>
                           <w:szCs w:val="24"/>
                         </w:rPr>
-                        <w:t>curl --request GET --url https://mibrary.me/api/</w:t>
+                        <w:t>curl --request GET --</w:t>
+                      </w:r>
+                      <w:r>
+                        <w:rPr>
+                          <w:rFonts w:ascii="Times New Roman" w:hAnsi="Times New Roman" w:cs="Times New Roman"/>
+                          <w:sz w:val="24"/>
+                          <w:szCs w:val="24"/>
+                        </w:rPr>
+                        <w:t>url https://</w:t>
+                      </w:r>
+                      <w:r>
+                        <w:rPr>
+                          <w:rFonts w:ascii="Times New Roman" w:hAnsi="Times New Roman" w:cs="Times New Roman"/>
+                          <w:sz w:val="24"/>
+                          <w:szCs w:val="24"/>
+                        </w:rPr>
+                        <w:t>api.mibrary.me</w:t>
+                      </w:r>
+                      <w:r>
+                        <w:rPr>
+                          <w:rFonts w:ascii="Times New Roman" w:hAnsi="Times New Roman" w:cs="Times New Roman"/>
+                          <w:sz w:val="24"/>
+                          <w:szCs w:val="24"/>
+                        </w:rPr>
+                        <w:t>/</w:t>
                       </w:r>
                       <w:r>
                         <w:rPr>
@@ -9841,7 +10113,31 @@
                                 <w:sz w:val="24"/>
                                 <w:szCs w:val="24"/>
                               </w:rPr>
-                              <w:t>curl --request GET --url https://mibrary.me/api/</w:t>
+                              <w:t>curl --request GET --</w:t>
+                            </w:r>
+                            <w:r>
+                              <w:rPr>
+                                <w:rFonts w:ascii="Times New Roman" w:hAnsi="Times New Roman" w:cs="Times New Roman"/>
+                                <w:sz w:val="24"/>
+                                <w:szCs w:val="24"/>
+                              </w:rPr>
+                              <w:t>url https://</w:t>
+                            </w:r>
+                            <w:r>
+                              <w:rPr>
+                                <w:rFonts w:ascii="Times New Roman" w:hAnsi="Times New Roman" w:cs="Times New Roman"/>
+                                <w:sz w:val="24"/>
+                                <w:szCs w:val="24"/>
+                              </w:rPr>
+                              <w:t>api.mibrary.me</w:t>
+                            </w:r>
+                            <w:r>
+                              <w:rPr>
+                                <w:rFonts w:ascii="Times New Roman" w:hAnsi="Times New Roman" w:cs="Times New Roman"/>
+                                <w:sz w:val="24"/>
+                                <w:szCs w:val="24"/>
+                              </w:rPr>
+                              <w:t>/</w:t>
                             </w:r>
                             <w:r>
                               <w:rPr>
@@ -9889,7 +10185,31 @@
                           <w:sz w:val="24"/>
                           <w:szCs w:val="24"/>
                         </w:rPr>
-                        <w:t>curl --request GET --url https://mibrary.me/api/</w:t>
+                        <w:t>curl --request GET --</w:t>
+                      </w:r>
+                      <w:r>
+                        <w:rPr>
+                          <w:rFonts w:ascii="Times New Roman" w:hAnsi="Times New Roman" w:cs="Times New Roman"/>
+                          <w:sz w:val="24"/>
+                          <w:szCs w:val="24"/>
+                        </w:rPr>
+                        <w:t>url https://</w:t>
+                      </w:r>
+                      <w:r>
+                        <w:rPr>
+                          <w:rFonts w:ascii="Times New Roman" w:hAnsi="Times New Roman" w:cs="Times New Roman"/>
+                          <w:sz w:val="24"/>
+                          <w:szCs w:val="24"/>
+                        </w:rPr>
+                        <w:t>api.mibrary.me</w:t>
+                      </w:r>
+                      <w:r>
+                        <w:rPr>
+                          <w:rFonts w:ascii="Times New Roman" w:hAnsi="Times New Roman" w:cs="Times New Roman"/>
+                          <w:sz w:val="24"/>
+                          <w:szCs w:val="24"/>
+                        </w:rPr>
+                        <w:t>/</w:t>
                       </w:r>
                       <w:r>
                         <w:rPr>
@@ -10034,7 +10354,31 @@
                                 <w:sz w:val="24"/>
                                 <w:szCs w:val="24"/>
                               </w:rPr>
-                              <w:t>curl --request GET --url https://mibrary.me/api/</w:t>
+                              <w:t>curl --request GET --</w:t>
+                            </w:r>
+                            <w:r>
+                              <w:rPr>
+                                <w:rFonts w:ascii="Times New Roman" w:hAnsi="Times New Roman" w:cs="Times New Roman"/>
+                                <w:sz w:val="24"/>
+                                <w:szCs w:val="24"/>
+                              </w:rPr>
+                              <w:t>url https://</w:t>
+                            </w:r>
+                            <w:r>
+                              <w:rPr>
+                                <w:rFonts w:ascii="Times New Roman" w:hAnsi="Times New Roman" w:cs="Times New Roman"/>
+                                <w:sz w:val="24"/>
+                                <w:szCs w:val="24"/>
+                              </w:rPr>
+                              <w:t>api.mibrary.me</w:t>
+                            </w:r>
+                            <w:r>
+                              <w:rPr>
+                                <w:rFonts w:ascii="Times New Roman" w:hAnsi="Times New Roman" w:cs="Times New Roman"/>
+                                <w:sz w:val="24"/>
+                                <w:szCs w:val="24"/>
+                              </w:rPr>
+                              <w:t>/</w:t>
                             </w:r>
                             <w:r>
                               <w:rPr>
@@ -10082,7 +10426,31 @@
                           <w:sz w:val="24"/>
                           <w:szCs w:val="24"/>
                         </w:rPr>
-                        <w:t>curl --request GET --url https://mibrary.me/api/</w:t>
+                        <w:t>curl --request GET --</w:t>
+                      </w:r>
+                      <w:r>
+                        <w:rPr>
+                          <w:rFonts w:ascii="Times New Roman" w:hAnsi="Times New Roman" w:cs="Times New Roman"/>
+                          <w:sz w:val="24"/>
+                          <w:szCs w:val="24"/>
+                        </w:rPr>
+                        <w:t>url https://</w:t>
+                      </w:r>
+                      <w:r>
+                        <w:rPr>
+                          <w:rFonts w:ascii="Times New Roman" w:hAnsi="Times New Roman" w:cs="Times New Roman"/>
+                          <w:sz w:val="24"/>
+                          <w:szCs w:val="24"/>
+                        </w:rPr>
+                        <w:t>api.mibrary.me</w:t>
+                      </w:r>
+                      <w:r>
+                        <w:rPr>
+                          <w:rFonts w:ascii="Times New Roman" w:hAnsi="Times New Roman" w:cs="Times New Roman"/>
+                          <w:sz w:val="24"/>
+                          <w:szCs w:val="24"/>
+                        </w:rPr>
+                        <w:t>/</w:t>
                       </w:r>
                       <w:r>
                         <w:rPr>
@@ -10227,7 +10595,31 @@
                                 <w:sz w:val="24"/>
                                 <w:szCs w:val="24"/>
                               </w:rPr>
-                              <w:t>curl --request GET --url https://mibrary.me/api/</w:t>
+                              <w:t>curl --request GET --</w:t>
+                            </w:r>
+                            <w:r>
+                              <w:rPr>
+                                <w:rFonts w:ascii="Times New Roman" w:hAnsi="Times New Roman" w:cs="Times New Roman"/>
+                                <w:sz w:val="24"/>
+                                <w:szCs w:val="24"/>
+                              </w:rPr>
+                              <w:t>url https://</w:t>
+                            </w:r>
+                            <w:r>
+                              <w:rPr>
+                                <w:rFonts w:ascii="Times New Roman" w:hAnsi="Times New Roman" w:cs="Times New Roman"/>
+                                <w:sz w:val="24"/>
+                                <w:szCs w:val="24"/>
+                              </w:rPr>
+                              <w:t>api.mibrary.me</w:t>
+                            </w:r>
+                            <w:r>
+                              <w:rPr>
+                                <w:rFonts w:ascii="Times New Roman" w:hAnsi="Times New Roman" w:cs="Times New Roman"/>
+                                <w:sz w:val="24"/>
+                                <w:szCs w:val="24"/>
+                              </w:rPr>
+                              <w:t>/</w:t>
                             </w:r>
                             <w:r>
                               <w:rPr>
@@ -10275,7 +10667,31 @@
                           <w:sz w:val="24"/>
                           <w:szCs w:val="24"/>
                         </w:rPr>
-                        <w:t>curl --request GET --url https://mibrary.me/api/</w:t>
+                        <w:t>curl --request GET --</w:t>
+                      </w:r>
+                      <w:r>
+                        <w:rPr>
+                          <w:rFonts w:ascii="Times New Roman" w:hAnsi="Times New Roman" w:cs="Times New Roman"/>
+                          <w:sz w:val="24"/>
+                          <w:szCs w:val="24"/>
+                        </w:rPr>
+                        <w:t>url https://</w:t>
+                      </w:r>
+                      <w:r>
+                        <w:rPr>
+                          <w:rFonts w:ascii="Times New Roman" w:hAnsi="Times New Roman" w:cs="Times New Roman"/>
+                          <w:sz w:val="24"/>
+                          <w:szCs w:val="24"/>
+                        </w:rPr>
+                        <w:t>api.mibrary.me</w:t>
+                      </w:r>
+                      <w:r>
+                        <w:rPr>
+                          <w:rFonts w:ascii="Times New Roman" w:hAnsi="Times New Roman" w:cs="Times New Roman"/>
+                          <w:sz w:val="24"/>
+                          <w:szCs w:val="24"/>
+                        </w:rPr>
+                        <w:t>/</w:t>
                       </w:r>
                       <w:r>
                         <w:rPr>
@@ -10410,7 +10826,31 @@
                                 <w:sz w:val="24"/>
                                 <w:szCs w:val="24"/>
                               </w:rPr>
-                              <w:t>curl --request GET --url https://mibrary.me/api/</w:t>
+                              <w:t>curl --request GET --</w:t>
+                            </w:r>
+                            <w:r>
+                              <w:rPr>
+                                <w:rFonts w:ascii="Times New Roman" w:hAnsi="Times New Roman" w:cs="Times New Roman"/>
+                                <w:sz w:val="24"/>
+                                <w:szCs w:val="24"/>
+                              </w:rPr>
+                              <w:t>url https://</w:t>
+                            </w:r>
+                            <w:r>
+                              <w:rPr>
+                                <w:rFonts w:ascii="Times New Roman" w:hAnsi="Times New Roman" w:cs="Times New Roman"/>
+                                <w:sz w:val="24"/>
+                                <w:szCs w:val="24"/>
+                              </w:rPr>
+                              <w:t>api.mibrary.me</w:t>
+                            </w:r>
+                            <w:r>
+                              <w:rPr>
+                                <w:rFonts w:ascii="Times New Roman" w:hAnsi="Times New Roman" w:cs="Times New Roman"/>
+                                <w:sz w:val="24"/>
+                                <w:szCs w:val="24"/>
+                              </w:rPr>
+                              <w:t>/</w:t>
                             </w:r>
                             <w:r>
                               <w:rPr>
@@ -10458,7 +10898,31 @@
                           <w:sz w:val="24"/>
                           <w:szCs w:val="24"/>
                         </w:rPr>
-                        <w:t>curl --request GET --url https://mibrary.me/api/</w:t>
+                        <w:t>curl --request GET --</w:t>
+                      </w:r>
+                      <w:r>
+                        <w:rPr>
+                          <w:rFonts w:ascii="Times New Roman" w:hAnsi="Times New Roman" w:cs="Times New Roman"/>
+                          <w:sz w:val="24"/>
+                          <w:szCs w:val="24"/>
+                        </w:rPr>
+                        <w:t>url https://</w:t>
+                      </w:r>
+                      <w:r>
+                        <w:rPr>
+                          <w:rFonts w:ascii="Times New Roman" w:hAnsi="Times New Roman" w:cs="Times New Roman"/>
+                          <w:sz w:val="24"/>
+                          <w:szCs w:val="24"/>
+                        </w:rPr>
+                        <w:t>api.mibrary.me</w:t>
+                      </w:r>
+                      <w:r>
+                        <w:rPr>
+                          <w:rFonts w:ascii="Times New Roman" w:hAnsi="Times New Roman" w:cs="Times New Roman"/>
+                          <w:sz w:val="24"/>
+                          <w:szCs w:val="24"/>
+                        </w:rPr>
+                        <w:t>/</w:t>
                       </w:r>
                       <w:r>
                         <w:rPr>
@@ -10622,7 +11086,31 @@
                                 <w:sz w:val="24"/>
                                 <w:szCs w:val="24"/>
                               </w:rPr>
-                              <w:t xml:space="preserve"> --url https://mibrary.me/api/</w:t>
+                              <w:t xml:space="preserve"> --</w:t>
+                            </w:r>
+                            <w:r>
+                              <w:rPr>
+                                <w:rFonts w:ascii="Times New Roman" w:hAnsi="Times New Roman" w:cs="Times New Roman"/>
+                                <w:sz w:val="24"/>
+                                <w:szCs w:val="24"/>
+                              </w:rPr>
+                              <w:t>url https://</w:t>
+                            </w:r>
+                            <w:r>
+                              <w:rPr>
+                                <w:rFonts w:ascii="Times New Roman" w:hAnsi="Times New Roman" w:cs="Times New Roman"/>
+                                <w:sz w:val="24"/>
+                                <w:szCs w:val="24"/>
+                              </w:rPr>
+                              <w:t>api.mibrary.me</w:t>
+                            </w:r>
+                            <w:r>
+                              <w:rPr>
+                                <w:rFonts w:ascii="Times New Roman" w:hAnsi="Times New Roman" w:cs="Times New Roman"/>
+                                <w:sz w:val="24"/>
+                                <w:szCs w:val="24"/>
+                              </w:rPr>
+                              <w:t>/</w:t>
                             </w:r>
                             <w:r>
                               <w:rPr>
@@ -10686,7 +11174,31 @@
                           <w:sz w:val="24"/>
                           <w:szCs w:val="24"/>
                         </w:rPr>
-                        <w:t xml:space="preserve"> --url https://mibrary.me/api/</w:t>
+                        <w:t xml:space="preserve"> --</w:t>
+                      </w:r>
+                      <w:r>
+                        <w:rPr>
+                          <w:rFonts w:ascii="Times New Roman" w:hAnsi="Times New Roman" w:cs="Times New Roman"/>
+                          <w:sz w:val="24"/>
+                          <w:szCs w:val="24"/>
+                        </w:rPr>
+                        <w:t>url https://</w:t>
+                      </w:r>
+                      <w:r>
+                        <w:rPr>
+                          <w:rFonts w:ascii="Times New Roman" w:hAnsi="Times New Roman" w:cs="Times New Roman"/>
+                          <w:sz w:val="24"/>
+                          <w:szCs w:val="24"/>
+                        </w:rPr>
+                        <w:t>api.mibrary.me</w:t>
+                      </w:r>
+                      <w:r>
+                        <w:rPr>
+                          <w:rFonts w:ascii="Times New Roman" w:hAnsi="Times New Roman" w:cs="Times New Roman"/>
+                          <w:sz w:val="24"/>
+                          <w:szCs w:val="24"/>
+                        </w:rPr>
+                        <w:t>/</w:t>
                       </w:r>
                       <w:r>
                         <w:rPr>
@@ -10866,7 +11378,31 @@
                                 <w:sz w:val="24"/>
                                 <w:szCs w:val="24"/>
                               </w:rPr>
-                              <w:t xml:space="preserve"> --url https://mibrary.me/api/</w:t>
+                              <w:t xml:space="preserve"> --</w:t>
+                            </w:r>
+                            <w:r>
+                              <w:rPr>
+                                <w:rFonts w:ascii="Times New Roman" w:hAnsi="Times New Roman" w:cs="Times New Roman"/>
+                                <w:sz w:val="24"/>
+                                <w:szCs w:val="24"/>
+                              </w:rPr>
+                              <w:t>url https://</w:t>
+                            </w:r>
+                            <w:r>
+                              <w:rPr>
+                                <w:rFonts w:ascii="Times New Roman" w:hAnsi="Times New Roman" w:cs="Times New Roman"/>
+                                <w:sz w:val="24"/>
+                                <w:szCs w:val="24"/>
+                              </w:rPr>
+                              <w:t>api.mibrary.me</w:t>
+                            </w:r>
+                            <w:r>
+                              <w:rPr>
+                                <w:rFonts w:ascii="Times New Roman" w:hAnsi="Times New Roman" w:cs="Times New Roman"/>
+                                <w:sz w:val="24"/>
+                                <w:szCs w:val="24"/>
+                              </w:rPr>
+                              <w:t>/</w:t>
                             </w:r>
                             <w:r>
                               <w:rPr>
@@ -10930,7 +11466,31 @@
                           <w:sz w:val="24"/>
                           <w:szCs w:val="24"/>
                         </w:rPr>
-                        <w:t xml:space="preserve"> --url https://mibrary.me/api/</w:t>
+                        <w:t xml:space="preserve"> --</w:t>
+                      </w:r>
+                      <w:r>
+                        <w:rPr>
+                          <w:rFonts w:ascii="Times New Roman" w:hAnsi="Times New Roman" w:cs="Times New Roman"/>
+                          <w:sz w:val="24"/>
+                          <w:szCs w:val="24"/>
+                        </w:rPr>
+                        <w:t>url https://</w:t>
+                      </w:r>
+                      <w:r>
+                        <w:rPr>
+                          <w:rFonts w:ascii="Times New Roman" w:hAnsi="Times New Roman" w:cs="Times New Roman"/>
+                          <w:sz w:val="24"/>
+                          <w:szCs w:val="24"/>
+                        </w:rPr>
+                        <w:t>api.mibrary.me</w:t>
+                      </w:r>
+                      <w:r>
+                        <w:rPr>
+                          <w:rFonts w:ascii="Times New Roman" w:hAnsi="Times New Roman" w:cs="Times New Roman"/>
+                          <w:sz w:val="24"/>
+                          <w:szCs w:val="24"/>
+                        </w:rPr>
+                        <w:t>/</w:t>
                       </w:r>
                       <w:r>
                         <w:rPr>
@@ -12352,7 +12912,31 @@
                                 <w:sz w:val="24"/>
                                 <w:szCs w:val="24"/>
                               </w:rPr>
-                              <w:t>curl --request GET --url https://mibrary.me/api/</w:t>
+                              <w:t>curl --request GET --</w:t>
+                            </w:r>
+                            <w:r>
+                              <w:rPr>
+                                <w:rFonts w:ascii="Times New Roman" w:hAnsi="Times New Roman" w:cs="Times New Roman"/>
+                                <w:sz w:val="24"/>
+                                <w:szCs w:val="24"/>
+                              </w:rPr>
+                              <w:t>url https://</w:t>
+                            </w:r>
+                            <w:r>
+                              <w:rPr>
+                                <w:rFonts w:ascii="Times New Roman" w:hAnsi="Times New Roman" w:cs="Times New Roman"/>
+                                <w:sz w:val="24"/>
+                                <w:szCs w:val="24"/>
+                              </w:rPr>
+                              <w:t>api.mibrary.me</w:t>
+                            </w:r>
+                            <w:r>
+                              <w:rPr>
+                                <w:rFonts w:ascii="Times New Roman" w:hAnsi="Times New Roman" w:cs="Times New Roman"/>
+                                <w:sz w:val="24"/>
+                                <w:szCs w:val="24"/>
+                              </w:rPr>
+                              <w:t>/</w:t>
                             </w:r>
                             <w:r>
                               <w:rPr>
@@ -12400,7 +12984,31 @@
                           <w:sz w:val="24"/>
                           <w:szCs w:val="24"/>
                         </w:rPr>
-                        <w:t>curl --request GET --url https://mibrary.me/api/</w:t>
+                        <w:t>curl --request GET --</w:t>
+                      </w:r>
+                      <w:r>
+                        <w:rPr>
+                          <w:rFonts w:ascii="Times New Roman" w:hAnsi="Times New Roman" w:cs="Times New Roman"/>
+                          <w:sz w:val="24"/>
+                          <w:szCs w:val="24"/>
+                        </w:rPr>
+                        <w:t>url https://</w:t>
+                      </w:r>
+                      <w:r>
+                        <w:rPr>
+                          <w:rFonts w:ascii="Times New Roman" w:hAnsi="Times New Roman" w:cs="Times New Roman"/>
+                          <w:sz w:val="24"/>
+                          <w:szCs w:val="24"/>
+                        </w:rPr>
+                        <w:t>api.mibrary.me</w:t>
+                      </w:r>
+                      <w:r>
+                        <w:rPr>
+                          <w:rFonts w:ascii="Times New Roman" w:hAnsi="Times New Roman" w:cs="Times New Roman"/>
+                          <w:sz w:val="24"/>
+                          <w:szCs w:val="24"/>
+                        </w:rPr>
+                        <w:t>/</w:t>
                       </w:r>
                       <w:r>
                         <w:rPr>
@@ -13006,7 +13614,31 @@
                                 <w:sz w:val="24"/>
                                 <w:szCs w:val="24"/>
                               </w:rPr>
-                              <w:t>curl --request GET --url https://mibrary.me/api/</w:t>
+                              <w:t>curl --request GET --</w:t>
+                            </w:r>
+                            <w:r>
+                              <w:rPr>
+                                <w:rFonts w:ascii="Times New Roman" w:hAnsi="Times New Roman" w:cs="Times New Roman"/>
+                                <w:sz w:val="24"/>
+                                <w:szCs w:val="24"/>
+                              </w:rPr>
+                              <w:t>url https://</w:t>
+                            </w:r>
+                            <w:r>
+                              <w:rPr>
+                                <w:rFonts w:ascii="Times New Roman" w:hAnsi="Times New Roman" w:cs="Times New Roman"/>
+                                <w:sz w:val="24"/>
+                                <w:szCs w:val="24"/>
+                              </w:rPr>
+                              <w:t>api.mibrary.me</w:t>
+                            </w:r>
+                            <w:r>
+                              <w:rPr>
+                                <w:rFonts w:ascii="Times New Roman" w:hAnsi="Times New Roman" w:cs="Times New Roman"/>
+                                <w:sz w:val="24"/>
+                                <w:szCs w:val="24"/>
+                              </w:rPr>
+                              <w:t>/</w:t>
                             </w:r>
                             <w:r>
                               <w:rPr>
@@ -13054,7 +13686,31 @@
                           <w:sz w:val="24"/>
                           <w:szCs w:val="24"/>
                         </w:rPr>
-                        <w:t>curl --request GET --url https://mibrary.me/api/</w:t>
+                        <w:t>curl --request GET --</w:t>
+                      </w:r>
+                      <w:r>
+                        <w:rPr>
+                          <w:rFonts w:ascii="Times New Roman" w:hAnsi="Times New Roman" w:cs="Times New Roman"/>
+                          <w:sz w:val="24"/>
+                          <w:szCs w:val="24"/>
+                        </w:rPr>
+                        <w:t>url https://</w:t>
+                      </w:r>
+                      <w:r>
+                        <w:rPr>
+                          <w:rFonts w:ascii="Times New Roman" w:hAnsi="Times New Roman" w:cs="Times New Roman"/>
+                          <w:sz w:val="24"/>
+                          <w:szCs w:val="24"/>
+                        </w:rPr>
+                        <w:t>api.mibrary.me</w:t>
+                      </w:r>
+                      <w:r>
+                        <w:rPr>
+                          <w:rFonts w:ascii="Times New Roman" w:hAnsi="Times New Roman" w:cs="Times New Roman"/>
+                          <w:sz w:val="24"/>
+                          <w:szCs w:val="24"/>
+                        </w:rPr>
+                        <w:t>/</w:t>
                       </w:r>
                       <w:r>
                         <w:rPr>
@@ -13215,7 +13871,23 @@
                                 <w:sz w:val="24"/>
                                 <w:szCs w:val="24"/>
                               </w:rPr>
-                              <w:t>curl --request GET --url https://mibrary.me/api/</w:t>
+                              <w:t>curl --request GET --</w:t>
+                            </w:r>
+                            <w:r>
+                              <w:rPr>
+                                <w:rFonts w:ascii="Times New Roman" w:hAnsi="Times New Roman" w:cs="Times New Roman"/>
+                                <w:sz w:val="24"/>
+                                <w:szCs w:val="24"/>
+                              </w:rPr>
+                              <w:t>url https://</w:t>
+                            </w:r>
+                            <w:r>
+                              <w:rPr>
+                                <w:rFonts w:ascii="Times New Roman" w:hAnsi="Times New Roman" w:cs="Times New Roman"/>
+                                <w:sz w:val="24"/>
+                                <w:szCs w:val="24"/>
+                              </w:rPr>
+                              <w:t>api.mibrary.me/</w:t>
                             </w:r>
                             <w:r>
                               <w:rPr>
@@ -13263,7 +13935,23 @@
                           <w:sz w:val="24"/>
                           <w:szCs w:val="24"/>
                         </w:rPr>
-                        <w:t>curl --request GET --url https://mibrary.me/api/</w:t>
+                        <w:t>curl --request GET --</w:t>
+                      </w:r>
+                      <w:r>
+                        <w:rPr>
+                          <w:rFonts w:ascii="Times New Roman" w:hAnsi="Times New Roman" w:cs="Times New Roman"/>
+                          <w:sz w:val="24"/>
+                          <w:szCs w:val="24"/>
+                        </w:rPr>
+                        <w:t>url https://</w:t>
+                      </w:r>
+                      <w:r>
+                        <w:rPr>
+                          <w:rFonts w:ascii="Times New Roman" w:hAnsi="Times New Roman" w:cs="Times New Roman"/>
+                          <w:sz w:val="24"/>
+                          <w:szCs w:val="24"/>
+                        </w:rPr>
+                        <w:t>api.mibrary.me/</w:t>
                       </w:r>
                       <w:r>
                         <w:rPr>
@@ -13395,7 +14083,31 @@
                                 <w:sz w:val="24"/>
                                 <w:szCs w:val="24"/>
                               </w:rPr>
-                              <w:t>curl --request GET --url https://mibrary.me/api/</w:t>
+                              <w:t>curl --request GET --</w:t>
+                            </w:r>
+                            <w:r>
+                              <w:rPr>
+                                <w:rFonts w:ascii="Times New Roman" w:hAnsi="Times New Roman" w:cs="Times New Roman"/>
+                                <w:sz w:val="24"/>
+                                <w:szCs w:val="24"/>
+                              </w:rPr>
+                              <w:t>url https://</w:t>
+                            </w:r>
+                            <w:r>
+                              <w:rPr>
+                                <w:rFonts w:ascii="Times New Roman" w:hAnsi="Times New Roman" w:cs="Times New Roman"/>
+                                <w:sz w:val="24"/>
+                                <w:szCs w:val="24"/>
+                              </w:rPr>
+                              <w:t>api.mibrary.me</w:t>
+                            </w:r>
+                            <w:r>
+                              <w:rPr>
+                                <w:rFonts w:ascii="Times New Roman" w:hAnsi="Times New Roman" w:cs="Times New Roman"/>
+                                <w:sz w:val="24"/>
+                                <w:szCs w:val="24"/>
+                              </w:rPr>
+                              <w:t>/</w:t>
                             </w:r>
                             <w:r>
                               <w:rPr>
@@ -13443,7 +14155,31 @@
                           <w:sz w:val="24"/>
                           <w:szCs w:val="24"/>
                         </w:rPr>
-                        <w:t>curl --request GET --url https://mibrary.me/api/</w:t>
+                        <w:t>curl --request GET --</w:t>
+                      </w:r>
+                      <w:r>
+                        <w:rPr>
+                          <w:rFonts w:ascii="Times New Roman" w:hAnsi="Times New Roman" w:cs="Times New Roman"/>
+                          <w:sz w:val="24"/>
+                          <w:szCs w:val="24"/>
+                        </w:rPr>
+                        <w:t>url https://</w:t>
+                      </w:r>
+                      <w:r>
+                        <w:rPr>
+                          <w:rFonts w:ascii="Times New Roman" w:hAnsi="Times New Roman" w:cs="Times New Roman"/>
+                          <w:sz w:val="24"/>
+                          <w:szCs w:val="24"/>
+                        </w:rPr>
+                        <w:t>api.mibrary.me</w:t>
+                      </w:r>
+                      <w:r>
+                        <w:rPr>
+                          <w:rFonts w:ascii="Times New Roman" w:hAnsi="Times New Roman" w:cs="Times New Roman"/>
+                          <w:sz w:val="24"/>
+                          <w:szCs w:val="24"/>
+                        </w:rPr>
+                        <w:t>/</w:t>
                       </w:r>
                       <w:r>
                         <w:rPr>
@@ -14122,7 +14858,31 @@
                                 <w:sz w:val="24"/>
                                 <w:szCs w:val="24"/>
                               </w:rPr>
-                              <w:t>curl --request GET --url https://mibrary.me/api/</w:t>
+                              <w:t>curl --request GET --</w:t>
+                            </w:r>
+                            <w:r>
+                              <w:rPr>
+                                <w:rFonts w:ascii="Times New Roman" w:hAnsi="Times New Roman" w:cs="Times New Roman"/>
+                                <w:sz w:val="24"/>
+                                <w:szCs w:val="24"/>
+                              </w:rPr>
+                              <w:t>url https://</w:t>
+                            </w:r>
+                            <w:r>
+                              <w:rPr>
+                                <w:rFonts w:ascii="Times New Roman" w:hAnsi="Times New Roman" w:cs="Times New Roman"/>
+                                <w:sz w:val="24"/>
+                                <w:szCs w:val="24"/>
+                              </w:rPr>
+                              <w:t>api.mibrary.me</w:t>
+                            </w:r>
+                            <w:r>
+                              <w:rPr>
+                                <w:rFonts w:ascii="Times New Roman" w:hAnsi="Times New Roman" w:cs="Times New Roman"/>
+                                <w:sz w:val="24"/>
+                                <w:szCs w:val="24"/>
+                              </w:rPr>
+                              <w:t>/</w:t>
                             </w:r>
                             <w:r>
                               <w:rPr>
@@ -14170,7 +14930,31 @@
                           <w:sz w:val="24"/>
                           <w:szCs w:val="24"/>
                         </w:rPr>
-                        <w:t>curl --request GET --url https://mibrary.me/api/</w:t>
+                        <w:t>curl --request GET --</w:t>
+                      </w:r>
+                      <w:r>
+                        <w:rPr>
+                          <w:rFonts w:ascii="Times New Roman" w:hAnsi="Times New Roman" w:cs="Times New Roman"/>
+                          <w:sz w:val="24"/>
+                          <w:szCs w:val="24"/>
+                        </w:rPr>
+                        <w:t>url https://</w:t>
+                      </w:r>
+                      <w:r>
+                        <w:rPr>
+                          <w:rFonts w:ascii="Times New Roman" w:hAnsi="Times New Roman" w:cs="Times New Roman"/>
+                          <w:sz w:val="24"/>
+                          <w:szCs w:val="24"/>
+                        </w:rPr>
+                        <w:t>api.mibrary.me</w:t>
+                      </w:r>
+                      <w:r>
+                        <w:rPr>
+                          <w:rFonts w:ascii="Times New Roman" w:hAnsi="Times New Roman" w:cs="Times New Roman"/>
+                          <w:sz w:val="24"/>
+                          <w:szCs w:val="24"/>
+                        </w:rPr>
+                        <w:t>/</w:t>
                       </w:r>
                       <w:r>
                         <w:rPr>
@@ -14367,7 +15151,31 @@
                                 <w:sz w:val="24"/>
                                 <w:szCs w:val="24"/>
                               </w:rPr>
-                              <w:t>curl --request GET --url https://mibrary.me/api/</w:t>
+                              <w:t>curl --request GET --</w:t>
+                            </w:r>
+                            <w:r>
+                              <w:rPr>
+                                <w:rFonts w:ascii="Times New Roman" w:hAnsi="Times New Roman" w:cs="Times New Roman"/>
+                                <w:sz w:val="24"/>
+                                <w:szCs w:val="24"/>
+                              </w:rPr>
+                              <w:t>url https://</w:t>
+                            </w:r>
+                            <w:r>
+                              <w:rPr>
+                                <w:rFonts w:ascii="Times New Roman" w:hAnsi="Times New Roman" w:cs="Times New Roman"/>
+                                <w:sz w:val="24"/>
+                                <w:szCs w:val="24"/>
+                              </w:rPr>
+                              <w:t>api.mibrary.me</w:t>
+                            </w:r>
+                            <w:r>
+                              <w:rPr>
+                                <w:rFonts w:ascii="Times New Roman" w:hAnsi="Times New Roman" w:cs="Times New Roman"/>
+                                <w:sz w:val="24"/>
+                                <w:szCs w:val="24"/>
+                              </w:rPr>
+                              <w:t>/</w:t>
                             </w:r>
                             <w:r>
                               <w:rPr>
@@ -14415,7 +15223,31 @@
                           <w:sz w:val="24"/>
                           <w:szCs w:val="24"/>
                         </w:rPr>
-                        <w:t>curl --request GET --url https://mibrary.me/api/</w:t>
+                        <w:t>curl --request GET --</w:t>
+                      </w:r>
+                      <w:r>
+                        <w:rPr>
+                          <w:rFonts w:ascii="Times New Roman" w:hAnsi="Times New Roman" w:cs="Times New Roman"/>
+                          <w:sz w:val="24"/>
+                          <w:szCs w:val="24"/>
+                        </w:rPr>
+                        <w:t>url https://</w:t>
+                      </w:r>
+                      <w:r>
+                        <w:rPr>
+                          <w:rFonts w:ascii="Times New Roman" w:hAnsi="Times New Roman" w:cs="Times New Roman"/>
+                          <w:sz w:val="24"/>
+                          <w:szCs w:val="24"/>
+                        </w:rPr>
+                        <w:t>api.mibrary.me</w:t>
+                      </w:r>
+                      <w:r>
+                        <w:rPr>
+                          <w:rFonts w:ascii="Times New Roman" w:hAnsi="Times New Roman" w:cs="Times New Roman"/>
+                          <w:sz w:val="24"/>
+                          <w:szCs w:val="24"/>
+                        </w:rPr>
+                        <w:t>/</w:t>
                       </w:r>
                       <w:r>
                         <w:rPr>
@@ -14588,7 +15420,31 @@
                                 <w:sz w:val="24"/>
                                 <w:szCs w:val="24"/>
                               </w:rPr>
-                              <w:t xml:space="preserve"> --url https://mibrary.me/api/</w:t>
+                              <w:t xml:space="preserve"> --</w:t>
+                            </w:r>
+                            <w:r>
+                              <w:rPr>
+                                <w:rFonts w:ascii="Times New Roman" w:hAnsi="Times New Roman" w:cs="Times New Roman"/>
+                                <w:sz w:val="24"/>
+                                <w:szCs w:val="24"/>
+                              </w:rPr>
+                              <w:t>url https://</w:t>
+                            </w:r>
+                            <w:r>
+                              <w:rPr>
+                                <w:rFonts w:ascii="Times New Roman" w:hAnsi="Times New Roman" w:cs="Times New Roman"/>
+                                <w:sz w:val="24"/>
+                                <w:szCs w:val="24"/>
+                              </w:rPr>
+                              <w:t>api.mibrary.me</w:t>
+                            </w:r>
+                            <w:r>
+                              <w:rPr>
+                                <w:rFonts w:ascii="Times New Roman" w:hAnsi="Times New Roman" w:cs="Times New Roman"/>
+                                <w:sz w:val="24"/>
+                                <w:szCs w:val="24"/>
+                              </w:rPr>
+                              <w:t>/</w:t>
                             </w:r>
                             <w:r>
                               <w:rPr>
@@ -14652,7 +15508,31 @@
                           <w:sz w:val="24"/>
                           <w:szCs w:val="24"/>
                         </w:rPr>
-                        <w:t xml:space="preserve"> --url https://mibrary.me/api/</w:t>
+                        <w:t xml:space="preserve"> --</w:t>
+                      </w:r>
+                      <w:r>
+                        <w:rPr>
+                          <w:rFonts w:ascii="Times New Roman" w:hAnsi="Times New Roman" w:cs="Times New Roman"/>
+                          <w:sz w:val="24"/>
+                          <w:szCs w:val="24"/>
+                        </w:rPr>
+                        <w:t>url https://</w:t>
+                      </w:r>
+                      <w:r>
+                        <w:rPr>
+                          <w:rFonts w:ascii="Times New Roman" w:hAnsi="Times New Roman" w:cs="Times New Roman"/>
+                          <w:sz w:val="24"/>
+                          <w:szCs w:val="24"/>
+                        </w:rPr>
+                        <w:t>api.mibrary.me</w:t>
+                      </w:r>
+                      <w:r>
+                        <w:rPr>
+                          <w:rFonts w:ascii="Times New Roman" w:hAnsi="Times New Roman" w:cs="Times New Roman"/>
+                          <w:sz w:val="24"/>
+                          <w:szCs w:val="24"/>
+                        </w:rPr>
+                        <w:t>/</w:t>
                       </w:r>
                       <w:r>
                         <w:rPr>
@@ -15361,7 +16241,31 @@
                                 <w:sz w:val="24"/>
                                 <w:szCs w:val="24"/>
                               </w:rPr>
-                              <w:t>curl --request GET --url https://mibrary.me/api/</w:t>
+                              <w:t>curl --request GET --</w:t>
+                            </w:r>
+                            <w:r>
+                              <w:rPr>
+                                <w:rFonts w:ascii="Times New Roman" w:hAnsi="Times New Roman" w:cs="Times New Roman"/>
+                                <w:sz w:val="24"/>
+                                <w:szCs w:val="24"/>
+                              </w:rPr>
+                              <w:t>url https://</w:t>
+                            </w:r>
+                            <w:r>
+                              <w:rPr>
+                                <w:rFonts w:ascii="Times New Roman" w:hAnsi="Times New Roman" w:cs="Times New Roman"/>
+                                <w:sz w:val="24"/>
+                                <w:szCs w:val="24"/>
+                              </w:rPr>
+                              <w:t>api.mibrary.me</w:t>
+                            </w:r>
+                            <w:r>
+                              <w:rPr>
+                                <w:rFonts w:ascii="Times New Roman" w:hAnsi="Times New Roman" w:cs="Times New Roman"/>
+                                <w:sz w:val="24"/>
+                                <w:szCs w:val="24"/>
+                              </w:rPr>
+                              <w:t>/</w:t>
                             </w:r>
                             <w:r>
                               <w:rPr>
@@ -15409,7 +16313,31 @@
                           <w:sz w:val="24"/>
                           <w:szCs w:val="24"/>
                         </w:rPr>
-                        <w:t>curl --request GET --url https://mibrary.me/api/</w:t>
+                        <w:t>curl --request GET --</w:t>
+                      </w:r>
+                      <w:r>
+                        <w:rPr>
+                          <w:rFonts w:ascii="Times New Roman" w:hAnsi="Times New Roman" w:cs="Times New Roman"/>
+                          <w:sz w:val="24"/>
+                          <w:szCs w:val="24"/>
+                        </w:rPr>
+                        <w:t>url https://</w:t>
+                      </w:r>
+                      <w:r>
+                        <w:rPr>
+                          <w:rFonts w:ascii="Times New Roman" w:hAnsi="Times New Roman" w:cs="Times New Roman"/>
+                          <w:sz w:val="24"/>
+                          <w:szCs w:val="24"/>
+                        </w:rPr>
+                        <w:t>api.mibrary.me</w:t>
+                      </w:r>
+                      <w:r>
+                        <w:rPr>
+                          <w:rFonts w:ascii="Times New Roman" w:hAnsi="Times New Roman" w:cs="Times New Roman"/>
+                          <w:sz w:val="24"/>
+                          <w:szCs w:val="24"/>
+                        </w:rPr>
+                        <w:t>/</w:t>
                       </w:r>
                       <w:r>
                         <w:rPr>
@@ -15602,7 +16530,31 @@
                                 <w:sz w:val="24"/>
                                 <w:szCs w:val="24"/>
                               </w:rPr>
-                              <w:t>curl --request GET --url https://mibrary.me/api/</w:t>
+                              <w:t>curl --request GET --</w:t>
+                            </w:r>
+                            <w:r>
+                              <w:rPr>
+                                <w:rFonts w:ascii="Times New Roman" w:hAnsi="Times New Roman" w:cs="Times New Roman"/>
+                                <w:sz w:val="24"/>
+                                <w:szCs w:val="24"/>
+                              </w:rPr>
+                              <w:t>url https://</w:t>
+                            </w:r>
+                            <w:r>
+                              <w:rPr>
+                                <w:rFonts w:ascii="Times New Roman" w:hAnsi="Times New Roman" w:cs="Times New Roman"/>
+                                <w:sz w:val="24"/>
+                                <w:szCs w:val="24"/>
+                              </w:rPr>
+                              <w:t>api.mibrary.me</w:t>
+                            </w:r>
+                            <w:r>
+                              <w:rPr>
+                                <w:rFonts w:ascii="Times New Roman" w:hAnsi="Times New Roman" w:cs="Times New Roman"/>
+                                <w:sz w:val="24"/>
+                                <w:szCs w:val="24"/>
+                              </w:rPr>
+                              <w:t>/</w:t>
                             </w:r>
                             <w:r>
                               <w:rPr>
@@ -15650,7 +16602,31 @@
                           <w:sz w:val="24"/>
                           <w:szCs w:val="24"/>
                         </w:rPr>
-                        <w:t>curl --request GET --url https://mibrary.me/api/</w:t>
+                        <w:t>curl --request GET --</w:t>
+                      </w:r>
+                      <w:r>
+                        <w:rPr>
+                          <w:rFonts w:ascii="Times New Roman" w:hAnsi="Times New Roman" w:cs="Times New Roman"/>
+                          <w:sz w:val="24"/>
+                          <w:szCs w:val="24"/>
+                        </w:rPr>
+                        <w:t>url https://</w:t>
+                      </w:r>
+                      <w:r>
+                        <w:rPr>
+                          <w:rFonts w:ascii="Times New Roman" w:hAnsi="Times New Roman" w:cs="Times New Roman"/>
+                          <w:sz w:val="24"/>
+                          <w:szCs w:val="24"/>
+                        </w:rPr>
+                        <w:t>api.mibrary.me</w:t>
+                      </w:r>
+                      <w:r>
+                        <w:rPr>
+                          <w:rFonts w:ascii="Times New Roman" w:hAnsi="Times New Roman" w:cs="Times New Roman"/>
+                          <w:sz w:val="24"/>
+                          <w:szCs w:val="24"/>
+                        </w:rPr>
+                        <w:t>/</w:t>
                       </w:r>
                       <w:r>
                         <w:rPr>
@@ -15807,7 +16783,31 @@
                                 <w:sz w:val="24"/>
                                 <w:szCs w:val="24"/>
                               </w:rPr>
-                              <w:t>curl --request GET --url https://mibrary.me/api/</w:t>
+                              <w:t>curl --request GET --</w:t>
+                            </w:r>
+                            <w:r>
+                              <w:rPr>
+                                <w:rFonts w:ascii="Times New Roman" w:hAnsi="Times New Roman" w:cs="Times New Roman"/>
+                                <w:sz w:val="24"/>
+                                <w:szCs w:val="24"/>
+                              </w:rPr>
+                              <w:t>url https://</w:t>
+                            </w:r>
+                            <w:r>
+                              <w:rPr>
+                                <w:rFonts w:ascii="Times New Roman" w:hAnsi="Times New Roman" w:cs="Times New Roman"/>
+                                <w:sz w:val="24"/>
+                                <w:szCs w:val="24"/>
+                              </w:rPr>
+                              <w:t>api.mibrary.me</w:t>
+                            </w:r>
+                            <w:r>
+                              <w:rPr>
+                                <w:rFonts w:ascii="Times New Roman" w:hAnsi="Times New Roman" w:cs="Times New Roman"/>
+                                <w:sz w:val="24"/>
+                                <w:szCs w:val="24"/>
+                              </w:rPr>
+                              <w:t>/</w:t>
                             </w:r>
                             <w:r>
                               <w:rPr>
@@ -15855,7 +16855,31 @@
                           <w:sz w:val="24"/>
                           <w:szCs w:val="24"/>
                         </w:rPr>
-                        <w:t>curl --request GET --url https://mibrary.me/api/</w:t>
+                        <w:t>curl --request GET --</w:t>
+                      </w:r>
+                      <w:r>
+                        <w:rPr>
+                          <w:rFonts w:ascii="Times New Roman" w:hAnsi="Times New Roman" w:cs="Times New Roman"/>
+                          <w:sz w:val="24"/>
+                          <w:szCs w:val="24"/>
+                        </w:rPr>
+                        <w:t>url https://</w:t>
+                      </w:r>
+                      <w:r>
+                        <w:rPr>
+                          <w:rFonts w:ascii="Times New Roman" w:hAnsi="Times New Roman" w:cs="Times New Roman"/>
+                          <w:sz w:val="24"/>
+                          <w:szCs w:val="24"/>
+                        </w:rPr>
+                        <w:t>api.mibrary.me</w:t>
+                      </w:r>
+                      <w:r>
+                        <w:rPr>
+                          <w:rFonts w:ascii="Times New Roman" w:hAnsi="Times New Roman" w:cs="Times New Roman"/>
+                          <w:sz w:val="24"/>
+                          <w:szCs w:val="24"/>
+                        </w:rPr>
+                        <w:t>/</w:t>
                       </w:r>
                       <w:r>
                         <w:rPr>
@@ -16556,7 +17580,47 @@
                                 <w:sz w:val="24"/>
                                 <w:szCs w:val="24"/>
                               </w:rPr>
-                              <w:t>curl --request GET --url https://mibrary.me/api/</w:t>
+                              <w:t>curl --request GET --</w:t>
+                            </w:r>
+                            <w:r>
+                              <w:rPr>
+                                <w:rFonts w:ascii="Times New Roman" w:hAnsi="Times New Roman" w:cs="Times New Roman"/>
+                                <w:sz w:val="24"/>
+                                <w:szCs w:val="24"/>
+                              </w:rPr>
+                              <w:t>url https://</w:t>
+                            </w:r>
+                            <w:r>
+                              <w:rPr>
+                                <w:rFonts w:ascii="Times New Roman" w:hAnsi="Times New Roman" w:cs="Times New Roman"/>
+                                <w:sz w:val="24"/>
+                                <w:szCs w:val="24"/>
+                              </w:rPr>
+                              <w:t xml:space="preserve"> </w:t>
+                            </w:r>
+                            <w:r>
+                              <w:rPr>
+                                <w:rFonts w:ascii="Times New Roman" w:hAnsi="Times New Roman" w:cs="Times New Roman"/>
+                                <w:sz w:val="24"/>
+                                <w:szCs w:val="24"/>
+                              </w:rPr>
+                              <w:t>api.mibrary.me</w:t>
+                            </w:r>
+                            <w:r>
+                              <w:rPr>
+                                <w:rFonts w:ascii="Times New Roman" w:hAnsi="Times New Roman" w:cs="Times New Roman"/>
+                                <w:sz w:val="24"/>
+                                <w:szCs w:val="24"/>
+                              </w:rPr>
+                              <w:t xml:space="preserve"> </w:t>
+                            </w:r>
+                            <w:r>
+                              <w:rPr>
+                                <w:rFonts w:ascii="Times New Roman" w:hAnsi="Times New Roman" w:cs="Times New Roman"/>
+                                <w:sz w:val="24"/>
+                                <w:szCs w:val="24"/>
+                              </w:rPr>
+                              <w:t>/</w:t>
                             </w:r>
                             <w:r>
                               <w:rPr>
@@ -16604,7 +17668,47 @@
                           <w:sz w:val="24"/>
                           <w:szCs w:val="24"/>
                         </w:rPr>
-                        <w:t>curl --request GET --url https://mibrary.me/api/</w:t>
+                        <w:t>curl --request GET --</w:t>
+                      </w:r>
+                      <w:r>
+                        <w:rPr>
+                          <w:rFonts w:ascii="Times New Roman" w:hAnsi="Times New Roman" w:cs="Times New Roman"/>
+                          <w:sz w:val="24"/>
+                          <w:szCs w:val="24"/>
+                        </w:rPr>
+                        <w:t>url https://</w:t>
+                      </w:r>
+                      <w:r>
+                        <w:rPr>
+                          <w:rFonts w:ascii="Times New Roman" w:hAnsi="Times New Roman" w:cs="Times New Roman"/>
+                          <w:sz w:val="24"/>
+                          <w:szCs w:val="24"/>
+                        </w:rPr>
+                        <w:t xml:space="preserve"> </w:t>
+                      </w:r>
+                      <w:r>
+                        <w:rPr>
+                          <w:rFonts w:ascii="Times New Roman" w:hAnsi="Times New Roman" w:cs="Times New Roman"/>
+                          <w:sz w:val="24"/>
+                          <w:szCs w:val="24"/>
+                        </w:rPr>
+                        <w:t>api.mibrary.me</w:t>
+                      </w:r>
+                      <w:r>
+                        <w:rPr>
+                          <w:rFonts w:ascii="Times New Roman" w:hAnsi="Times New Roman" w:cs="Times New Roman"/>
+                          <w:sz w:val="24"/>
+                          <w:szCs w:val="24"/>
+                        </w:rPr>
+                        <w:t xml:space="preserve"> </w:t>
+                      </w:r>
+                      <w:r>
+                        <w:rPr>
+                          <w:rFonts w:ascii="Times New Roman" w:hAnsi="Times New Roman" w:cs="Times New Roman"/>
+                          <w:sz w:val="24"/>
+                          <w:szCs w:val="24"/>
+                        </w:rPr>
+                        <w:t>/</w:t>
                       </w:r>
                       <w:r>
                         <w:rPr>
@@ -16811,7 +17915,31 @@
                                 <w:sz w:val="24"/>
                                 <w:szCs w:val="24"/>
                               </w:rPr>
-                              <w:t>curl --request GET --url https://mibrary.me/api/</w:t>
+                              <w:t>curl --request GET --</w:t>
+                            </w:r>
+                            <w:r>
+                              <w:rPr>
+                                <w:rFonts w:ascii="Times New Roman" w:hAnsi="Times New Roman" w:cs="Times New Roman"/>
+                                <w:sz w:val="24"/>
+                                <w:szCs w:val="24"/>
+                              </w:rPr>
+                              <w:t>url https://</w:t>
+                            </w:r>
+                            <w:r>
+                              <w:rPr>
+                                <w:rFonts w:ascii="Times New Roman" w:hAnsi="Times New Roman" w:cs="Times New Roman"/>
+                                <w:sz w:val="24"/>
+                                <w:szCs w:val="24"/>
+                              </w:rPr>
+                              <w:t xml:space="preserve"> </w:t>
+                            </w:r>
+                            <w:r>
+                              <w:rPr>
+                                <w:rFonts w:ascii="Times New Roman" w:hAnsi="Times New Roman" w:cs="Times New Roman"/>
+                                <w:sz w:val="24"/>
+                                <w:szCs w:val="24"/>
+                              </w:rPr>
+                              <w:t>api.mibrary.me /</w:t>
                             </w:r>
                             <w:r>
                               <w:rPr>
@@ -16859,7 +17987,31 @@
                           <w:sz w:val="24"/>
                           <w:szCs w:val="24"/>
                         </w:rPr>
-                        <w:t>curl --request GET --url https://mibrary.me/api/</w:t>
+                        <w:t>curl --request GET --</w:t>
+                      </w:r>
+                      <w:r>
+                        <w:rPr>
+                          <w:rFonts w:ascii="Times New Roman" w:hAnsi="Times New Roman" w:cs="Times New Roman"/>
+                          <w:sz w:val="24"/>
+                          <w:szCs w:val="24"/>
+                        </w:rPr>
+                        <w:t>url https://</w:t>
+                      </w:r>
+                      <w:r>
+                        <w:rPr>
+                          <w:rFonts w:ascii="Times New Roman" w:hAnsi="Times New Roman" w:cs="Times New Roman"/>
+                          <w:sz w:val="24"/>
+                          <w:szCs w:val="24"/>
+                        </w:rPr>
+                        <w:t xml:space="preserve"> </w:t>
+                      </w:r>
+                      <w:r>
+                        <w:rPr>
+                          <w:rFonts w:ascii="Times New Roman" w:hAnsi="Times New Roman" w:cs="Times New Roman"/>
+                          <w:sz w:val="24"/>
+                          <w:szCs w:val="24"/>
+                        </w:rPr>
+                        <w:t>api.mibrary.me /</w:t>
                       </w:r>
                       <w:r>
                         <w:rPr>
@@ -17012,7 +18164,47 @@
                                 <w:sz w:val="24"/>
                                 <w:szCs w:val="24"/>
                               </w:rPr>
-                              <w:t>curl --request GET --url https://mibrary.me/api/</w:t>
+                              <w:t>curl --request GET --</w:t>
+                            </w:r>
+                            <w:r>
+                              <w:rPr>
+                                <w:rFonts w:ascii="Times New Roman" w:hAnsi="Times New Roman" w:cs="Times New Roman"/>
+                                <w:sz w:val="24"/>
+                                <w:szCs w:val="24"/>
+                              </w:rPr>
+                              <w:t>url https://</w:t>
+                            </w:r>
+                            <w:r>
+                              <w:rPr>
+                                <w:rFonts w:ascii="Times New Roman" w:hAnsi="Times New Roman" w:cs="Times New Roman"/>
+                                <w:sz w:val="24"/>
+                                <w:szCs w:val="24"/>
+                              </w:rPr>
+                              <w:t xml:space="preserve"> </w:t>
+                            </w:r>
+                            <w:r>
+                              <w:rPr>
+                                <w:rFonts w:ascii="Times New Roman" w:hAnsi="Times New Roman" w:cs="Times New Roman"/>
+                                <w:sz w:val="24"/>
+                                <w:szCs w:val="24"/>
+                              </w:rPr>
+                              <w:t>api.mibrary.me</w:t>
+                            </w:r>
+                            <w:r>
+                              <w:rPr>
+                                <w:rFonts w:ascii="Times New Roman" w:hAnsi="Times New Roman" w:cs="Times New Roman"/>
+                                <w:sz w:val="24"/>
+                                <w:szCs w:val="24"/>
+                              </w:rPr>
+                              <w:t xml:space="preserve"> </w:t>
+                            </w:r>
+                            <w:r>
+                              <w:rPr>
+                                <w:rFonts w:ascii="Times New Roman" w:hAnsi="Times New Roman" w:cs="Times New Roman"/>
+                                <w:sz w:val="24"/>
+                                <w:szCs w:val="24"/>
+                              </w:rPr>
+                              <w:t>/</w:t>
                             </w:r>
                             <w:r>
                               <w:rPr>
@@ -17060,7 +18252,47 @@
                           <w:sz w:val="24"/>
                           <w:szCs w:val="24"/>
                         </w:rPr>
-                        <w:t>curl --request GET --url https://mibrary.me/api/</w:t>
+                        <w:t>curl --request GET --</w:t>
+                      </w:r>
+                      <w:r>
+                        <w:rPr>
+                          <w:rFonts w:ascii="Times New Roman" w:hAnsi="Times New Roman" w:cs="Times New Roman"/>
+                          <w:sz w:val="24"/>
+                          <w:szCs w:val="24"/>
+                        </w:rPr>
+                        <w:t>url https://</w:t>
+                      </w:r>
+                      <w:r>
+                        <w:rPr>
+                          <w:rFonts w:ascii="Times New Roman" w:hAnsi="Times New Roman" w:cs="Times New Roman"/>
+                          <w:sz w:val="24"/>
+                          <w:szCs w:val="24"/>
+                        </w:rPr>
+                        <w:t xml:space="preserve"> </w:t>
+                      </w:r>
+                      <w:r>
+                        <w:rPr>
+                          <w:rFonts w:ascii="Times New Roman" w:hAnsi="Times New Roman" w:cs="Times New Roman"/>
+                          <w:sz w:val="24"/>
+                          <w:szCs w:val="24"/>
+                        </w:rPr>
+                        <w:t>api.mibrary.me</w:t>
+                      </w:r>
+                      <w:r>
+                        <w:rPr>
+                          <w:rFonts w:ascii="Times New Roman" w:hAnsi="Times New Roman" w:cs="Times New Roman"/>
+                          <w:sz w:val="24"/>
+                          <w:szCs w:val="24"/>
+                        </w:rPr>
+                        <w:t xml:space="preserve"> </w:t>
+                      </w:r>
+                      <w:r>
+                        <w:rPr>
+                          <w:rFonts w:ascii="Times New Roman" w:hAnsi="Times New Roman" w:cs="Times New Roman"/>
+                          <w:sz w:val="24"/>
+                          <w:szCs w:val="24"/>
+                        </w:rPr>
+                        <w:t>/</w:t>
                       </w:r>
                       <w:r>
                         <w:rPr>
@@ -26009,7 +27241,7 @@
 </file>
 
 <file path=customXml/itemProps1.xml><?xml version="1.0" encoding="utf-8"?>
-<ds:datastoreItem xmlns:ds="http://schemas.openxmlformats.org/officeDocument/2006/customXml" ds:itemID="{CC7F25C7-42F6-4D9A-8F0C-BECDFEA24D21}">
+<ds:datastoreItem xmlns:ds="http://schemas.openxmlformats.org/officeDocument/2006/customXml" ds:itemID="{6A43F980-1E66-446D-A774-0B8D2F1AD5C6}">
   <ds:schemaRefs>
     <ds:schemaRef ds:uri="http://schemas.openxmlformats.org/officeDocument/2006/bibliography"/>
   </ds:schemaRefs>

</xml_diff>